<commit_message>
add Cloud & ISP
</commit_message>
<xml_diff>
--- a/incident-response-plan-template/Incident-Response-Kontaktformular.docx
+++ b/incident-response-plan-template/Incident-Response-Kontaktformular.docx
@@ -1,6 +1,6 @@
 
 <file path=word/document.xml><?xml version="1.0" encoding="utf-8"?>
-<w:document xmlns:wpc="http://schemas.microsoft.com/office/word/2010/wordprocessingCanvas" xmlns:cx="http://schemas.microsoft.com/office/drawing/2014/chartex" xmlns:cx1="http://schemas.microsoft.com/office/drawing/2015/9/8/chartex" xmlns:cx2="http://schemas.microsoft.com/office/drawing/2015/10/21/chartex" xmlns:cx3="http://schemas.microsoft.com/office/drawing/2016/5/9/chartex" xmlns:cx4="http://schemas.microsoft.com/office/drawing/2016/5/10/chartex" xmlns:cx5="http://schemas.microsoft.com/office/drawing/2016/5/11/chartex" xmlns:cx6="http://schemas.microsoft.com/office/drawing/2016/5/12/chartex" xmlns:cx7="http://schemas.microsoft.com/office/drawing/2016/5/13/chartex" xmlns:cx8="http://schemas.microsoft.com/office/drawing/2016/5/14/chartex" xmlns:mc="http://schemas.openxmlformats.org/markup-compatibility/2006" xmlns:aink="http://schemas.microsoft.com/office/drawing/2016/ink" xmlns:am3d="http://schemas.microsoft.com/office/drawing/2017/model3d" xmlns:o="urn:schemas-microsoft-com:office:office" xmlns:r="http://schemas.openxmlformats.org/officeDocument/2006/relationships" xmlns:m="http://schemas.openxmlformats.org/officeDocument/2006/math" xmlns:v="urn:schemas-microsoft-com:vml" xmlns:wp14="http://schemas.microsoft.com/office/word/2010/wordprocessingDrawing" xmlns:wp="http://schemas.openxmlformats.org/drawingml/2006/wordprocessingDrawing" xmlns:w10="urn:schemas-microsoft-com:office:word" xmlns:w="http://schemas.openxmlformats.org/wordprocessingml/2006/main" xmlns:w14="http://schemas.microsoft.com/office/word/2010/wordml" xmlns:w15="http://schemas.microsoft.com/office/word/2012/wordml" xmlns:w16cex="http://schemas.microsoft.com/office/word/2018/wordml/cex" xmlns:w16cid="http://schemas.microsoft.com/office/word/2016/wordml/cid" xmlns:w16="http://schemas.microsoft.com/office/word/2018/wordml" xmlns:w16sdtdh="http://schemas.microsoft.com/office/word/2020/wordml/sdtdatahash" xmlns:w16se="http://schemas.microsoft.com/office/word/2015/wordml/symex" xmlns:wpg="http://schemas.microsoft.com/office/word/2010/wordprocessingGroup" xmlns:wpi="http://schemas.microsoft.com/office/word/2010/wordprocessingInk" xmlns:wne="http://schemas.microsoft.com/office/word/2006/wordml" xmlns:wps="http://schemas.microsoft.com/office/word/2010/wordprocessingShape" mc:Ignorable="w14 w15 w16se w16cid w16 w16cex w16sdtdh wp14">
+<w:document xmlns:wpc="http://schemas.microsoft.com/office/word/2010/wordprocessingCanvas" xmlns:cx="http://schemas.microsoft.com/office/drawing/2014/chartex" xmlns:cx1="http://schemas.microsoft.com/office/drawing/2015/9/8/chartex" xmlns:cx2="http://schemas.microsoft.com/office/drawing/2015/10/21/chartex" xmlns:cx3="http://schemas.microsoft.com/office/drawing/2016/5/9/chartex" xmlns:cx4="http://schemas.microsoft.com/office/drawing/2016/5/10/chartex" xmlns:cx5="http://schemas.microsoft.com/office/drawing/2016/5/11/chartex" xmlns:cx6="http://schemas.microsoft.com/office/drawing/2016/5/12/chartex" xmlns:cx7="http://schemas.microsoft.com/office/drawing/2016/5/13/chartex" xmlns:cx8="http://schemas.microsoft.com/office/drawing/2016/5/14/chartex" xmlns:mc="http://schemas.openxmlformats.org/markup-compatibility/2006" xmlns:aink="http://schemas.microsoft.com/office/drawing/2016/ink" xmlns:am3d="http://schemas.microsoft.com/office/drawing/2017/model3d" xmlns:o="urn:schemas-microsoft-com:office:office" xmlns:oel="http://schemas.microsoft.com/office/2019/extlst" xmlns:r="http://schemas.openxmlformats.org/officeDocument/2006/relationships" xmlns:m="http://schemas.openxmlformats.org/officeDocument/2006/math" xmlns:v="urn:schemas-microsoft-com:vml" xmlns:wp14="http://schemas.microsoft.com/office/word/2010/wordprocessingDrawing" xmlns:wp="http://schemas.openxmlformats.org/drawingml/2006/wordprocessingDrawing" xmlns:w10="urn:schemas-microsoft-com:office:word" xmlns:w="http://schemas.openxmlformats.org/wordprocessingml/2006/main" xmlns:w14="http://schemas.microsoft.com/office/word/2010/wordml" xmlns:w15="http://schemas.microsoft.com/office/word/2012/wordml" xmlns:w16cex="http://schemas.microsoft.com/office/word/2018/wordml/cex" xmlns:w16cid="http://schemas.microsoft.com/office/word/2016/wordml/cid" xmlns:w16="http://schemas.microsoft.com/office/word/2018/wordml" xmlns:w16sdtdh="http://schemas.microsoft.com/office/word/2020/wordml/sdtdatahash" xmlns:w16se="http://schemas.microsoft.com/office/word/2015/wordml/symex" xmlns:wpg="http://schemas.microsoft.com/office/word/2010/wordprocessingGroup" xmlns:wpi="http://schemas.microsoft.com/office/word/2010/wordprocessingInk" xmlns:wne="http://schemas.microsoft.com/office/word/2006/wordml" xmlns:wps="http://schemas.microsoft.com/office/word/2010/wordprocessingShape" mc:Ignorable="w14 w15 w16se w16cid w16 w16cex w16sdtdh wp14">
   <w:body>
     <w:tbl>
       <w:tblPr>
@@ -32,17 +32,20 @@
                 <w:tab w:val="left" w:pos="2445"/>
               </w:tabs>
               <w:rPr>
-                <w:lang w:val="de-CH"/>
-              </w:rPr>
-            </w:pPr>
-            <w:r>
-              <w:rPr>
+                <w:noProof/>
+                <w:lang w:val="de-CH"/>
+              </w:rPr>
+            </w:pPr>
+            <w:r>
+              <w:rPr>
+                <w:noProof/>
                 <w:lang w:val="de-CH"/>
               </w:rPr>
               <w:t>Erster Ansprechpartner:</w:t>
             </w:r>
             <w:r>
               <w:rPr>
+                <w:noProof/>
                 <w:lang w:val="de-CH"/>
               </w:rPr>
               <w:tab/>
@@ -55,11 +58,13 @@
                 <w:tab w:val="left" w:pos="2445"/>
               </w:tabs>
               <w:rPr>
-                <w:lang w:val="de-CH"/>
-              </w:rPr>
-            </w:pPr>
-            <w:r>
-              <w:rPr>
+                <w:noProof/>
+                <w:lang w:val="de-CH"/>
+              </w:rPr>
+            </w:pPr>
+            <w:r>
+              <w:rPr>
+                <w:noProof/>
                 <w:lang w:val="de-CH"/>
               </w:rPr>
               <w:tab/>
@@ -69,27 +74,43 @@
           <w:p>
             <w:pPr>
               <w:rPr>
-                <w:lang w:val="de-CH"/>
-              </w:rPr>
-            </w:pPr>
-            <w:r>
-              <w:rPr>
+                <w:noProof/>
+                <w:lang w:val="de-CH"/>
+              </w:rPr>
+            </w:pPr>
+            <w:r>
+              <w:rPr>
+                <w:noProof/>
                 <w:lang w:val="de-CH"/>
               </w:rPr>
               <w:t>Notizen: __________________________________________________________________</w:t>
             </w:r>
           </w:p>
           <w:p>
-            <w:r>
-              <w:rPr>
+            <w:pPr>
+              <w:rPr>
+                <w:noProof/>
+                <w:lang w:val="de-CH"/>
+              </w:rPr>
+            </w:pPr>
+            <w:r>
+              <w:rPr>
+                <w:noProof/>
                 <w:lang w:val="de-CH"/>
               </w:rPr>
               <w:t>_________________________________________________________________________</w:t>
             </w:r>
           </w:p>
           <w:p>
-            <w:r>
-              <w:rPr>
+            <w:pPr>
+              <w:rPr>
+                <w:noProof/>
+                <w:lang w:val="de-CH"/>
+              </w:rPr>
+            </w:pPr>
+            <w:r>
+              <w:rPr>
+                <w:noProof/>
                 <w:lang w:val="de-CH"/>
               </w:rPr>
               <w:t>_________________________________________________________________________</w:t>
@@ -101,6 +122,7 @@
                 <w:tab w:val="left" w:pos="2445"/>
               </w:tabs>
               <w:rPr>
+                <w:noProof/>
                 <w:lang w:val="de-CH"/>
               </w:rPr>
             </w:pPr>
@@ -111,6 +133,7 @@
                 <w:tab w:val="left" w:pos="2445"/>
               </w:tabs>
               <w:rPr>
+                <w:noProof/>
                 <w:lang w:val="de-CH"/>
               </w:rPr>
             </w:pPr>
@@ -127,6 +150,7 @@
               <w:rPr>
                 <w:b/>
                 <w:bCs/>
+                <w:noProof/>
                 <w:u w:val="single"/>
                 <w:lang w:val="de-CH"/>
               </w:rPr>
@@ -135,22 +159,12 @@
               <w:rPr>
                 <w:b/>
                 <w:bCs/>
+                <w:noProof/>
                 <w:u w:val="single"/>
                 <w:lang w:val="de-CH"/>
               </w:rPr>
-              <w:t xml:space="preserve">Verantwortlicher bei </w:t>
-            </w:r>
-            <w:proofErr w:type="spellStart"/>
-            <w:r>
-              <w:rPr>
-                <w:b/>
-                <w:bCs/>
-                <w:u w:val="single"/>
-                <w:lang w:val="de-CH"/>
-              </w:rPr>
-              <w:t>Incidents</w:t>
-            </w:r>
-            <w:proofErr w:type="spellEnd"/>
+              <w:t>Verantwortlicher bei Incidents</w:t>
+            </w:r>
           </w:p>
           <w:p>
             <w:pPr>
@@ -158,17 +172,20 @@
                 <w:tab w:val="left" w:pos="744"/>
               </w:tabs>
               <w:rPr>
-                <w:lang w:val="de-CH"/>
-              </w:rPr>
-            </w:pPr>
-            <w:r>
-              <w:rPr>
+                <w:noProof/>
+                <w:lang w:val="de-CH"/>
+              </w:rPr>
+            </w:pPr>
+            <w:r>
+              <w:rPr>
+                <w:noProof/>
                 <w:lang w:val="de-CH"/>
               </w:rPr>
               <w:t>Name:</w:t>
             </w:r>
             <w:r>
               <w:rPr>
+                <w:noProof/>
                 <w:lang w:val="de-CH"/>
               </w:rPr>
               <w:tab/>
@@ -181,23 +198,27 @@
                 <w:tab w:val="left" w:pos="744"/>
               </w:tabs>
               <w:rPr>
-                <w:lang w:val="de-CH"/>
-              </w:rPr>
-            </w:pPr>
-            <w:r>
-              <w:rPr>
+                <w:noProof/>
+                <w:lang w:val="de-CH"/>
+              </w:rPr>
+            </w:pPr>
+            <w:r>
+              <w:rPr>
+                <w:noProof/>
                 <w:lang w:val="de-CH"/>
               </w:rPr>
               <w:t>E-</w:t>
             </w:r>
             <w:r>
               <w:rPr>
+                <w:noProof/>
                 <w:lang w:val="de-CH"/>
               </w:rPr>
               <w:t>Mail:</w:t>
             </w:r>
             <w:r>
               <w:rPr>
+                <w:noProof/>
                 <w:lang w:val="de-CH"/>
               </w:rPr>
               <w:tab/>
@@ -207,23 +228,27 @@
           <w:p>
             <w:pPr>
               <w:rPr>
-                <w:lang w:val="de-CH"/>
-              </w:rPr>
-            </w:pPr>
-            <w:r>
-              <w:rPr>
+                <w:noProof/>
+                <w:lang w:val="de-CH"/>
+              </w:rPr>
+            </w:pPr>
+            <w:r>
+              <w:rPr>
+                <w:noProof/>
                 <w:lang w:val="de-CH"/>
               </w:rPr>
               <w:t>Telefonnummer</w:t>
             </w:r>
             <w:r>
               <w:rPr>
+                <w:noProof/>
                 <w:lang w:val="de-CH"/>
               </w:rPr>
               <w:t xml:space="preserve">: </w:t>
             </w:r>
             <w:r>
               <w:rPr>
+                <w:noProof/>
                 <w:lang w:val="de-CH"/>
               </w:rPr>
               <w:t>_____________________</w:t>
@@ -232,35 +257,58 @@
           <w:p>
             <w:pPr>
               <w:rPr>
-                <w:lang w:val="de-CH"/>
-              </w:rPr>
-            </w:pPr>
-            <w:r>
-              <w:rPr>
+                <w:noProof/>
+                <w:lang w:val="de-CH"/>
+              </w:rPr>
+            </w:pPr>
+            <w:r>
+              <w:rPr>
+                <w:noProof/>
                 <w:lang w:val="de-CH"/>
               </w:rPr>
               <w:t>Notizen: ____________________________</w:t>
             </w:r>
           </w:p>
           <w:p>
-            <w:r>
-              <w:rPr>
+            <w:pPr>
+              <w:rPr>
+                <w:noProof/>
+                <w:lang w:val="de-CH"/>
+              </w:rPr>
+            </w:pPr>
+            <w:r>
+              <w:rPr>
+                <w:noProof/>
                 <w:lang w:val="de-CH"/>
               </w:rPr>
               <w:t>___________________________________</w:t>
             </w:r>
           </w:p>
           <w:p>
-            <w:r>
-              <w:rPr>
+            <w:pPr>
+              <w:rPr>
+                <w:noProof/>
+                <w:lang w:val="de-CH"/>
+              </w:rPr>
+            </w:pPr>
+            <w:r>
+              <w:rPr>
+                <w:noProof/>
                 <w:lang w:val="de-CH"/>
               </w:rPr>
               <w:t>___________________________________</w:t>
             </w:r>
           </w:p>
           <w:p>
-            <w:r>
-              <w:rPr>
+            <w:pPr>
+              <w:rPr>
+                <w:noProof/>
+                <w:lang w:val="de-CH"/>
+              </w:rPr>
+            </w:pPr>
+            <w:r>
+              <w:rPr>
+                <w:noProof/>
                 <w:lang w:val="de-CH"/>
               </w:rPr>
               <w:t>___________________________________</w:t>
@@ -269,13 +317,15 @@
           <w:p>
             <w:pPr>
               <w:rPr>
-                <w:lang w:val="de-CH"/>
-              </w:rPr>
-            </w:pPr>
-          </w:p>
-          <w:p>
-            <w:pPr>
-              <w:rPr>
+                <w:noProof/>
+                <w:lang w:val="de-CH"/>
+              </w:rPr>
+            </w:pPr>
+          </w:p>
+          <w:p>
+            <w:pPr>
+              <w:rPr>
+                <w:noProof/>
                 <w:lang w:val="de-CH"/>
               </w:rPr>
             </w:pPr>
@@ -290,68 +340,61 @@
               <w:rPr>
                 <w:b/>
                 <w:bCs/>
+                <w:noProof/>
                 <w:u w:val="single"/>
                 <w:lang w:val="de-CH"/>
               </w:rPr>
             </w:pPr>
-            <w:proofErr w:type="spellStart"/>
             <w:r>
               <w:rPr>
                 <w:b/>
                 <w:bCs/>
+                <w:noProof/>
                 <w:u w:val="single"/>
                 <w:lang w:val="de-CH"/>
               </w:rPr>
-              <w:t>Stv</w:t>
-            </w:r>
-            <w:proofErr w:type="spellEnd"/>
+              <w:t>Stv.</w:t>
+            </w:r>
             <w:r>
               <w:rPr>
                 <w:b/>
                 <w:bCs/>
+                <w:noProof/>
                 <w:u w:val="single"/>
                 <w:lang w:val="de-CH"/>
               </w:rPr>
-              <w:t>.</w:t>
+              <w:t xml:space="preserve"> </w:t>
             </w:r>
             <w:r>
               <w:rPr>
                 <w:b/>
                 <w:bCs/>
+                <w:noProof/>
                 <w:u w:val="single"/>
                 <w:lang w:val="de-CH"/>
               </w:rPr>
-              <w:t xml:space="preserve"> </w:t>
+              <w:t xml:space="preserve">Verantwortlicher </w:t>
             </w:r>
             <w:r>
               <w:rPr>
                 <w:b/>
                 <w:bCs/>
+                <w:noProof/>
                 <w:u w:val="single"/>
                 <w:lang w:val="de-CH"/>
               </w:rPr>
-              <w:t xml:space="preserve">Verantwortlicher </w:t>
+              <w:t xml:space="preserve">bei </w:t>
             </w:r>
             <w:r>
               <w:rPr>
                 <w:b/>
                 <w:bCs/>
+                <w:noProof/>
                 <w:u w:val="single"/>
                 <w:lang w:val="de-CH"/>
               </w:rPr>
-              <w:t xml:space="preserve">bei </w:t>
-            </w:r>
-            <w:proofErr w:type="spellStart"/>
-            <w:r>
-              <w:rPr>
-                <w:b/>
-                <w:bCs/>
-                <w:u w:val="single"/>
-                <w:lang w:val="de-CH"/>
-              </w:rPr>
               <w:t>Incidents</w:t>
             </w:r>
-            <w:proofErr w:type="spellEnd"/>
           </w:p>
           <w:p>
             <w:pPr>
@@ -359,17 +402,20 @@
                 <w:tab w:val="left" w:pos="744"/>
               </w:tabs>
               <w:rPr>
-                <w:lang w:val="de-CH"/>
-              </w:rPr>
-            </w:pPr>
-            <w:r>
-              <w:rPr>
+                <w:noProof/>
+                <w:lang w:val="de-CH"/>
+              </w:rPr>
+            </w:pPr>
+            <w:r>
+              <w:rPr>
+                <w:noProof/>
                 <w:lang w:val="de-CH"/>
               </w:rPr>
               <w:t>Name:</w:t>
             </w:r>
             <w:r>
               <w:rPr>
+                <w:noProof/>
                 <w:lang w:val="de-CH"/>
               </w:rPr>
               <w:tab/>
@@ -382,23 +428,27 @@
                 <w:tab w:val="left" w:pos="744"/>
               </w:tabs>
               <w:rPr>
-                <w:lang w:val="de-CH"/>
-              </w:rPr>
-            </w:pPr>
-            <w:r>
-              <w:rPr>
+                <w:noProof/>
+                <w:lang w:val="de-CH"/>
+              </w:rPr>
+            </w:pPr>
+            <w:r>
+              <w:rPr>
+                <w:noProof/>
                 <w:lang w:val="de-CH"/>
               </w:rPr>
               <w:t>E-</w:t>
             </w:r>
             <w:r>
               <w:rPr>
+                <w:noProof/>
                 <w:lang w:val="de-CH"/>
               </w:rPr>
               <w:t>Mail:</w:t>
             </w:r>
             <w:r>
               <w:rPr>
+                <w:noProof/>
                 <w:lang w:val="de-CH"/>
               </w:rPr>
               <w:tab/>
@@ -408,23 +458,27 @@
           <w:p>
             <w:pPr>
               <w:rPr>
-                <w:lang w:val="de-CH"/>
-              </w:rPr>
-            </w:pPr>
-            <w:r>
-              <w:rPr>
+                <w:noProof/>
+                <w:lang w:val="de-CH"/>
+              </w:rPr>
+            </w:pPr>
+            <w:r>
+              <w:rPr>
+                <w:noProof/>
                 <w:lang w:val="de-CH"/>
               </w:rPr>
               <w:t>Telefonnummer:</w:t>
             </w:r>
             <w:r>
               <w:rPr>
+                <w:noProof/>
                 <w:lang w:val="de-CH"/>
               </w:rPr>
               <w:t xml:space="preserve"> </w:t>
             </w:r>
             <w:r>
               <w:rPr>
+                <w:noProof/>
                 <w:lang w:val="de-CH"/>
               </w:rPr>
               <w:t>_____________________</w:t>
@@ -433,35 +487,58 @@
           <w:p>
             <w:pPr>
               <w:rPr>
-                <w:lang w:val="de-CH"/>
-              </w:rPr>
-            </w:pPr>
-            <w:r>
-              <w:rPr>
+                <w:noProof/>
+                <w:lang w:val="de-CH"/>
+              </w:rPr>
+            </w:pPr>
+            <w:r>
+              <w:rPr>
+                <w:noProof/>
                 <w:lang w:val="de-CH"/>
               </w:rPr>
               <w:t>Notizen: ____________________________</w:t>
             </w:r>
           </w:p>
           <w:p>
-            <w:r>
-              <w:rPr>
+            <w:pPr>
+              <w:rPr>
+                <w:noProof/>
+                <w:lang w:val="de-CH"/>
+              </w:rPr>
+            </w:pPr>
+            <w:r>
+              <w:rPr>
+                <w:noProof/>
                 <w:lang w:val="de-CH"/>
               </w:rPr>
               <w:t>___________________________________</w:t>
             </w:r>
           </w:p>
           <w:p>
-            <w:r>
-              <w:rPr>
+            <w:pPr>
+              <w:rPr>
+                <w:noProof/>
+                <w:lang w:val="de-CH"/>
+              </w:rPr>
+            </w:pPr>
+            <w:r>
+              <w:rPr>
+                <w:noProof/>
                 <w:lang w:val="de-CH"/>
               </w:rPr>
               <w:t>___________________________________</w:t>
             </w:r>
           </w:p>
           <w:p>
-            <w:r>
-              <w:rPr>
+            <w:pPr>
+              <w:rPr>
+                <w:noProof/>
+                <w:lang w:val="de-CH"/>
+              </w:rPr>
+            </w:pPr>
+            <w:r>
+              <w:rPr>
+                <w:noProof/>
                 <w:lang w:val="de-CH"/>
               </w:rPr>
               <w:t>___________________________________</w:t>
@@ -470,11 +547,19 @@
           <w:p>
             <w:pPr>
               <w:rPr>
-                <w:lang w:val="de-CH"/>
-              </w:rPr>
-            </w:pPr>
-          </w:p>
-          <w:p/>
+                <w:noProof/>
+                <w:lang w:val="de-CH"/>
+              </w:rPr>
+            </w:pPr>
+          </w:p>
+          <w:p>
+            <w:pPr>
+              <w:rPr>
+                <w:noProof/>
+                <w:lang w:val="de-CH"/>
+              </w:rPr>
+            </w:pPr>
+          </w:p>
         </w:tc>
       </w:tr>
       <w:tr>
@@ -487,6 +572,7 @@
               <w:rPr>
                 <w:b/>
                 <w:bCs/>
+                <w:noProof/>
                 <w:u w:val="single"/>
                 <w:lang w:val="de-CH"/>
               </w:rPr>
@@ -495,6 +581,7 @@
               <w:rPr>
                 <w:b/>
                 <w:bCs/>
+                <w:noProof/>
                 <w:u w:val="single"/>
                 <w:lang w:val="de-CH"/>
               </w:rPr>
@@ -507,17 +594,20 @@
                 <w:tab w:val="left" w:pos="744"/>
               </w:tabs>
               <w:rPr>
-                <w:lang w:val="de-CH"/>
-              </w:rPr>
-            </w:pPr>
-            <w:r>
-              <w:rPr>
+                <w:noProof/>
+                <w:lang w:val="de-CH"/>
+              </w:rPr>
+            </w:pPr>
+            <w:r>
+              <w:rPr>
+                <w:noProof/>
                 <w:lang w:val="de-CH"/>
               </w:rPr>
               <w:t>Name:</w:t>
             </w:r>
             <w:r>
               <w:rPr>
+                <w:noProof/>
                 <w:lang w:val="de-CH"/>
               </w:rPr>
               <w:tab/>
@@ -530,17 +620,20 @@
                 <w:tab w:val="left" w:pos="744"/>
               </w:tabs>
               <w:rPr>
-                <w:lang w:val="de-CH"/>
-              </w:rPr>
-            </w:pPr>
-            <w:r>
-              <w:rPr>
+                <w:noProof/>
+                <w:lang w:val="de-CH"/>
+              </w:rPr>
+            </w:pPr>
+            <w:r>
+              <w:rPr>
+                <w:noProof/>
                 <w:lang w:val="de-CH"/>
               </w:rPr>
               <w:t>E-Mail:</w:t>
             </w:r>
             <w:r>
               <w:rPr>
+                <w:noProof/>
                 <w:lang w:val="de-CH"/>
               </w:rPr>
               <w:tab/>
@@ -550,11 +643,13 @@
           <w:p>
             <w:pPr>
               <w:rPr>
-                <w:lang w:val="de-CH"/>
-              </w:rPr>
-            </w:pPr>
-            <w:r>
-              <w:rPr>
+                <w:noProof/>
+                <w:lang w:val="de-CH"/>
+              </w:rPr>
+            </w:pPr>
+            <w:r>
+              <w:rPr>
+                <w:noProof/>
                 <w:lang w:val="de-CH"/>
               </w:rPr>
               <w:t>Telefonnummer: _____________________</w:t>
@@ -563,35 +658,58 @@
           <w:p>
             <w:pPr>
               <w:rPr>
-                <w:lang w:val="de-CH"/>
-              </w:rPr>
-            </w:pPr>
-            <w:r>
-              <w:rPr>
+                <w:noProof/>
+                <w:lang w:val="de-CH"/>
+              </w:rPr>
+            </w:pPr>
+            <w:r>
+              <w:rPr>
+                <w:noProof/>
                 <w:lang w:val="de-CH"/>
               </w:rPr>
               <w:t>Notizen: ____________________________</w:t>
             </w:r>
           </w:p>
           <w:p>
-            <w:r>
-              <w:rPr>
+            <w:pPr>
+              <w:rPr>
+                <w:noProof/>
+                <w:lang w:val="de-CH"/>
+              </w:rPr>
+            </w:pPr>
+            <w:r>
+              <w:rPr>
+                <w:noProof/>
                 <w:lang w:val="de-CH"/>
               </w:rPr>
               <w:t>___________________________________</w:t>
             </w:r>
           </w:p>
           <w:p>
-            <w:r>
-              <w:rPr>
+            <w:pPr>
+              <w:rPr>
+                <w:noProof/>
+                <w:lang w:val="de-CH"/>
+              </w:rPr>
+            </w:pPr>
+            <w:r>
+              <w:rPr>
+                <w:noProof/>
                 <w:lang w:val="de-CH"/>
               </w:rPr>
               <w:t>___________________________________</w:t>
             </w:r>
           </w:p>
           <w:p>
-            <w:r>
-              <w:rPr>
+            <w:pPr>
+              <w:rPr>
+                <w:noProof/>
+                <w:lang w:val="de-CH"/>
+              </w:rPr>
+            </w:pPr>
+            <w:r>
+              <w:rPr>
+                <w:noProof/>
                 <w:lang w:val="de-CH"/>
               </w:rPr>
               <w:t>___________________________________</w:t>
@@ -600,11 +718,19 @@
           <w:p>
             <w:pPr>
               <w:rPr>
-                <w:lang w:val="de-CH"/>
-              </w:rPr>
-            </w:pPr>
-          </w:p>
-          <w:p/>
+                <w:noProof/>
+                <w:lang w:val="de-CH"/>
+              </w:rPr>
+            </w:pPr>
+          </w:p>
+          <w:p>
+            <w:pPr>
+              <w:rPr>
+                <w:noProof/>
+                <w:lang w:val="de-CH"/>
+              </w:rPr>
+            </w:pPr>
+          </w:p>
         </w:tc>
         <w:tc>
           <w:tcPr>
@@ -615,29 +741,20 @@
               <w:rPr>
                 <w:b/>
                 <w:bCs/>
+                <w:noProof/>
                 <w:u w:val="single"/>
                 <w:lang w:val="de-CH"/>
               </w:rPr>
             </w:pPr>
-            <w:proofErr w:type="spellStart"/>
             <w:r>
               <w:rPr>
                 <w:b/>
                 <w:bCs/>
+                <w:noProof/>
                 <w:u w:val="single"/>
                 <w:lang w:val="de-CH"/>
               </w:rPr>
-              <w:t>Stv</w:t>
-            </w:r>
-            <w:proofErr w:type="spellEnd"/>
-            <w:r>
-              <w:rPr>
-                <w:b/>
-                <w:bCs/>
-                <w:u w:val="single"/>
-                <w:lang w:val="de-CH"/>
-              </w:rPr>
-              <w:t>. Ansprechpartner Management</w:t>
+              <w:t>Stv. Ansprechpartner Management</w:t>
             </w:r>
           </w:p>
           <w:p>
@@ -646,17 +763,20 @@
                 <w:tab w:val="left" w:pos="744"/>
               </w:tabs>
               <w:rPr>
-                <w:lang w:val="de-CH"/>
-              </w:rPr>
-            </w:pPr>
-            <w:r>
-              <w:rPr>
+                <w:noProof/>
+                <w:lang w:val="de-CH"/>
+              </w:rPr>
+            </w:pPr>
+            <w:r>
+              <w:rPr>
+                <w:noProof/>
                 <w:lang w:val="de-CH"/>
               </w:rPr>
               <w:t>Name:</w:t>
             </w:r>
             <w:r>
               <w:rPr>
+                <w:noProof/>
                 <w:lang w:val="de-CH"/>
               </w:rPr>
               <w:tab/>
@@ -669,17 +789,20 @@
                 <w:tab w:val="left" w:pos="744"/>
               </w:tabs>
               <w:rPr>
-                <w:lang w:val="de-CH"/>
-              </w:rPr>
-            </w:pPr>
-            <w:r>
-              <w:rPr>
+                <w:noProof/>
+                <w:lang w:val="de-CH"/>
+              </w:rPr>
+            </w:pPr>
+            <w:r>
+              <w:rPr>
+                <w:noProof/>
                 <w:lang w:val="de-CH"/>
               </w:rPr>
               <w:t>E-Mail:</w:t>
             </w:r>
             <w:r>
               <w:rPr>
+                <w:noProof/>
                 <w:lang w:val="de-CH"/>
               </w:rPr>
               <w:tab/>
@@ -689,11 +812,13 @@
           <w:p>
             <w:pPr>
               <w:rPr>
-                <w:lang w:val="de-CH"/>
-              </w:rPr>
-            </w:pPr>
-            <w:r>
-              <w:rPr>
+                <w:noProof/>
+                <w:lang w:val="de-CH"/>
+              </w:rPr>
+            </w:pPr>
+            <w:r>
+              <w:rPr>
+                <w:noProof/>
                 <w:lang w:val="de-CH"/>
               </w:rPr>
               <w:t>Telefonnummer: _____________________</w:t>
@@ -702,35 +827,58 @@
           <w:p>
             <w:pPr>
               <w:rPr>
-                <w:lang w:val="de-CH"/>
-              </w:rPr>
-            </w:pPr>
-            <w:r>
-              <w:rPr>
+                <w:noProof/>
+                <w:lang w:val="de-CH"/>
+              </w:rPr>
+            </w:pPr>
+            <w:r>
+              <w:rPr>
+                <w:noProof/>
                 <w:lang w:val="de-CH"/>
               </w:rPr>
               <w:t>Notizen: ____________________________</w:t>
             </w:r>
           </w:p>
           <w:p>
-            <w:r>
-              <w:rPr>
+            <w:pPr>
+              <w:rPr>
+                <w:noProof/>
+                <w:lang w:val="de-CH"/>
+              </w:rPr>
+            </w:pPr>
+            <w:r>
+              <w:rPr>
+                <w:noProof/>
                 <w:lang w:val="de-CH"/>
               </w:rPr>
               <w:t>___________________________________</w:t>
             </w:r>
           </w:p>
           <w:p>
-            <w:r>
-              <w:rPr>
+            <w:pPr>
+              <w:rPr>
+                <w:noProof/>
+                <w:lang w:val="de-CH"/>
+              </w:rPr>
+            </w:pPr>
+            <w:r>
+              <w:rPr>
+                <w:noProof/>
                 <w:lang w:val="de-CH"/>
               </w:rPr>
               <w:t>___________________________________</w:t>
             </w:r>
           </w:p>
           <w:p>
-            <w:r>
-              <w:rPr>
+            <w:pPr>
+              <w:rPr>
+                <w:noProof/>
+                <w:lang w:val="de-CH"/>
+              </w:rPr>
+            </w:pPr>
+            <w:r>
+              <w:rPr>
+                <w:noProof/>
                 <w:lang w:val="de-CH"/>
               </w:rPr>
               <w:t>___________________________________</w:t>
@@ -739,13 +887,15 @@
           <w:p>
             <w:pPr>
               <w:rPr>
-                <w:lang w:val="de-CH"/>
-              </w:rPr>
-            </w:pPr>
-          </w:p>
-          <w:p>
-            <w:pPr>
-              <w:rPr>
+                <w:noProof/>
+                <w:lang w:val="de-CH"/>
+              </w:rPr>
+            </w:pPr>
+          </w:p>
+          <w:p>
+            <w:pPr>
+              <w:rPr>
+                <w:noProof/>
                 <w:lang w:val="de-CH"/>
               </w:rPr>
             </w:pPr>
@@ -762,6 +912,7 @@
               <w:rPr>
                 <w:b/>
                 <w:bCs/>
+                <w:noProof/>
                 <w:u w:val="single"/>
                 <w:lang w:val="de-CH"/>
               </w:rPr>
@@ -770,30 +921,11 @@
               <w:rPr>
                 <w:b/>
                 <w:bCs/>
+                <w:noProof/>
                 <w:u w:val="single"/>
                 <w:lang w:val="de-CH"/>
               </w:rPr>
-              <w:t xml:space="preserve">Kontakt </w:t>
-            </w:r>
-            <w:proofErr w:type="spellStart"/>
-            <w:r>
-              <w:rPr>
-                <w:b/>
-                <w:bCs/>
-                <w:u w:val="single"/>
-                <w:lang w:val="de-CH"/>
-              </w:rPr>
-              <w:t>Incident</w:t>
-            </w:r>
-            <w:proofErr w:type="spellEnd"/>
-            <w:r>
-              <w:rPr>
-                <w:b/>
-                <w:bCs/>
-                <w:u w:val="single"/>
-                <w:lang w:val="de-CH"/>
-              </w:rPr>
-              <w:t xml:space="preserve"> Response Team</w:t>
+              <w:t>Kontakt Incident Response Team</w:t>
             </w:r>
           </w:p>
           <w:p>
@@ -802,17 +934,20 @@
                 <w:tab w:val="left" w:pos="742"/>
               </w:tabs>
               <w:rPr>
-                <w:lang w:val="de-CH"/>
-              </w:rPr>
-            </w:pPr>
-            <w:r>
-              <w:rPr>
+                <w:noProof/>
+                <w:lang w:val="de-CH"/>
+              </w:rPr>
+            </w:pPr>
+            <w:r>
+              <w:rPr>
+                <w:noProof/>
                 <w:lang w:val="de-CH"/>
               </w:rPr>
               <w:t>Firma:</w:t>
             </w:r>
             <w:r>
               <w:rPr>
+                <w:noProof/>
                 <w:lang w:val="de-CH"/>
               </w:rPr>
               <w:tab/>
@@ -825,17 +960,20 @@
                 <w:tab w:val="left" w:pos="744"/>
               </w:tabs>
               <w:rPr>
-                <w:lang w:val="de-CH"/>
-              </w:rPr>
-            </w:pPr>
-            <w:r>
-              <w:rPr>
+                <w:noProof/>
+                <w:lang w:val="de-CH"/>
+              </w:rPr>
+            </w:pPr>
+            <w:r>
+              <w:rPr>
+                <w:noProof/>
                 <w:lang w:val="de-CH"/>
               </w:rPr>
               <w:t>Name:</w:t>
             </w:r>
             <w:r>
               <w:rPr>
+                <w:noProof/>
                 <w:lang w:val="de-CH"/>
               </w:rPr>
               <w:tab/>
@@ -848,17 +986,20 @@
                 <w:tab w:val="left" w:pos="744"/>
               </w:tabs>
               <w:rPr>
-                <w:lang w:val="de-CH"/>
-              </w:rPr>
-            </w:pPr>
-            <w:r>
-              <w:rPr>
+                <w:noProof/>
+                <w:lang w:val="de-CH"/>
+              </w:rPr>
+            </w:pPr>
+            <w:r>
+              <w:rPr>
+                <w:noProof/>
                 <w:lang w:val="de-CH"/>
               </w:rPr>
               <w:t>E-Mail:</w:t>
             </w:r>
             <w:r>
               <w:rPr>
+                <w:noProof/>
                 <w:lang w:val="de-CH"/>
               </w:rPr>
               <w:tab/>
@@ -868,11 +1009,13 @@
           <w:p>
             <w:pPr>
               <w:rPr>
-                <w:lang w:val="de-CH"/>
-              </w:rPr>
-            </w:pPr>
-            <w:r>
-              <w:rPr>
+                <w:noProof/>
+                <w:lang w:val="de-CH"/>
+              </w:rPr>
+            </w:pPr>
+            <w:r>
+              <w:rPr>
+                <w:noProof/>
                 <w:lang w:val="de-CH"/>
               </w:rPr>
               <w:t>Telefonnummer: _____________________</w:t>
@@ -881,35 +1024,58 @@
           <w:p>
             <w:pPr>
               <w:rPr>
-                <w:lang w:val="de-CH"/>
-              </w:rPr>
-            </w:pPr>
-            <w:r>
-              <w:rPr>
+                <w:noProof/>
+                <w:lang w:val="de-CH"/>
+              </w:rPr>
+            </w:pPr>
+            <w:r>
+              <w:rPr>
+                <w:noProof/>
                 <w:lang w:val="de-CH"/>
               </w:rPr>
               <w:t>Notizen: ____________________________</w:t>
             </w:r>
           </w:p>
           <w:p>
-            <w:r>
-              <w:rPr>
+            <w:pPr>
+              <w:rPr>
+                <w:noProof/>
+                <w:lang w:val="de-CH"/>
+              </w:rPr>
+            </w:pPr>
+            <w:r>
+              <w:rPr>
+                <w:noProof/>
                 <w:lang w:val="de-CH"/>
               </w:rPr>
               <w:t>___________________________________</w:t>
             </w:r>
           </w:p>
           <w:p>
-            <w:r>
-              <w:rPr>
+            <w:pPr>
+              <w:rPr>
+                <w:noProof/>
+                <w:lang w:val="de-CH"/>
+              </w:rPr>
+            </w:pPr>
+            <w:r>
+              <w:rPr>
+                <w:noProof/>
                 <w:lang w:val="de-CH"/>
               </w:rPr>
               <w:t>___________________________________</w:t>
             </w:r>
           </w:p>
           <w:p>
-            <w:r>
-              <w:rPr>
+            <w:pPr>
+              <w:rPr>
+                <w:noProof/>
+                <w:lang w:val="de-CH"/>
+              </w:rPr>
+            </w:pPr>
+            <w:r>
+              <w:rPr>
+                <w:noProof/>
                 <w:lang w:val="de-CH"/>
               </w:rPr>
               <w:t>___________________________________</w:t>
@@ -918,6 +1084,7 @@
           <w:p>
             <w:pPr>
               <w:rPr>
+                <w:noProof/>
                 <w:lang w:val="de-CH"/>
               </w:rPr>
             </w:pPr>
@@ -932,6 +1099,7 @@
               <w:rPr>
                 <w:b/>
                 <w:bCs/>
+                <w:noProof/>
                 <w:u w:val="single"/>
                 <w:lang w:val="de-CH"/>
               </w:rPr>
@@ -940,30 +1108,11 @@
               <w:rPr>
                 <w:b/>
                 <w:bCs/>
+                <w:noProof/>
                 <w:u w:val="single"/>
                 <w:lang w:val="de-CH"/>
               </w:rPr>
-              <w:t xml:space="preserve">Zweiter Kontakt </w:t>
-            </w:r>
-            <w:proofErr w:type="spellStart"/>
-            <w:r>
-              <w:rPr>
-                <w:b/>
-                <w:bCs/>
-                <w:u w:val="single"/>
-                <w:lang w:val="de-CH"/>
-              </w:rPr>
-              <w:t>Incident</w:t>
-            </w:r>
-            <w:proofErr w:type="spellEnd"/>
-            <w:r>
-              <w:rPr>
-                <w:b/>
-                <w:bCs/>
-                <w:u w:val="single"/>
-                <w:lang w:val="de-CH"/>
-              </w:rPr>
-              <w:t xml:space="preserve"> Response Team</w:t>
+              <w:t>Zweiter Kontakt Incident Response Team</w:t>
             </w:r>
           </w:p>
           <w:p>
@@ -972,17 +1121,20 @@
                 <w:tab w:val="left" w:pos="742"/>
               </w:tabs>
               <w:rPr>
-                <w:lang w:val="de-CH"/>
-              </w:rPr>
-            </w:pPr>
-            <w:r>
-              <w:rPr>
+                <w:noProof/>
+                <w:lang w:val="de-CH"/>
+              </w:rPr>
+            </w:pPr>
+            <w:r>
+              <w:rPr>
+                <w:noProof/>
                 <w:lang w:val="de-CH"/>
               </w:rPr>
               <w:t>Firma:</w:t>
             </w:r>
             <w:r>
               <w:rPr>
+                <w:noProof/>
                 <w:lang w:val="de-CH"/>
               </w:rPr>
               <w:tab/>
@@ -995,17 +1147,20 @@
                 <w:tab w:val="left" w:pos="744"/>
               </w:tabs>
               <w:rPr>
-                <w:lang w:val="de-CH"/>
-              </w:rPr>
-            </w:pPr>
-            <w:r>
-              <w:rPr>
+                <w:noProof/>
+                <w:lang w:val="de-CH"/>
+              </w:rPr>
+            </w:pPr>
+            <w:r>
+              <w:rPr>
+                <w:noProof/>
                 <w:lang w:val="de-CH"/>
               </w:rPr>
               <w:t>Name:</w:t>
             </w:r>
             <w:r>
               <w:rPr>
+                <w:noProof/>
                 <w:lang w:val="de-CH"/>
               </w:rPr>
               <w:tab/>
@@ -1018,17 +1173,20 @@
                 <w:tab w:val="left" w:pos="744"/>
               </w:tabs>
               <w:rPr>
-                <w:lang w:val="de-CH"/>
-              </w:rPr>
-            </w:pPr>
-            <w:r>
-              <w:rPr>
+                <w:noProof/>
+                <w:lang w:val="de-CH"/>
+              </w:rPr>
+            </w:pPr>
+            <w:r>
+              <w:rPr>
+                <w:noProof/>
                 <w:lang w:val="de-CH"/>
               </w:rPr>
               <w:t>E-Mail:</w:t>
             </w:r>
             <w:r>
               <w:rPr>
+                <w:noProof/>
                 <w:lang w:val="de-CH"/>
               </w:rPr>
               <w:tab/>
@@ -1038,11 +1196,13 @@
           <w:p>
             <w:pPr>
               <w:rPr>
-                <w:lang w:val="de-CH"/>
-              </w:rPr>
-            </w:pPr>
-            <w:r>
-              <w:rPr>
+                <w:noProof/>
+                <w:lang w:val="de-CH"/>
+              </w:rPr>
+            </w:pPr>
+            <w:r>
+              <w:rPr>
+                <w:noProof/>
                 <w:lang w:val="de-CH"/>
               </w:rPr>
               <w:t>Telefonnummer: _____________________</w:t>
@@ -1051,41 +1211,71 @@
           <w:p>
             <w:pPr>
               <w:rPr>
-                <w:lang w:val="de-CH"/>
-              </w:rPr>
-            </w:pPr>
-            <w:r>
-              <w:rPr>
+                <w:noProof/>
+                <w:lang w:val="de-CH"/>
+              </w:rPr>
+            </w:pPr>
+            <w:r>
+              <w:rPr>
+                <w:noProof/>
                 <w:lang w:val="de-CH"/>
               </w:rPr>
               <w:t>Notizen: ____________________________</w:t>
             </w:r>
           </w:p>
           <w:p>
-            <w:r>
-              <w:rPr>
+            <w:pPr>
+              <w:rPr>
+                <w:noProof/>
+                <w:lang w:val="de-CH"/>
+              </w:rPr>
+            </w:pPr>
+            <w:r>
+              <w:rPr>
+                <w:noProof/>
                 <w:lang w:val="de-CH"/>
               </w:rPr>
               <w:t>___________________________________</w:t>
             </w:r>
           </w:p>
           <w:p>
-            <w:r>
-              <w:rPr>
+            <w:pPr>
+              <w:rPr>
+                <w:noProof/>
+                <w:lang w:val="de-CH"/>
+              </w:rPr>
+            </w:pPr>
+            <w:r>
+              <w:rPr>
+                <w:noProof/>
                 <w:lang w:val="de-CH"/>
               </w:rPr>
               <w:t>___________________________________</w:t>
             </w:r>
           </w:p>
           <w:p>
-            <w:r>
-              <w:rPr>
+            <w:pPr>
+              <w:rPr>
+                <w:noProof/>
+                <w:lang w:val="de-CH"/>
+              </w:rPr>
+            </w:pPr>
+            <w:r>
+              <w:rPr>
+                <w:noProof/>
                 <w:lang w:val="de-CH"/>
               </w:rPr>
               <w:t>___________________________________</w:t>
             </w:r>
           </w:p>
-          <w:p/>
+          <w:p>
+            <w:pPr>
+              <w:rPr>
+                <w:noProof/>
+                <w:lang w:val="de-CH"/>
+              </w:rPr>
+            </w:pPr>
+          </w:p>
         </w:tc>
       </w:tr>
       <w:tr>
@@ -1099,16 +1289,18 @@
               <w:rPr>
                 <w:b/>
                 <w:bCs/>
+                <w:noProof/>
                 <w:u w:val="single"/>
-                <w:lang w:val="en-US"/>
+                <w:lang w:val="de-CH"/>
               </w:rPr>
             </w:pPr>
             <w:r>
               <w:rPr>
                 <w:b/>
                 <w:bCs/>
+                <w:noProof/>
                 <w:u w:val="single"/>
-                <w:lang w:val="en-US"/>
+                <w:lang w:val="de-CH"/>
               </w:rPr>
               <w:t>National Cyber Security Centre NCSC:</w:t>
             </w:r>
@@ -1119,23 +1311,27 @@
                 <w:tab w:val="left" w:pos="743"/>
               </w:tabs>
               <w:rPr>
-                <w:lang w:val="de-CH"/>
-              </w:rPr>
-            </w:pPr>
-            <w:r>
-              <w:rPr>
+                <w:noProof/>
+                <w:lang w:val="de-CH"/>
+              </w:rPr>
+            </w:pPr>
+            <w:r>
+              <w:rPr>
+                <w:noProof/>
                 <w:lang w:val="de-CH"/>
               </w:rPr>
               <w:t>Name:</w:t>
             </w:r>
             <w:r>
               <w:rPr>
-                <w:lang w:val="de-CH"/>
-              </w:rPr>
-              <w:tab/>
-            </w:r>
-            <w:r>
-              <w:rPr>
+                <w:noProof/>
+                <w:lang w:val="de-CH"/>
+              </w:rPr>
+              <w:tab/>
+            </w:r>
+            <w:r>
+              <w:rPr>
+                <w:noProof/>
                 <w:lang w:val="de-CH"/>
               </w:rPr>
               <w:t>Nationales Zentrum für Cybersicherheit</w:t>
@@ -1144,11 +1340,13 @@
           <w:p>
             <w:pPr>
               <w:rPr>
-                <w:lang w:val="de-CH"/>
-              </w:rPr>
-            </w:pPr>
-            <w:r>
-              <w:rPr>
+                <w:noProof/>
+                <w:lang w:val="de-CH"/>
+              </w:rPr>
+            </w:pPr>
+            <w:r>
+              <w:rPr>
+                <w:noProof/>
                 <w:lang w:val="de-CH"/>
               </w:rPr>
               <w:t xml:space="preserve">E-Mail: </w:t>
@@ -1157,31 +1355,22 @@
               <w:r>
                 <w:rPr>
                   <w:rStyle w:val="Hyperlink"/>
+                  <w:noProof/>
+                  <w:lang w:val="de-CH"/>
                 </w:rPr>
-                <w:t>info</w:t>
-              </w:r>
-              <w:r>
-                <w:rPr>
-                  <w:rStyle w:val="Hyperlink"/>
-                  <w:lang w:val="en-CH"/>
-                </w:rPr>
-                <w:t>@n</w:t>
-              </w:r>
-              <w:r>
-                <w:rPr>
-                  <w:rStyle w:val="Hyperlink"/>
-                </w:rPr>
-                <w:t>csc.admin.ch</w:t>
+                <w:t>info@ncsc.admin.ch</w:t>
               </w:r>
             </w:hyperlink>
             <w:r>
               <w:rPr>
-                <w:lang w:val="en-CH"/>
+                <w:noProof/>
+                <w:lang w:val="de-CH"/>
               </w:rPr>
               <w:t xml:space="preserve"> ____</w:t>
             </w:r>
             <w:r>
               <w:rPr>
+                <w:noProof/>
                 <w:lang w:val="de-CH"/>
               </w:rPr>
               <w:t>_________</w:t>
@@ -1190,105 +1379,80 @@
           <w:p>
             <w:pPr>
               <w:rPr>
-                <w:lang w:val="de-CH"/>
-              </w:rPr>
-            </w:pPr>
-            <w:r>
-              <w:rPr>
-                <w:lang w:val="de-CH"/>
-              </w:rPr>
-              <w:t>Telefonnummer</w:t>
-            </w:r>
-            <w:r>
-              <w:rPr>
-                <w:lang w:val="de-CH"/>
-              </w:rPr>
-              <w:t>: ______________________</w:t>
-            </w:r>
-          </w:p>
-          <w:p>
-            <w:pPr>
-              <w:rPr>
-                <w:lang w:val="en-CH"/>
-              </w:rPr>
-            </w:pPr>
-            <w:r>
-              <w:rPr>
-                <w:lang w:val="de-CH"/>
-              </w:rPr>
-              <w:t>Notizen</w:t>
-            </w:r>
-            <w:r>
-              <w:rPr>
-                <w:lang w:val="de-CH"/>
-              </w:rPr>
-              <w:t xml:space="preserve">: </w:t>
-            </w:r>
-            <w:r>
-              <w:rPr>
-                <w:lang w:val="en-CH"/>
+                <w:noProof/>
+                <w:lang w:val="de-CH"/>
+              </w:rPr>
+            </w:pPr>
+            <w:r>
+              <w:rPr>
+                <w:noProof/>
+                <w:lang w:val="de-CH"/>
+              </w:rPr>
+              <w:t>Telefonnummer: ______________________</w:t>
+            </w:r>
+          </w:p>
+          <w:p>
+            <w:pPr>
+              <w:rPr>
+                <w:noProof/>
+                <w:lang w:val="de-CH"/>
+              </w:rPr>
+            </w:pPr>
+            <w:r>
+              <w:rPr>
+                <w:noProof/>
+                <w:lang w:val="de-CH"/>
+              </w:rPr>
+              <w:t xml:space="preserve">Notizen: </w:t>
+            </w:r>
+            <w:r>
+              <w:rPr>
+                <w:noProof/>
+                <w:lang w:val="de-CH"/>
               </w:rPr>
               <w:t>__________________________________</w:t>
             </w:r>
             <w:r>
+              <w:rPr>
+                <w:noProof/>
+                <w:lang w:val="de-CH"/>
+              </w:rPr>
               <w:t>______________________________</w:t>
             </w:r>
             <w:r>
               <w:rPr>
-                <w:lang w:val="en-CH"/>
+                <w:noProof/>
+                <w:lang w:val="de-CH"/>
               </w:rPr>
               <w:t xml:space="preserve">__ </w:t>
             </w:r>
             <w:r>
               <w:rPr>
-                <w:lang w:val="en-CH"/>
-              </w:rPr>
-              <w:t xml:space="preserve">Incident </w:t>
-            </w:r>
-            <w:proofErr w:type="spellStart"/>
-            <w:r>
-              <w:rPr>
-                <w:lang w:val="en-CH"/>
-              </w:rPr>
-              <w:t>m</w:t>
-            </w:r>
-            <w:r>
-              <w:rPr>
-                <w:lang w:val="en-CH"/>
-              </w:rPr>
-              <w:t>elden</w:t>
-            </w:r>
-            <w:proofErr w:type="spellEnd"/>
-            <w:r>
-              <w:rPr>
-                <w:lang w:val="en-CH"/>
-              </w:rPr>
-              <w:t xml:space="preserve">: </w:t>
+                <w:noProof/>
+                <w:lang w:val="de-CH"/>
+              </w:rPr>
+              <w:t xml:space="preserve">Incident melden: </w:t>
             </w:r>
             <w:hyperlink r:id="rId8" w:history="1">
               <w:r>
                 <w:rPr>
                   <w:rStyle w:val="Hyperlink"/>
-                  <w:lang w:val="en-CH"/>
-                </w:rPr>
-                <w:t>h</w:t>
-              </w:r>
-              <w:r>
-                <w:rPr>
-                  <w:rStyle w:val="Hyperlink"/>
+                  <w:noProof/>
                   <w:lang w:val="de-CH"/>
                 </w:rPr>
-                <w:t>ttps://www.report.ncsc.admin.ch/de/</w:t>
+                <w:t>https://www.report.ncsc.admin.ch/de/</w:t>
               </w:r>
             </w:hyperlink>
             <w:r>
               <w:rPr>
-                <w:lang w:val="en-CH"/>
+                <w:noProof/>
+                <w:lang w:val="de-CH"/>
               </w:rPr>
               <w:t xml:space="preserve"> __________________________ </w:t>
             </w:r>
             <w:r>
               <w:rPr>
+                <w:noProof/>
                 <w:lang w:val="de-CH"/>
               </w:rPr>
               <w:t>__________________________________________________________________________________________________________________________________________________</w:t>
@@ -1297,9 +1461,26 @@
         </w:tc>
       </w:tr>
     </w:tbl>
-    <w:p/>
     <w:p>
+      <w:pPr>
+        <w:rPr>
+          <w:noProof/>
+          <w:lang w:val="de-CH"/>
+        </w:rPr>
+      </w:pPr>
+    </w:p>
+    <w:p>
+      <w:pPr>
+        <w:rPr>
+          <w:noProof/>
+          <w:lang w:val="de-CH"/>
+        </w:rPr>
+      </w:pPr>
       <w:r>
+        <w:rPr>
+          <w:noProof/>
+          <w:lang w:val="de-CH"/>
+        </w:rPr>
         <w:br w:type="page"/>
       </w:r>
     </w:p>
@@ -1331,39 +1512,31 @@
               <w:rPr>
                 <w:b/>
                 <w:bCs/>
+                <w:noProof/>
                 <w:u w:val="single"/>
                 <w:lang w:val="de-CH"/>
               </w:rPr>
             </w:pPr>
-            <w:proofErr w:type="gramStart"/>
             <w:r>
               <w:rPr>
                 <w:b/>
                 <w:bCs/>
+                <w:noProof/>
                 <w:u w:val="single"/>
                 <w:lang w:val="de-CH"/>
               </w:rPr>
               <w:lastRenderedPageBreak/>
-              <w:t>Software Kontakt</w:t>
+              <w:t>Primärer ISP</w:t>
             </w:r>
             <w:r>
               <w:rPr>
                 <w:b/>
                 <w:bCs/>
+                <w:noProof/>
                 <w:u w:val="single"/>
                 <w:lang w:val="de-CH"/>
               </w:rPr>
-              <w:t>person</w:t>
-            </w:r>
-            <w:proofErr w:type="gramEnd"/>
-            <w:r>
-              <w:rPr>
-                <w:b/>
-                <w:bCs/>
-                <w:u w:val="single"/>
-                <w:lang w:val="de-CH"/>
-              </w:rPr>
-              <w:t xml:space="preserve"> _____________</w:t>
+              <w:t xml:space="preserve"> Kontaktperson____________</w:t>
             </w:r>
           </w:p>
           <w:p>
@@ -1372,23 +1545,27 @@
                 <w:tab w:val="left" w:pos="1308"/>
               </w:tabs>
               <w:rPr>
-                <w:lang w:val="de-CH"/>
-              </w:rPr>
-            </w:pPr>
-            <w:r>
-              <w:rPr>
+                <w:noProof/>
+                <w:lang w:val="de-CH"/>
+              </w:rPr>
+            </w:pPr>
+            <w:r>
+              <w:rPr>
+                <w:noProof/>
                 <w:lang w:val="de-CH"/>
               </w:rPr>
               <w:t>Bezeichnung:</w:t>
             </w:r>
             <w:r>
               <w:rPr>
-                <w:lang w:val="de-CH"/>
-              </w:rPr>
-              <w:tab/>
-            </w:r>
-            <w:r>
-              <w:rPr>
+                <w:noProof/>
+                <w:lang w:val="de-CH"/>
+              </w:rPr>
+              <w:tab/>
+            </w:r>
+            <w:r>
+              <w:rPr>
+                <w:noProof/>
                 <w:lang w:val="de-CH"/>
               </w:rPr>
               <w:tab/>
@@ -1401,17 +1578,20 @@
                 <w:tab w:val="left" w:pos="741"/>
               </w:tabs>
               <w:rPr>
-                <w:lang w:val="de-CH"/>
-              </w:rPr>
-            </w:pPr>
-            <w:r>
-              <w:rPr>
+                <w:noProof/>
+                <w:lang w:val="de-CH"/>
+              </w:rPr>
+            </w:pPr>
+            <w:r>
+              <w:rPr>
+                <w:noProof/>
                 <w:lang w:val="de-CH"/>
               </w:rPr>
               <w:t>Name:</w:t>
             </w:r>
             <w:r>
               <w:rPr>
+                <w:noProof/>
                 <w:lang w:val="de-CH"/>
               </w:rPr>
               <w:tab/>
@@ -1424,17 +1604,20 @@
                 <w:tab w:val="left" w:pos="741"/>
               </w:tabs>
               <w:rPr>
-                <w:lang w:val="de-CH"/>
-              </w:rPr>
-            </w:pPr>
-            <w:r>
-              <w:rPr>
+                <w:noProof/>
+                <w:lang w:val="de-CH"/>
+              </w:rPr>
+            </w:pPr>
+            <w:r>
+              <w:rPr>
+                <w:noProof/>
                 <w:lang w:val="de-CH"/>
               </w:rPr>
               <w:t>E-Mail:</w:t>
             </w:r>
             <w:r>
               <w:rPr>
+                <w:noProof/>
                 <w:lang w:val="de-CH"/>
               </w:rPr>
               <w:tab/>
@@ -1447,11 +1630,13 @@
                 <w:tab w:val="left" w:pos="741"/>
               </w:tabs>
               <w:rPr>
-                <w:lang w:val="de-CH"/>
-              </w:rPr>
-            </w:pPr>
-            <w:r>
-              <w:rPr>
+                <w:noProof/>
+                <w:lang w:val="de-CH"/>
+              </w:rPr>
+            </w:pPr>
+            <w:r>
+              <w:rPr>
+                <w:noProof/>
                 <w:lang w:val="de-CH"/>
               </w:rPr>
               <w:t>Telefonnummer: _____________________</w:t>
@@ -1460,27 +1645,43 @@
           <w:p>
             <w:pPr>
               <w:rPr>
-                <w:lang w:val="de-CH"/>
-              </w:rPr>
-            </w:pPr>
-            <w:r>
-              <w:rPr>
+                <w:noProof/>
+                <w:lang w:val="de-CH"/>
+              </w:rPr>
+            </w:pPr>
+            <w:r>
+              <w:rPr>
+                <w:noProof/>
                 <w:lang w:val="de-CH"/>
               </w:rPr>
               <w:t>Notizen: ____________________________</w:t>
             </w:r>
           </w:p>
           <w:p>
-            <w:r>
-              <w:rPr>
+            <w:pPr>
+              <w:rPr>
+                <w:noProof/>
+                <w:lang w:val="de-CH"/>
+              </w:rPr>
+            </w:pPr>
+            <w:r>
+              <w:rPr>
+                <w:noProof/>
                 <w:lang w:val="de-CH"/>
               </w:rPr>
               <w:t>___________________________________</w:t>
             </w:r>
           </w:p>
           <w:p>
-            <w:r>
-              <w:rPr>
+            <w:pPr>
+              <w:rPr>
+                <w:noProof/>
+                <w:lang w:val="de-CH"/>
+              </w:rPr>
+            </w:pPr>
+            <w:r>
+              <w:rPr>
+                <w:noProof/>
                 <w:lang w:val="de-CH"/>
               </w:rPr>
               <w:t>___________________________________</w:t>
@@ -1489,20 +1690,30 @@
           <w:p>
             <w:pPr>
               <w:rPr>
-                <w:lang w:val="de-CH"/>
-              </w:rPr>
-            </w:pPr>
-            <w:r>
-              <w:rPr>
+                <w:noProof/>
+                <w:lang w:val="de-CH"/>
+              </w:rPr>
+            </w:pPr>
+            <w:r>
+              <w:rPr>
+                <w:noProof/>
                 <w:lang w:val="de-CH"/>
               </w:rPr>
               <w:t>___________________________________</w:t>
             </w:r>
           </w:p>
-          <w:p/>
-          <w:p>
-            <w:pPr>
-              <w:rPr>
+          <w:p>
+            <w:pPr>
+              <w:rPr>
+                <w:noProof/>
+                <w:lang w:val="de-CH"/>
+              </w:rPr>
+            </w:pPr>
+          </w:p>
+          <w:p>
+            <w:pPr>
+              <w:rPr>
+                <w:noProof/>
                 <w:lang w:val="de-CH"/>
               </w:rPr>
             </w:pPr>
@@ -1517,38 +1728,30 @@
               <w:rPr>
                 <w:b/>
                 <w:bCs/>
+                <w:noProof/>
                 <w:u w:val="single"/>
                 <w:lang w:val="de-CH"/>
               </w:rPr>
             </w:pPr>
-            <w:proofErr w:type="gramStart"/>
             <w:r>
               <w:rPr>
                 <w:b/>
                 <w:bCs/>
+                <w:noProof/>
                 <w:u w:val="single"/>
                 <w:lang w:val="de-CH"/>
               </w:rPr>
-              <w:t>Software Kontakt</w:t>
+              <w:t>Sekundärer ISP</w:t>
             </w:r>
             <w:r>
               <w:rPr>
                 <w:b/>
                 <w:bCs/>
+                <w:noProof/>
                 <w:u w:val="single"/>
                 <w:lang w:val="de-CH"/>
               </w:rPr>
-              <w:t>person</w:t>
-            </w:r>
-            <w:proofErr w:type="gramEnd"/>
-            <w:r>
-              <w:rPr>
-                <w:b/>
-                <w:bCs/>
-                <w:u w:val="single"/>
-                <w:lang w:val="de-CH"/>
-              </w:rPr>
-              <w:t xml:space="preserve"> _____________</w:t>
+              <w:t xml:space="preserve"> Kontaktperson__________</w:t>
             </w:r>
           </w:p>
           <w:p>
@@ -1557,23 +1760,27 @@
                 <w:tab w:val="left" w:pos="1308"/>
               </w:tabs>
               <w:rPr>
-                <w:lang w:val="de-CH"/>
-              </w:rPr>
-            </w:pPr>
-            <w:r>
-              <w:rPr>
+                <w:noProof/>
+                <w:lang w:val="de-CH"/>
+              </w:rPr>
+            </w:pPr>
+            <w:r>
+              <w:rPr>
+                <w:noProof/>
                 <w:lang w:val="de-CH"/>
               </w:rPr>
               <w:t>Bezeichnung:</w:t>
             </w:r>
             <w:r>
               <w:rPr>
-                <w:lang w:val="de-CH"/>
-              </w:rPr>
-              <w:tab/>
-            </w:r>
-            <w:r>
-              <w:rPr>
+                <w:noProof/>
+                <w:lang w:val="de-CH"/>
+              </w:rPr>
+              <w:tab/>
+            </w:r>
+            <w:r>
+              <w:rPr>
+                <w:noProof/>
                 <w:lang w:val="de-CH"/>
               </w:rPr>
               <w:tab/>
@@ -1586,17 +1793,20 @@
                 <w:tab w:val="left" w:pos="741"/>
               </w:tabs>
               <w:rPr>
-                <w:lang w:val="de-CH"/>
-              </w:rPr>
-            </w:pPr>
-            <w:r>
-              <w:rPr>
+                <w:noProof/>
+                <w:lang w:val="de-CH"/>
+              </w:rPr>
+            </w:pPr>
+            <w:r>
+              <w:rPr>
+                <w:noProof/>
                 <w:lang w:val="de-CH"/>
               </w:rPr>
               <w:t>Name:</w:t>
             </w:r>
             <w:r>
               <w:rPr>
+                <w:noProof/>
                 <w:lang w:val="de-CH"/>
               </w:rPr>
               <w:tab/>
@@ -1609,17 +1819,20 @@
                 <w:tab w:val="left" w:pos="741"/>
               </w:tabs>
               <w:rPr>
-                <w:lang w:val="de-CH"/>
-              </w:rPr>
-            </w:pPr>
-            <w:r>
-              <w:rPr>
+                <w:noProof/>
+                <w:lang w:val="de-CH"/>
+              </w:rPr>
+            </w:pPr>
+            <w:r>
+              <w:rPr>
+                <w:noProof/>
                 <w:lang w:val="de-CH"/>
               </w:rPr>
               <w:t>E-Mail:</w:t>
             </w:r>
             <w:r>
               <w:rPr>
+                <w:noProof/>
                 <w:lang w:val="de-CH"/>
               </w:rPr>
               <w:tab/>
@@ -1632,11 +1845,13 @@
                 <w:tab w:val="left" w:pos="741"/>
               </w:tabs>
               <w:rPr>
-                <w:lang w:val="de-CH"/>
-              </w:rPr>
-            </w:pPr>
-            <w:r>
-              <w:rPr>
+                <w:noProof/>
+                <w:lang w:val="de-CH"/>
+              </w:rPr>
+            </w:pPr>
+            <w:r>
+              <w:rPr>
+                <w:noProof/>
                 <w:lang w:val="de-CH"/>
               </w:rPr>
               <w:t>Telefonnummer: _____________________</w:t>
@@ -1645,27 +1860,43 @@
           <w:p>
             <w:pPr>
               <w:rPr>
-                <w:lang w:val="de-CH"/>
-              </w:rPr>
-            </w:pPr>
-            <w:r>
-              <w:rPr>
+                <w:noProof/>
+                <w:lang w:val="de-CH"/>
+              </w:rPr>
+            </w:pPr>
+            <w:r>
+              <w:rPr>
+                <w:noProof/>
                 <w:lang w:val="de-CH"/>
               </w:rPr>
               <w:t>Notizen: ____________________________</w:t>
             </w:r>
           </w:p>
           <w:p>
-            <w:r>
-              <w:rPr>
+            <w:pPr>
+              <w:rPr>
+                <w:noProof/>
+                <w:lang w:val="de-CH"/>
+              </w:rPr>
+            </w:pPr>
+            <w:r>
+              <w:rPr>
+                <w:noProof/>
                 <w:lang w:val="de-CH"/>
               </w:rPr>
               <w:t>___________________________________</w:t>
             </w:r>
           </w:p>
           <w:p>
-            <w:r>
-              <w:rPr>
+            <w:pPr>
+              <w:rPr>
+                <w:noProof/>
+                <w:lang w:val="de-CH"/>
+              </w:rPr>
+            </w:pPr>
+            <w:r>
+              <w:rPr>
+                <w:noProof/>
                 <w:lang w:val="de-CH"/>
               </w:rPr>
               <w:t>___________________________________</w:t>
@@ -1674,18 +1905,34 @@
           <w:p>
             <w:pPr>
               <w:rPr>
-                <w:lang w:val="de-CH"/>
-              </w:rPr>
-            </w:pPr>
-            <w:r>
-              <w:rPr>
+                <w:noProof/>
+                <w:lang w:val="de-CH"/>
+              </w:rPr>
+            </w:pPr>
+            <w:r>
+              <w:rPr>
+                <w:noProof/>
                 <w:lang w:val="de-CH"/>
               </w:rPr>
               <w:t>___________________________________</w:t>
             </w:r>
           </w:p>
-          <w:p/>
-          <w:p/>
+          <w:p>
+            <w:pPr>
+              <w:rPr>
+                <w:noProof/>
+                <w:lang w:val="de-CH"/>
+              </w:rPr>
+            </w:pPr>
+          </w:p>
+          <w:p>
+            <w:pPr>
+              <w:rPr>
+                <w:noProof/>
+                <w:lang w:val="de-CH"/>
+              </w:rPr>
+            </w:pPr>
+          </w:p>
         </w:tc>
       </w:tr>
       <w:tr>
@@ -1698,38 +1945,30 @@
               <w:rPr>
                 <w:b/>
                 <w:bCs/>
+                <w:noProof/>
                 <w:u w:val="single"/>
                 <w:lang w:val="de-CH"/>
               </w:rPr>
             </w:pPr>
-            <w:proofErr w:type="gramStart"/>
             <w:r>
               <w:rPr>
                 <w:b/>
                 <w:bCs/>
+                <w:noProof/>
                 <w:u w:val="single"/>
                 <w:lang w:val="de-CH"/>
               </w:rPr>
-              <w:t>Software Kontakt</w:t>
+              <w:t>Cloudanbieter</w:t>
             </w:r>
             <w:r>
               <w:rPr>
                 <w:b/>
                 <w:bCs/>
+                <w:noProof/>
                 <w:u w:val="single"/>
                 <w:lang w:val="de-CH"/>
               </w:rPr>
-              <w:t>person</w:t>
-            </w:r>
-            <w:proofErr w:type="gramEnd"/>
-            <w:r>
-              <w:rPr>
-                <w:b/>
-                <w:bCs/>
-                <w:u w:val="single"/>
-                <w:lang w:val="de-CH"/>
-              </w:rPr>
-              <w:t xml:space="preserve"> _____________</w:t>
+              <w:t xml:space="preserve"> Kontaktperson __________</w:t>
             </w:r>
           </w:p>
           <w:p>
@@ -1738,23 +1977,27 @@
                 <w:tab w:val="left" w:pos="1308"/>
               </w:tabs>
               <w:rPr>
-                <w:lang w:val="de-CH"/>
-              </w:rPr>
-            </w:pPr>
-            <w:r>
-              <w:rPr>
+                <w:noProof/>
+                <w:lang w:val="de-CH"/>
+              </w:rPr>
+            </w:pPr>
+            <w:r>
+              <w:rPr>
+                <w:noProof/>
                 <w:lang w:val="de-CH"/>
               </w:rPr>
               <w:t>Bezeichnung:</w:t>
             </w:r>
             <w:r>
               <w:rPr>
-                <w:lang w:val="de-CH"/>
-              </w:rPr>
-              <w:tab/>
-            </w:r>
-            <w:r>
-              <w:rPr>
+                <w:noProof/>
+                <w:lang w:val="de-CH"/>
+              </w:rPr>
+              <w:tab/>
+            </w:r>
+            <w:r>
+              <w:rPr>
+                <w:noProof/>
                 <w:lang w:val="de-CH"/>
               </w:rPr>
               <w:tab/>
@@ -1767,17 +2010,20 @@
                 <w:tab w:val="left" w:pos="741"/>
               </w:tabs>
               <w:rPr>
-                <w:lang w:val="de-CH"/>
-              </w:rPr>
-            </w:pPr>
-            <w:r>
-              <w:rPr>
+                <w:noProof/>
+                <w:lang w:val="de-CH"/>
+              </w:rPr>
+            </w:pPr>
+            <w:r>
+              <w:rPr>
+                <w:noProof/>
                 <w:lang w:val="de-CH"/>
               </w:rPr>
               <w:t>Name:</w:t>
             </w:r>
             <w:r>
               <w:rPr>
+                <w:noProof/>
                 <w:lang w:val="de-CH"/>
               </w:rPr>
               <w:tab/>
@@ -1790,17 +2036,20 @@
                 <w:tab w:val="left" w:pos="741"/>
               </w:tabs>
               <w:rPr>
-                <w:lang w:val="de-CH"/>
-              </w:rPr>
-            </w:pPr>
-            <w:r>
-              <w:rPr>
+                <w:noProof/>
+                <w:lang w:val="de-CH"/>
+              </w:rPr>
+            </w:pPr>
+            <w:r>
+              <w:rPr>
+                <w:noProof/>
                 <w:lang w:val="de-CH"/>
               </w:rPr>
               <w:t>E-Mail:</w:t>
             </w:r>
             <w:r>
               <w:rPr>
+                <w:noProof/>
                 <w:lang w:val="de-CH"/>
               </w:rPr>
               <w:tab/>
@@ -1813,11 +2062,13 @@
                 <w:tab w:val="left" w:pos="741"/>
               </w:tabs>
               <w:rPr>
-                <w:lang w:val="de-CH"/>
-              </w:rPr>
-            </w:pPr>
-            <w:r>
-              <w:rPr>
+                <w:noProof/>
+                <w:lang w:val="de-CH"/>
+              </w:rPr>
+            </w:pPr>
+            <w:r>
+              <w:rPr>
+                <w:noProof/>
                 <w:lang w:val="de-CH"/>
               </w:rPr>
               <w:t>Telefonnummer: _____________________</w:t>
@@ -1826,27 +2077,43 @@
           <w:p>
             <w:pPr>
               <w:rPr>
-                <w:lang w:val="de-CH"/>
-              </w:rPr>
-            </w:pPr>
-            <w:r>
-              <w:rPr>
+                <w:noProof/>
+                <w:lang w:val="de-CH"/>
+              </w:rPr>
+            </w:pPr>
+            <w:r>
+              <w:rPr>
+                <w:noProof/>
                 <w:lang w:val="de-CH"/>
               </w:rPr>
               <w:t>Notizen: ____________________________</w:t>
             </w:r>
           </w:p>
           <w:p>
-            <w:r>
-              <w:rPr>
+            <w:pPr>
+              <w:rPr>
+                <w:noProof/>
+                <w:lang w:val="de-CH"/>
+              </w:rPr>
+            </w:pPr>
+            <w:r>
+              <w:rPr>
+                <w:noProof/>
                 <w:lang w:val="de-CH"/>
               </w:rPr>
               <w:t>___________________________________</w:t>
             </w:r>
           </w:p>
           <w:p>
-            <w:r>
-              <w:rPr>
+            <w:pPr>
+              <w:rPr>
+                <w:noProof/>
+                <w:lang w:val="de-CH"/>
+              </w:rPr>
+            </w:pPr>
+            <w:r>
+              <w:rPr>
+                <w:noProof/>
                 <w:lang w:val="de-CH"/>
               </w:rPr>
               <w:t>___________________________________</w:t>
@@ -1855,18 +2122,34 @@
           <w:p>
             <w:pPr>
               <w:rPr>
-                <w:lang w:val="de-CH"/>
-              </w:rPr>
-            </w:pPr>
-            <w:r>
-              <w:rPr>
+                <w:noProof/>
+                <w:lang w:val="de-CH"/>
+              </w:rPr>
+            </w:pPr>
+            <w:r>
+              <w:rPr>
+                <w:noProof/>
                 <w:lang w:val="de-CH"/>
               </w:rPr>
               <w:t>___________________________________</w:t>
             </w:r>
           </w:p>
-          <w:p/>
-          <w:p/>
+          <w:p>
+            <w:pPr>
+              <w:rPr>
+                <w:noProof/>
+                <w:lang w:val="de-CH"/>
+              </w:rPr>
+            </w:pPr>
+          </w:p>
+          <w:p>
+            <w:pPr>
+              <w:rPr>
+                <w:noProof/>
+                <w:lang w:val="de-CH"/>
+              </w:rPr>
+            </w:pPr>
+          </w:p>
         </w:tc>
         <w:tc>
           <w:tcPr>
@@ -1877,38 +2160,30 @@
               <w:rPr>
                 <w:b/>
                 <w:bCs/>
+                <w:noProof/>
                 <w:u w:val="single"/>
                 <w:lang w:val="de-CH"/>
               </w:rPr>
             </w:pPr>
-            <w:proofErr w:type="gramStart"/>
             <w:r>
               <w:rPr>
                 <w:b/>
                 <w:bCs/>
+                <w:noProof/>
                 <w:u w:val="single"/>
                 <w:lang w:val="de-CH"/>
               </w:rPr>
-              <w:t>Software Kontakt</w:t>
+              <w:t xml:space="preserve">Cloudanbieter </w:t>
             </w:r>
             <w:r>
               <w:rPr>
                 <w:b/>
                 <w:bCs/>
+                <w:noProof/>
                 <w:u w:val="single"/>
                 <w:lang w:val="de-CH"/>
               </w:rPr>
-              <w:t>person</w:t>
-            </w:r>
-            <w:proofErr w:type="gramEnd"/>
-            <w:r>
-              <w:rPr>
-                <w:b/>
-                <w:bCs/>
-                <w:u w:val="single"/>
-                <w:lang w:val="de-CH"/>
-              </w:rPr>
-              <w:t xml:space="preserve"> _____________</w:t>
+              <w:t>Kontaktperson___________</w:t>
             </w:r>
           </w:p>
           <w:p>
@@ -1917,23 +2192,27 @@
                 <w:tab w:val="left" w:pos="1308"/>
               </w:tabs>
               <w:rPr>
-                <w:lang w:val="de-CH"/>
-              </w:rPr>
-            </w:pPr>
-            <w:r>
-              <w:rPr>
+                <w:noProof/>
+                <w:lang w:val="de-CH"/>
+              </w:rPr>
+            </w:pPr>
+            <w:r>
+              <w:rPr>
+                <w:noProof/>
                 <w:lang w:val="de-CH"/>
               </w:rPr>
               <w:t>Bezeichnung:</w:t>
             </w:r>
             <w:r>
               <w:rPr>
-                <w:lang w:val="de-CH"/>
-              </w:rPr>
-              <w:tab/>
-            </w:r>
-            <w:r>
-              <w:rPr>
+                <w:noProof/>
+                <w:lang w:val="de-CH"/>
+              </w:rPr>
+              <w:tab/>
+            </w:r>
+            <w:r>
+              <w:rPr>
+                <w:noProof/>
                 <w:lang w:val="de-CH"/>
               </w:rPr>
               <w:tab/>
@@ -1946,17 +2225,20 @@
                 <w:tab w:val="left" w:pos="741"/>
               </w:tabs>
               <w:rPr>
-                <w:lang w:val="de-CH"/>
-              </w:rPr>
-            </w:pPr>
-            <w:r>
-              <w:rPr>
+                <w:noProof/>
+                <w:lang w:val="de-CH"/>
+              </w:rPr>
+            </w:pPr>
+            <w:r>
+              <w:rPr>
+                <w:noProof/>
                 <w:lang w:val="de-CH"/>
               </w:rPr>
               <w:t>Name:</w:t>
             </w:r>
             <w:r>
               <w:rPr>
+                <w:noProof/>
                 <w:lang w:val="de-CH"/>
               </w:rPr>
               <w:tab/>
@@ -1969,17 +2251,20 @@
                 <w:tab w:val="left" w:pos="741"/>
               </w:tabs>
               <w:rPr>
-                <w:lang w:val="de-CH"/>
-              </w:rPr>
-            </w:pPr>
-            <w:r>
-              <w:rPr>
+                <w:noProof/>
+                <w:lang w:val="de-CH"/>
+              </w:rPr>
+            </w:pPr>
+            <w:r>
+              <w:rPr>
+                <w:noProof/>
                 <w:lang w:val="de-CH"/>
               </w:rPr>
               <w:t>E-Mail:</w:t>
             </w:r>
             <w:r>
               <w:rPr>
+                <w:noProof/>
                 <w:lang w:val="de-CH"/>
               </w:rPr>
               <w:tab/>
@@ -1992,11 +2277,13 @@
                 <w:tab w:val="left" w:pos="741"/>
               </w:tabs>
               <w:rPr>
-                <w:lang w:val="de-CH"/>
-              </w:rPr>
-            </w:pPr>
-            <w:r>
-              <w:rPr>
+                <w:noProof/>
+                <w:lang w:val="de-CH"/>
+              </w:rPr>
+            </w:pPr>
+            <w:r>
+              <w:rPr>
+                <w:noProof/>
                 <w:lang w:val="de-CH"/>
               </w:rPr>
               <w:t>Telefonnummer: _____________________</w:t>
@@ -2005,27 +2292,43 @@
           <w:p>
             <w:pPr>
               <w:rPr>
-                <w:lang w:val="de-CH"/>
-              </w:rPr>
-            </w:pPr>
-            <w:r>
-              <w:rPr>
+                <w:noProof/>
+                <w:lang w:val="de-CH"/>
+              </w:rPr>
+            </w:pPr>
+            <w:r>
+              <w:rPr>
+                <w:noProof/>
                 <w:lang w:val="de-CH"/>
               </w:rPr>
               <w:t>Notizen: ____________________________</w:t>
             </w:r>
           </w:p>
           <w:p>
-            <w:r>
-              <w:rPr>
+            <w:pPr>
+              <w:rPr>
+                <w:noProof/>
+                <w:lang w:val="de-CH"/>
+              </w:rPr>
+            </w:pPr>
+            <w:r>
+              <w:rPr>
+                <w:noProof/>
                 <w:lang w:val="de-CH"/>
               </w:rPr>
               <w:t>___________________________________</w:t>
             </w:r>
           </w:p>
           <w:p>
-            <w:r>
-              <w:rPr>
+            <w:pPr>
+              <w:rPr>
+                <w:noProof/>
+                <w:lang w:val="de-CH"/>
+              </w:rPr>
+            </w:pPr>
+            <w:r>
+              <w:rPr>
+                <w:noProof/>
                 <w:lang w:val="de-CH"/>
               </w:rPr>
               <w:t>___________________________________</w:t>
@@ -2034,18 +2337,34 @@
           <w:p>
             <w:pPr>
               <w:rPr>
-                <w:lang w:val="de-CH"/>
-              </w:rPr>
-            </w:pPr>
-            <w:r>
-              <w:rPr>
+                <w:noProof/>
+                <w:lang w:val="de-CH"/>
+              </w:rPr>
+            </w:pPr>
+            <w:r>
+              <w:rPr>
+                <w:noProof/>
                 <w:lang w:val="de-CH"/>
               </w:rPr>
               <w:t>___________________________________</w:t>
             </w:r>
           </w:p>
-          <w:p/>
-          <w:p/>
+          <w:p>
+            <w:pPr>
+              <w:rPr>
+                <w:noProof/>
+                <w:lang w:val="de-CH"/>
+              </w:rPr>
+            </w:pPr>
+          </w:p>
+          <w:p>
+            <w:pPr>
+              <w:rPr>
+                <w:noProof/>
+                <w:lang w:val="de-CH"/>
+              </w:rPr>
+            </w:pPr>
+          </w:p>
         </w:tc>
       </w:tr>
       <w:tr>
@@ -2058,38 +2377,20 @@
               <w:rPr>
                 <w:b/>
                 <w:bCs/>
+                <w:noProof/>
                 <w:u w:val="single"/>
                 <w:lang w:val="de-CH"/>
               </w:rPr>
             </w:pPr>
-            <w:proofErr w:type="gramStart"/>
             <w:r>
               <w:rPr>
                 <w:b/>
                 <w:bCs/>
+                <w:noProof/>
                 <w:u w:val="single"/>
                 <w:lang w:val="de-CH"/>
               </w:rPr>
-              <w:t>Software Kontakt</w:t>
-            </w:r>
-            <w:r>
-              <w:rPr>
-                <w:b/>
-                <w:bCs/>
-                <w:u w:val="single"/>
-                <w:lang w:val="de-CH"/>
-              </w:rPr>
-              <w:t>person</w:t>
-            </w:r>
-            <w:proofErr w:type="gramEnd"/>
-            <w:r>
-              <w:rPr>
-                <w:b/>
-                <w:bCs/>
-                <w:u w:val="single"/>
-                <w:lang w:val="de-CH"/>
-              </w:rPr>
-              <w:t xml:space="preserve"> _____________</w:t>
+              <w:t>Software Kontaktperson _____________</w:t>
             </w:r>
           </w:p>
           <w:p>
@@ -2098,23 +2399,27 @@
                 <w:tab w:val="left" w:pos="1308"/>
               </w:tabs>
               <w:rPr>
-                <w:lang w:val="de-CH"/>
-              </w:rPr>
-            </w:pPr>
-            <w:r>
-              <w:rPr>
+                <w:noProof/>
+                <w:lang w:val="de-CH"/>
+              </w:rPr>
+            </w:pPr>
+            <w:r>
+              <w:rPr>
+                <w:noProof/>
                 <w:lang w:val="de-CH"/>
               </w:rPr>
               <w:t>Bezeichnung:</w:t>
             </w:r>
             <w:r>
               <w:rPr>
-                <w:lang w:val="de-CH"/>
-              </w:rPr>
-              <w:tab/>
-            </w:r>
-            <w:r>
-              <w:rPr>
+                <w:noProof/>
+                <w:lang w:val="de-CH"/>
+              </w:rPr>
+              <w:tab/>
+            </w:r>
+            <w:r>
+              <w:rPr>
+                <w:noProof/>
                 <w:lang w:val="de-CH"/>
               </w:rPr>
               <w:tab/>
@@ -2127,17 +2432,20 @@
                 <w:tab w:val="left" w:pos="741"/>
               </w:tabs>
               <w:rPr>
-                <w:lang w:val="de-CH"/>
-              </w:rPr>
-            </w:pPr>
-            <w:r>
-              <w:rPr>
+                <w:noProof/>
+                <w:lang w:val="de-CH"/>
+              </w:rPr>
+            </w:pPr>
+            <w:r>
+              <w:rPr>
+                <w:noProof/>
                 <w:lang w:val="de-CH"/>
               </w:rPr>
               <w:t>Name:</w:t>
             </w:r>
             <w:r>
               <w:rPr>
+                <w:noProof/>
                 <w:lang w:val="de-CH"/>
               </w:rPr>
               <w:tab/>
@@ -2150,17 +2458,20 @@
                 <w:tab w:val="left" w:pos="741"/>
               </w:tabs>
               <w:rPr>
-                <w:lang w:val="de-CH"/>
-              </w:rPr>
-            </w:pPr>
-            <w:r>
-              <w:rPr>
+                <w:noProof/>
+                <w:lang w:val="de-CH"/>
+              </w:rPr>
+            </w:pPr>
+            <w:r>
+              <w:rPr>
+                <w:noProof/>
                 <w:lang w:val="de-CH"/>
               </w:rPr>
               <w:t>E-Mail:</w:t>
             </w:r>
             <w:r>
               <w:rPr>
+                <w:noProof/>
                 <w:lang w:val="de-CH"/>
               </w:rPr>
               <w:tab/>
@@ -2173,11 +2484,13 @@
                 <w:tab w:val="left" w:pos="741"/>
               </w:tabs>
               <w:rPr>
-                <w:lang w:val="de-CH"/>
-              </w:rPr>
-            </w:pPr>
-            <w:r>
-              <w:rPr>
+                <w:noProof/>
+                <w:lang w:val="de-CH"/>
+              </w:rPr>
+            </w:pPr>
+            <w:r>
+              <w:rPr>
+                <w:noProof/>
                 <w:lang w:val="de-CH"/>
               </w:rPr>
               <w:t>Telefonnummer: _____________________</w:t>
@@ -2186,27 +2499,43 @@
           <w:p>
             <w:pPr>
               <w:rPr>
-                <w:lang w:val="de-CH"/>
-              </w:rPr>
-            </w:pPr>
-            <w:r>
-              <w:rPr>
+                <w:noProof/>
+                <w:lang w:val="de-CH"/>
+              </w:rPr>
+            </w:pPr>
+            <w:r>
+              <w:rPr>
+                <w:noProof/>
                 <w:lang w:val="de-CH"/>
               </w:rPr>
               <w:t>Notizen: ____________________________</w:t>
             </w:r>
           </w:p>
           <w:p>
-            <w:r>
-              <w:rPr>
+            <w:pPr>
+              <w:rPr>
+                <w:noProof/>
+                <w:lang w:val="de-CH"/>
+              </w:rPr>
+            </w:pPr>
+            <w:r>
+              <w:rPr>
+                <w:noProof/>
                 <w:lang w:val="de-CH"/>
               </w:rPr>
               <w:t>___________________________________</w:t>
             </w:r>
           </w:p>
           <w:p>
-            <w:r>
-              <w:rPr>
+            <w:pPr>
+              <w:rPr>
+                <w:noProof/>
+                <w:lang w:val="de-CH"/>
+              </w:rPr>
+            </w:pPr>
+            <w:r>
+              <w:rPr>
+                <w:noProof/>
                 <w:lang w:val="de-CH"/>
               </w:rPr>
               <w:t>___________________________________</w:t>
@@ -2215,18 +2544,34 @@
           <w:p>
             <w:pPr>
               <w:rPr>
-                <w:lang w:val="de-CH"/>
-              </w:rPr>
-            </w:pPr>
-            <w:r>
-              <w:rPr>
+                <w:noProof/>
+                <w:lang w:val="de-CH"/>
+              </w:rPr>
+            </w:pPr>
+            <w:r>
+              <w:rPr>
+                <w:noProof/>
                 <w:lang w:val="de-CH"/>
               </w:rPr>
               <w:t>___________________________________</w:t>
             </w:r>
           </w:p>
-          <w:p/>
-          <w:p/>
+          <w:p>
+            <w:pPr>
+              <w:rPr>
+                <w:noProof/>
+                <w:lang w:val="de-CH"/>
+              </w:rPr>
+            </w:pPr>
+          </w:p>
+          <w:p>
+            <w:pPr>
+              <w:rPr>
+                <w:noProof/>
+                <w:lang w:val="de-CH"/>
+              </w:rPr>
+            </w:pPr>
+          </w:p>
         </w:tc>
         <w:tc>
           <w:tcPr>
@@ -2237,38 +2582,20 @@
               <w:rPr>
                 <w:b/>
                 <w:bCs/>
+                <w:noProof/>
                 <w:u w:val="single"/>
                 <w:lang w:val="de-CH"/>
               </w:rPr>
             </w:pPr>
-            <w:proofErr w:type="gramStart"/>
             <w:r>
               <w:rPr>
                 <w:b/>
                 <w:bCs/>
+                <w:noProof/>
                 <w:u w:val="single"/>
                 <w:lang w:val="de-CH"/>
               </w:rPr>
-              <w:t>Software Kontakt</w:t>
-            </w:r>
-            <w:r>
-              <w:rPr>
-                <w:b/>
-                <w:bCs/>
-                <w:u w:val="single"/>
-                <w:lang w:val="de-CH"/>
-              </w:rPr>
-              <w:t>person</w:t>
-            </w:r>
-            <w:proofErr w:type="gramEnd"/>
-            <w:r>
-              <w:rPr>
-                <w:b/>
-                <w:bCs/>
-                <w:u w:val="single"/>
-                <w:lang w:val="de-CH"/>
-              </w:rPr>
-              <w:t xml:space="preserve"> _____________</w:t>
+              <w:t>Software Kontaktperson _____________</w:t>
             </w:r>
           </w:p>
           <w:p>
@@ -2277,23 +2604,27 @@
                 <w:tab w:val="left" w:pos="1308"/>
               </w:tabs>
               <w:rPr>
-                <w:lang w:val="de-CH"/>
-              </w:rPr>
-            </w:pPr>
-            <w:r>
-              <w:rPr>
+                <w:noProof/>
+                <w:lang w:val="de-CH"/>
+              </w:rPr>
+            </w:pPr>
+            <w:r>
+              <w:rPr>
+                <w:noProof/>
                 <w:lang w:val="de-CH"/>
               </w:rPr>
               <w:t>Bezeichnung:</w:t>
             </w:r>
             <w:r>
               <w:rPr>
-                <w:lang w:val="de-CH"/>
-              </w:rPr>
-              <w:tab/>
-            </w:r>
-            <w:r>
-              <w:rPr>
+                <w:noProof/>
+                <w:lang w:val="de-CH"/>
+              </w:rPr>
+              <w:tab/>
+            </w:r>
+            <w:r>
+              <w:rPr>
+                <w:noProof/>
                 <w:lang w:val="de-CH"/>
               </w:rPr>
               <w:tab/>
@@ -2306,17 +2637,20 @@
                 <w:tab w:val="left" w:pos="741"/>
               </w:tabs>
               <w:rPr>
-                <w:lang w:val="de-CH"/>
-              </w:rPr>
-            </w:pPr>
-            <w:r>
-              <w:rPr>
+                <w:noProof/>
+                <w:lang w:val="de-CH"/>
+              </w:rPr>
+            </w:pPr>
+            <w:r>
+              <w:rPr>
+                <w:noProof/>
                 <w:lang w:val="de-CH"/>
               </w:rPr>
               <w:t>Name:</w:t>
             </w:r>
             <w:r>
               <w:rPr>
+                <w:noProof/>
                 <w:lang w:val="de-CH"/>
               </w:rPr>
               <w:tab/>
@@ -2329,17 +2663,20 @@
                 <w:tab w:val="left" w:pos="741"/>
               </w:tabs>
               <w:rPr>
-                <w:lang w:val="de-CH"/>
-              </w:rPr>
-            </w:pPr>
-            <w:r>
-              <w:rPr>
+                <w:noProof/>
+                <w:lang w:val="de-CH"/>
+              </w:rPr>
+            </w:pPr>
+            <w:r>
+              <w:rPr>
+                <w:noProof/>
                 <w:lang w:val="de-CH"/>
               </w:rPr>
               <w:t>E-Mail:</w:t>
             </w:r>
             <w:r>
               <w:rPr>
+                <w:noProof/>
                 <w:lang w:val="de-CH"/>
               </w:rPr>
               <w:tab/>
@@ -2352,11 +2689,13 @@
                 <w:tab w:val="left" w:pos="741"/>
               </w:tabs>
               <w:rPr>
-                <w:lang w:val="de-CH"/>
-              </w:rPr>
-            </w:pPr>
-            <w:r>
-              <w:rPr>
+                <w:noProof/>
+                <w:lang w:val="de-CH"/>
+              </w:rPr>
+            </w:pPr>
+            <w:r>
+              <w:rPr>
+                <w:noProof/>
                 <w:lang w:val="de-CH"/>
               </w:rPr>
               <w:t>Telefonnummer: _____________________</w:t>
@@ -2365,27 +2704,43 @@
           <w:p>
             <w:pPr>
               <w:rPr>
-                <w:lang w:val="de-CH"/>
-              </w:rPr>
-            </w:pPr>
-            <w:r>
-              <w:rPr>
+                <w:noProof/>
+                <w:lang w:val="de-CH"/>
+              </w:rPr>
+            </w:pPr>
+            <w:r>
+              <w:rPr>
+                <w:noProof/>
                 <w:lang w:val="de-CH"/>
               </w:rPr>
               <w:t>Notizen: ____________________________</w:t>
             </w:r>
           </w:p>
           <w:p>
-            <w:r>
-              <w:rPr>
+            <w:pPr>
+              <w:rPr>
+                <w:noProof/>
+                <w:lang w:val="de-CH"/>
+              </w:rPr>
+            </w:pPr>
+            <w:r>
+              <w:rPr>
+                <w:noProof/>
                 <w:lang w:val="de-CH"/>
               </w:rPr>
               <w:t>___________________________________</w:t>
             </w:r>
           </w:p>
           <w:p>
-            <w:r>
-              <w:rPr>
+            <w:pPr>
+              <w:rPr>
+                <w:noProof/>
+                <w:lang w:val="de-CH"/>
+              </w:rPr>
+            </w:pPr>
+            <w:r>
+              <w:rPr>
+                <w:noProof/>
                 <w:lang w:val="de-CH"/>
               </w:rPr>
               <w:t>___________________________________</w:t>
@@ -2394,18 +2749,34 @@
           <w:p>
             <w:pPr>
               <w:rPr>
-                <w:lang w:val="de-CH"/>
-              </w:rPr>
-            </w:pPr>
-            <w:r>
-              <w:rPr>
+                <w:noProof/>
+                <w:lang w:val="de-CH"/>
+              </w:rPr>
+            </w:pPr>
+            <w:r>
+              <w:rPr>
+                <w:noProof/>
                 <w:lang w:val="de-CH"/>
               </w:rPr>
               <w:t>___________________________________</w:t>
             </w:r>
           </w:p>
-          <w:p/>
-          <w:p/>
+          <w:p>
+            <w:pPr>
+              <w:rPr>
+                <w:noProof/>
+                <w:lang w:val="de-CH"/>
+              </w:rPr>
+            </w:pPr>
+          </w:p>
+          <w:p>
+            <w:pPr>
+              <w:rPr>
+                <w:noProof/>
+                <w:lang w:val="de-CH"/>
+              </w:rPr>
+            </w:pPr>
+          </w:p>
         </w:tc>
       </w:tr>
       <w:tr>
@@ -2418,38 +2789,20 @@
               <w:rPr>
                 <w:b/>
                 <w:bCs/>
+                <w:noProof/>
                 <w:u w:val="single"/>
                 <w:lang w:val="de-CH"/>
               </w:rPr>
             </w:pPr>
-            <w:proofErr w:type="gramStart"/>
             <w:r>
               <w:rPr>
                 <w:b/>
                 <w:bCs/>
+                <w:noProof/>
                 <w:u w:val="single"/>
                 <w:lang w:val="de-CH"/>
               </w:rPr>
-              <w:t>Software Kontakt</w:t>
-            </w:r>
-            <w:r>
-              <w:rPr>
-                <w:b/>
-                <w:bCs/>
-                <w:u w:val="single"/>
-                <w:lang w:val="de-CH"/>
-              </w:rPr>
-              <w:t>person</w:t>
-            </w:r>
-            <w:proofErr w:type="gramEnd"/>
-            <w:r>
-              <w:rPr>
-                <w:b/>
-                <w:bCs/>
-                <w:u w:val="single"/>
-                <w:lang w:val="de-CH"/>
-              </w:rPr>
-              <w:t xml:space="preserve"> _____________</w:t>
+              <w:t>Software Kontaktperson _____________</w:t>
             </w:r>
           </w:p>
           <w:p>
@@ -2458,23 +2811,27 @@
                 <w:tab w:val="left" w:pos="1308"/>
               </w:tabs>
               <w:rPr>
-                <w:lang w:val="de-CH"/>
-              </w:rPr>
-            </w:pPr>
-            <w:r>
-              <w:rPr>
+                <w:noProof/>
+                <w:lang w:val="de-CH"/>
+              </w:rPr>
+            </w:pPr>
+            <w:r>
+              <w:rPr>
+                <w:noProof/>
                 <w:lang w:val="de-CH"/>
               </w:rPr>
               <w:t>Bezeichnung:</w:t>
             </w:r>
             <w:r>
               <w:rPr>
-                <w:lang w:val="de-CH"/>
-              </w:rPr>
-              <w:tab/>
-            </w:r>
-            <w:r>
-              <w:rPr>
+                <w:noProof/>
+                <w:lang w:val="de-CH"/>
+              </w:rPr>
+              <w:tab/>
+            </w:r>
+            <w:r>
+              <w:rPr>
+                <w:noProof/>
                 <w:lang w:val="de-CH"/>
               </w:rPr>
               <w:tab/>
@@ -2487,17 +2844,20 @@
                 <w:tab w:val="left" w:pos="741"/>
               </w:tabs>
               <w:rPr>
-                <w:lang w:val="de-CH"/>
-              </w:rPr>
-            </w:pPr>
-            <w:r>
-              <w:rPr>
+                <w:noProof/>
+                <w:lang w:val="de-CH"/>
+              </w:rPr>
+            </w:pPr>
+            <w:r>
+              <w:rPr>
+                <w:noProof/>
                 <w:lang w:val="de-CH"/>
               </w:rPr>
               <w:t>Name:</w:t>
             </w:r>
             <w:r>
               <w:rPr>
+                <w:noProof/>
                 <w:lang w:val="de-CH"/>
               </w:rPr>
               <w:tab/>
@@ -2510,17 +2870,20 @@
                 <w:tab w:val="left" w:pos="741"/>
               </w:tabs>
               <w:rPr>
-                <w:lang w:val="de-CH"/>
-              </w:rPr>
-            </w:pPr>
-            <w:r>
-              <w:rPr>
+                <w:noProof/>
+                <w:lang w:val="de-CH"/>
+              </w:rPr>
+            </w:pPr>
+            <w:r>
+              <w:rPr>
+                <w:noProof/>
                 <w:lang w:val="de-CH"/>
               </w:rPr>
               <w:t>E-Mail:</w:t>
             </w:r>
             <w:r>
               <w:rPr>
+                <w:noProof/>
                 <w:lang w:val="de-CH"/>
               </w:rPr>
               <w:tab/>
@@ -2533,11 +2896,13 @@
                 <w:tab w:val="left" w:pos="741"/>
               </w:tabs>
               <w:rPr>
-                <w:lang w:val="de-CH"/>
-              </w:rPr>
-            </w:pPr>
-            <w:r>
-              <w:rPr>
+                <w:noProof/>
+                <w:lang w:val="de-CH"/>
+              </w:rPr>
+            </w:pPr>
+            <w:r>
+              <w:rPr>
+                <w:noProof/>
                 <w:lang w:val="de-CH"/>
               </w:rPr>
               <w:t>Telefonnummer: _____________________</w:t>
@@ -2546,27 +2911,43 @@
           <w:p>
             <w:pPr>
               <w:rPr>
-                <w:lang w:val="de-CH"/>
-              </w:rPr>
-            </w:pPr>
-            <w:r>
-              <w:rPr>
+                <w:noProof/>
+                <w:lang w:val="de-CH"/>
+              </w:rPr>
+            </w:pPr>
+            <w:r>
+              <w:rPr>
+                <w:noProof/>
                 <w:lang w:val="de-CH"/>
               </w:rPr>
               <w:t>Notizen: ____________________________</w:t>
             </w:r>
           </w:p>
           <w:p>
-            <w:r>
-              <w:rPr>
+            <w:pPr>
+              <w:rPr>
+                <w:noProof/>
+                <w:lang w:val="de-CH"/>
+              </w:rPr>
+            </w:pPr>
+            <w:r>
+              <w:rPr>
+                <w:noProof/>
                 <w:lang w:val="de-CH"/>
               </w:rPr>
               <w:t>___________________________________</w:t>
             </w:r>
           </w:p>
           <w:p>
-            <w:r>
-              <w:rPr>
+            <w:pPr>
+              <w:rPr>
+                <w:noProof/>
+                <w:lang w:val="de-CH"/>
+              </w:rPr>
+            </w:pPr>
+            <w:r>
+              <w:rPr>
+                <w:noProof/>
                 <w:lang w:val="de-CH"/>
               </w:rPr>
               <w:t>___________________________________</w:t>
@@ -2575,18 +2956,34 @@
           <w:p>
             <w:pPr>
               <w:rPr>
-                <w:lang w:val="de-CH"/>
-              </w:rPr>
-            </w:pPr>
-            <w:r>
-              <w:rPr>
+                <w:noProof/>
+                <w:lang w:val="de-CH"/>
+              </w:rPr>
+            </w:pPr>
+            <w:r>
+              <w:rPr>
+                <w:noProof/>
                 <w:lang w:val="de-CH"/>
               </w:rPr>
               <w:t>___________________________________</w:t>
             </w:r>
           </w:p>
-          <w:p/>
-          <w:p/>
+          <w:p>
+            <w:pPr>
+              <w:rPr>
+                <w:noProof/>
+                <w:lang w:val="de-CH"/>
+              </w:rPr>
+            </w:pPr>
+          </w:p>
+          <w:p>
+            <w:pPr>
+              <w:rPr>
+                <w:noProof/>
+                <w:lang w:val="de-CH"/>
+              </w:rPr>
+            </w:pPr>
+          </w:p>
         </w:tc>
         <w:tc>
           <w:tcPr>
@@ -2597,38 +2994,20 @@
               <w:rPr>
                 <w:b/>
                 <w:bCs/>
+                <w:noProof/>
                 <w:u w:val="single"/>
                 <w:lang w:val="de-CH"/>
               </w:rPr>
             </w:pPr>
-            <w:proofErr w:type="gramStart"/>
             <w:r>
               <w:rPr>
                 <w:b/>
                 <w:bCs/>
+                <w:noProof/>
                 <w:u w:val="single"/>
                 <w:lang w:val="de-CH"/>
               </w:rPr>
-              <w:t>Software Kontakt</w:t>
-            </w:r>
-            <w:r>
-              <w:rPr>
-                <w:b/>
-                <w:bCs/>
-                <w:u w:val="single"/>
-                <w:lang w:val="de-CH"/>
-              </w:rPr>
-              <w:t>person</w:t>
-            </w:r>
-            <w:proofErr w:type="gramEnd"/>
-            <w:r>
-              <w:rPr>
-                <w:b/>
-                <w:bCs/>
-                <w:u w:val="single"/>
-                <w:lang w:val="de-CH"/>
-              </w:rPr>
-              <w:t xml:space="preserve"> _____________</w:t>
+              <w:t>Software Kontaktperson _____________</w:t>
             </w:r>
           </w:p>
           <w:p>
@@ -2637,23 +3016,27 @@
                 <w:tab w:val="left" w:pos="1308"/>
               </w:tabs>
               <w:rPr>
-                <w:lang w:val="de-CH"/>
-              </w:rPr>
-            </w:pPr>
-            <w:r>
-              <w:rPr>
+                <w:noProof/>
+                <w:lang w:val="de-CH"/>
+              </w:rPr>
+            </w:pPr>
+            <w:r>
+              <w:rPr>
+                <w:noProof/>
                 <w:lang w:val="de-CH"/>
               </w:rPr>
               <w:t>Bezeichnung:</w:t>
             </w:r>
             <w:r>
               <w:rPr>
-                <w:lang w:val="de-CH"/>
-              </w:rPr>
-              <w:tab/>
-            </w:r>
-            <w:r>
-              <w:rPr>
+                <w:noProof/>
+                <w:lang w:val="de-CH"/>
+              </w:rPr>
+              <w:tab/>
+            </w:r>
+            <w:r>
+              <w:rPr>
+                <w:noProof/>
                 <w:lang w:val="de-CH"/>
               </w:rPr>
               <w:tab/>
@@ -2666,17 +3049,20 @@
                 <w:tab w:val="left" w:pos="741"/>
               </w:tabs>
               <w:rPr>
-                <w:lang w:val="de-CH"/>
-              </w:rPr>
-            </w:pPr>
-            <w:r>
-              <w:rPr>
+                <w:noProof/>
+                <w:lang w:val="de-CH"/>
+              </w:rPr>
+            </w:pPr>
+            <w:r>
+              <w:rPr>
+                <w:noProof/>
                 <w:lang w:val="de-CH"/>
               </w:rPr>
               <w:t>Name:</w:t>
             </w:r>
             <w:r>
               <w:rPr>
+                <w:noProof/>
                 <w:lang w:val="de-CH"/>
               </w:rPr>
               <w:tab/>
@@ -2689,17 +3075,20 @@
                 <w:tab w:val="left" w:pos="741"/>
               </w:tabs>
               <w:rPr>
-                <w:lang w:val="de-CH"/>
-              </w:rPr>
-            </w:pPr>
-            <w:r>
-              <w:rPr>
+                <w:noProof/>
+                <w:lang w:val="de-CH"/>
+              </w:rPr>
+            </w:pPr>
+            <w:r>
+              <w:rPr>
+                <w:noProof/>
                 <w:lang w:val="de-CH"/>
               </w:rPr>
               <w:t>E-Mail:</w:t>
             </w:r>
             <w:r>
               <w:rPr>
+                <w:noProof/>
                 <w:lang w:val="de-CH"/>
               </w:rPr>
               <w:tab/>
@@ -2712,11 +3101,13 @@
                 <w:tab w:val="left" w:pos="741"/>
               </w:tabs>
               <w:rPr>
-                <w:lang w:val="de-CH"/>
-              </w:rPr>
-            </w:pPr>
-            <w:r>
-              <w:rPr>
+                <w:noProof/>
+                <w:lang w:val="de-CH"/>
+              </w:rPr>
+            </w:pPr>
+            <w:r>
+              <w:rPr>
+                <w:noProof/>
                 <w:lang w:val="de-CH"/>
               </w:rPr>
               <w:t>Telefonnummer: _____________________</w:t>
@@ -2725,27 +3116,43 @@
           <w:p>
             <w:pPr>
               <w:rPr>
-                <w:lang w:val="de-CH"/>
-              </w:rPr>
-            </w:pPr>
-            <w:r>
-              <w:rPr>
+                <w:noProof/>
+                <w:lang w:val="de-CH"/>
+              </w:rPr>
+            </w:pPr>
+            <w:r>
+              <w:rPr>
+                <w:noProof/>
                 <w:lang w:val="de-CH"/>
               </w:rPr>
               <w:t>Notizen: ____________________________</w:t>
             </w:r>
           </w:p>
           <w:p>
-            <w:r>
-              <w:rPr>
+            <w:pPr>
+              <w:rPr>
+                <w:noProof/>
+                <w:lang w:val="de-CH"/>
+              </w:rPr>
+            </w:pPr>
+            <w:r>
+              <w:rPr>
+                <w:noProof/>
                 <w:lang w:val="de-CH"/>
               </w:rPr>
               <w:t>___________________________________</w:t>
             </w:r>
           </w:p>
           <w:p>
-            <w:r>
-              <w:rPr>
+            <w:pPr>
+              <w:rPr>
+                <w:noProof/>
+                <w:lang w:val="de-CH"/>
+              </w:rPr>
+            </w:pPr>
+            <w:r>
+              <w:rPr>
+                <w:noProof/>
                 <w:lang w:val="de-CH"/>
               </w:rPr>
               <w:t>___________________________________</w:t>
@@ -2754,22 +3161,45 @@
           <w:p>
             <w:pPr>
               <w:rPr>
-                <w:lang w:val="de-CH"/>
-              </w:rPr>
-            </w:pPr>
-            <w:r>
-              <w:rPr>
+                <w:noProof/>
+                <w:lang w:val="de-CH"/>
+              </w:rPr>
+            </w:pPr>
+            <w:r>
+              <w:rPr>
+                <w:noProof/>
                 <w:lang w:val="de-CH"/>
               </w:rPr>
               <w:t>___________________________________</w:t>
             </w:r>
           </w:p>
-          <w:p/>
-          <w:p/>
+          <w:p>
+            <w:pPr>
+              <w:rPr>
+                <w:noProof/>
+                <w:lang w:val="de-CH"/>
+              </w:rPr>
+            </w:pPr>
+          </w:p>
+          <w:p>
+            <w:pPr>
+              <w:rPr>
+                <w:noProof/>
+                <w:lang w:val="de-CH"/>
+              </w:rPr>
+            </w:pPr>
+          </w:p>
         </w:tc>
       </w:tr>
     </w:tbl>
-    <w:p/>
+    <w:p>
+      <w:pPr>
+        <w:rPr>
+          <w:noProof/>
+          <w:lang w:val="de-CH"/>
+        </w:rPr>
+      </w:pPr>
+    </w:p>
     <w:sectPr>
       <w:headerReference w:type="default" r:id="rId9"/>
       <w:footerReference w:type="default" r:id="rId10"/>
@@ -2783,7 +3213,7 @@
 </file>
 
 <file path=word/endnotes.xml><?xml version="1.0" encoding="utf-8"?>
-<w:endnotes xmlns:wpc="http://schemas.microsoft.com/office/word/2010/wordprocessingCanvas" xmlns:cx="http://schemas.microsoft.com/office/drawing/2014/chartex" xmlns:cx1="http://schemas.microsoft.com/office/drawing/2015/9/8/chartex" xmlns:cx2="http://schemas.microsoft.com/office/drawing/2015/10/21/chartex" xmlns:cx3="http://schemas.microsoft.com/office/drawing/2016/5/9/chartex" xmlns:cx4="http://schemas.microsoft.com/office/drawing/2016/5/10/chartex" xmlns:cx5="http://schemas.microsoft.com/office/drawing/2016/5/11/chartex" xmlns:cx6="http://schemas.microsoft.com/office/drawing/2016/5/12/chartex" xmlns:cx7="http://schemas.microsoft.com/office/drawing/2016/5/13/chartex" xmlns:cx8="http://schemas.microsoft.com/office/drawing/2016/5/14/chartex" xmlns:mc="http://schemas.openxmlformats.org/markup-compatibility/2006" xmlns:aink="http://schemas.microsoft.com/office/drawing/2016/ink" xmlns:am3d="http://schemas.microsoft.com/office/drawing/2017/model3d" xmlns:o="urn:schemas-microsoft-com:office:office" xmlns:r="http://schemas.openxmlformats.org/officeDocument/2006/relationships" xmlns:m="http://schemas.openxmlformats.org/officeDocument/2006/math" xmlns:v="urn:schemas-microsoft-com:vml" xmlns:wp14="http://schemas.microsoft.com/office/word/2010/wordprocessingDrawing" xmlns:wp="http://schemas.openxmlformats.org/drawingml/2006/wordprocessingDrawing" xmlns:w10="urn:schemas-microsoft-com:office:word" xmlns:w="http://schemas.openxmlformats.org/wordprocessingml/2006/main" xmlns:w14="http://schemas.microsoft.com/office/word/2010/wordml" xmlns:w15="http://schemas.microsoft.com/office/word/2012/wordml" xmlns:w16cex="http://schemas.microsoft.com/office/word/2018/wordml/cex" xmlns:w16cid="http://schemas.microsoft.com/office/word/2016/wordml/cid" xmlns:w16="http://schemas.microsoft.com/office/word/2018/wordml" xmlns:w16sdtdh="http://schemas.microsoft.com/office/word/2020/wordml/sdtdatahash" xmlns:w16se="http://schemas.microsoft.com/office/word/2015/wordml/symex" xmlns:wpg="http://schemas.microsoft.com/office/word/2010/wordprocessingGroup" xmlns:wpi="http://schemas.microsoft.com/office/word/2010/wordprocessingInk" xmlns:wne="http://schemas.microsoft.com/office/word/2006/wordml" xmlns:wps="http://schemas.microsoft.com/office/word/2010/wordprocessingShape" mc:Ignorable="w14 w15 w16se w16cid w16 w16cex w16sdtdh wp14">
+<w:endnotes xmlns:wpc="http://schemas.microsoft.com/office/word/2010/wordprocessingCanvas" xmlns:cx="http://schemas.microsoft.com/office/drawing/2014/chartex" xmlns:cx1="http://schemas.microsoft.com/office/drawing/2015/9/8/chartex" xmlns:cx2="http://schemas.microsoft.com/office/drawing/2015/10/21/chartex" xmlns:cx3="http://schemas.microsoft.com/office/drawing/2016/5/9/chartex" xmlns:cx4="http://schemas.microsoft.com/office/drawing/2016/5/10/chartex" xmlns:cx5="http://schemas.microsoft.com/office/drawing/2016/5/11/chartex" xmlns:cx6="http://schemas.microsoft.com/office/drawing/2016/5/12/chartex" xmlns:cx7="http://schemas.microsoft.com/office/drawing/2016/5/13/chartex" xmlns:cx8="http://schemas.microsoft.com/office/drawing/2016/5/14/chartex" xmlns:mc="http://schemas.openxmlformats.org/markup-compatibility/2006" xmlns:aink="http://schemas.microsoft.com/office/drawing/2016/ink" xmlns:am3d="http://schemas.microsoft.com/office/drawing/2017/model3d" xmlns:o="urn:schemas-microsoft-com:office:office" xmlns:oel="http://schemas.microsoft.com/office/2019/extlst" xmlns:r="http://schemas.openxmlformats.org/officeDocument/2006/relationships" xmlns:m="http://schemas.openxmlformats.org/officeDocument/2006/math" xmlns:v="urn:schemas-microsoft-com:vml" xmlns:wp14="http://schemas.microsoft.com/office/word/2010/wordprocessingDrawing" xmlns:wp="http://schemas.openxmlformats.org/drawingml/2006/wordprocessingDrawing" xmlns:w10="urn:schemas-microsoft-com:office:word" xmlns:w="http://schemas.openxmlformats.org/wordprocessingml/2006/main" xmlns:w14="http://schemas.microsoft.com/office/word/2010/wordml" xmlns:w15="http://schemas.microsoft.com/office/word/2012/wordml" xmlns:w16cex="http://schemas.microsoft.com/office/word/2018/wordml/cex" xmlns:w16cid="http://schemas.microsoft.com/office/word/2016/wordml/cid" xmlns:w16="http://schemas.microsoft.com/office/word/2018/wordml" xmlns:w16sdtdh="http://schemas.microsoft.com/office/word/2020/wordml/sdtdatahash" xmlns:w16se="http://schemas.microsoft.com/office/word/2015/wordml/symex" xmlns:wpg="http://schemas.microsoft.com/office/word/2010/wordprocessingGroup" xmlns:wpi="http://schemas.microsoft.com/office/word/2010/wordprocessingInk" xmlns:wne="http://schemas.microsoft.com/office/word/2006/wordml" xmlns:wps="http://schemas.microsoft.com/office/word/2010/wordprocessingShape" mc:Ignorable="w14 w15 w16se w16cid w16 w16cex w16sdtdh wp14">
   <w:endnote w:type="separator" w:id="-1">
     <w:p>
       <w:r>
@@ -2802,7 +3232,7 @@
 </file>
 
 <file path=word/footer1.xml><?xml version="1.0" encoding="utf-8"?>
-<w:ftr xmlns:wpc="http://schemas.microsoft.com/office/word/2010/wordprocessingCanvas" xmlns:cx="http://schemas.microsoft.com/office/drawing/2014/chartex" xmlns:cx1="http://schemas.microsoft.com/office/drawing/2015/9/8/chartex" xmlns:cx2="http://schemas.microsoft.com/office/drawing/2015/10/21/chartex" xmlns:cx3="http://schemas.microsoft.com/office/drawing/2016/5/9/chartex" xmlns:cx4="http://schemas.microsoft.com/office/drawing/2016/5/10/chartex" xmlns:cx5="http://schemas.microsoft.com/office/drawing/2016/5/11/chartex" xmlns:cx6="http://schemas.microsoft.com/office/drawing/2016/5/12/chartex" xmlns:cx7="http://schemas.microsoft.com/office/drawing/2016/5/13/chartex" xmlns:cx8="http://schemas.microsoft.com/office/drawing/2016/5/14/chartex" xmlns:mc="http://schemas.openxmlformats.org/markup-compatibility/2006" xmlns:aink="http://schemas.microsoft.com/office/drawing/2016/ink" xmlns:am3d="http://schemas.microsoft.com/office/drawing/2017/model3d" xmlns:o="urn:schemas-microsoft-com:office:office" xmlns:r="http://schemas.openxmlformats.org/officeDocument/2006/relationships" xmlns:m="http://schemas.openxmlformats.org/officeDocument/2006/math" xmlns:v="urn:schemas-microsoft-com:vml" xmlns:wp14="http://schemas.microsoft.com/office/word/2010/wordprocessingDrawing" xmlns:wp="http://schemas.openxmlformats.org/drawingml/2006/wordprocessingDrawing" xmlns:w10="urn:schemas-microsoft-com:office:word" xmlns:w="http://schemas.openxmlformats.org/wordprocessingml/2006/main" xmlns:w14="http://schemas.microsoft.com/office/word/2010/wordml" xmlns:w15="http://schemas.microsoft.com/office/word/2012/wordml" xmlns:w16cex="http://schemas.microsoft.com/office/word/2018/wordml/cex" xmlns:w16cid="http://schemas.microsoft.com/office/word/2016/wordml/cid" xmlns:w16="http://schemas.microsoft.com/office/word/2018/wordml" xmlns:w16sdtdh="http://schemas.microsoft.com/office/word/2020/wordml/sdtdatahash" xmlns:w16se="http://schemas.microsoft.com/office/word/2015/wordml/symex" xmlns:wpg="http://schemas.microsoft.com/office/word/2010/wordprocessingGroup" xmlns:wpi="http://schemas.microsoft.com/office/word/2010/wordprocessingInk" xmlns:wne="http://schemas.microsoft.com/office/word/2006/wordml" xmlns:wps="http://schemas.microsoft.com/office/word/2010/wordprocessingShape" mc:Ignorable="w14 w15 w16se w16cid w16 w16cex w16sdtdh wp14">
+<w:ftr xmlns:wpc="http://schemas.microsoft.com/office/word/2010/wordprocessingCanvas" xmlns:cx="http://schemas.microsoft.com/office/drawing/2014/chartex" xmlns:cx1="http://schemas.microsoft.com/office/drawing/2015/9/8/chartex" xmlns:cx2="http://schemas.microsoft.com/office/drawing/2015/10/21/chartex" xmlns:cx3="http://schemas.microsoft.com/office/drawing/2016/5/9/chartex" xmlns:cx4="http://schemas.microsoft.com/office/drawing/2016/5/10/chartex" xmlns:cx5="http://schemas.microsoft.com/office/drawing/2016/5/11/chartex" xmlns:cx6="http://schemas.microsoft.com/office/drawing/2016/5/12/chartex" xmlns:cx7="http://schemas.microsoft.com/office/drawing/2016/5/13/chartex" xmlns:cx8="http://schemas.microsoft.com/office/drawing/2016/5/14/chartex" xmlns:mc="http://schemas.openxmlformats.org/markup-compatibility/2006" xmlns:aink="http://schemas.microsoft.com/office/drawing/2016/ink" xmlns:am3d="http://schemas.microsoft.com/office/drawing/2017/model3d" xmlns:o="urn:schemas-microsoft-com:office:office" xmlns:oel="http://schemas.microsoft.com/office/2019/extlst" xmlns:r="http://schemas.openxmlformats.org/officeDocument/2006/relationships" xmlns:m="http://schemas.openxmlformats.org/officeDocument/2006/math" xmlns:v="urn:schemas-microsoft-com:vml" xmlns:wp14="http://schemas.microsoft.com/office/word/2010/wordprocessingDrawing" xmlns:wp="http://schemas.openxmlformats.org/drawingml/2006/wordprocessingDrawing" xmlns:w10="urn:schemas-microsoft-com:office:word" xmlns:w="http://schemas.openxmlformats.org/wordprocessingml/2006/main" xmlns:w14="http://schemas.microsoft.com/office/word/2010/wordml" xmlns:w15="http://schemas.microsoft.com/office/word/2012/wordml" xmlns:w16cex="http://schemas.microsoft.com/office/word/2018/wordml/cex" xmlns:w16cid="http://schemas.microsoft.com/office/word/2016/wordml/cid" xmlns:w16="http://schemas.microsoft.com/office/word/2018/wordml" xmlns:w16sdtdh="http://schemas.microsoft.com/office/word/2020/wordml/sdtdatahash" xmlns:w16se="http://schemas.microsoft.com/office/word/2015/wordml/symex" xmlns:wpg="http://schemas.microsoft.com/office/word/2010/wordprocessingGroup" xmlns:wpi="http://schemas.microsoft.com/office/word/2010/wordprocessingInk" xmlns:wne="http://schemas.microsoft.com/office/word/2006/wordml" xmlns:wps="http://schemas.microsoft.com/office/word/2010/wordprocessingShape" mc:Ignorable="w14 w15 w16se w16cid w16 w16cex w16sdtdh wp14">
   <w:p>
     <w:pPr>
       <w:pStyle w:val="Footer"/>
@@ -2810,28 +3240,9 @@
         <w:lang w:val="de-CH"/>
       </w:rPr>
     </w:pPr>
-    <w:proofErr w:type="spellStart"/>
     <w:r>
-      <w:rPr>
-        <w:lang w:val="en-CH"/>
-      </w:rPr>
-      <w:t>Dokument</w:t>
+      <w:t>Dokument Pfad</w:t>
     </w:r>
-    <w:proofErr w:type="spellEnd"/>
-    <w:r>
-      <w:rPr>
-        <w:lang w:val="en-CH"/>
-      </w:rPr>
-      <w:t xml:space="preserve"> </w:t>
-    </w:r>
-    <w:proofErr w:type="spellStart"/>
-    <w:r>
-      <w:rPr>
-        <w:lang w:val="en-CH"/>
-      </w:rPr>
-      <w:t>Pfad</w:t>
-    </w:r>
-    <w:proofErr w:type="spellEnd"/>
     <w:r>
       <w:ptab w:relativeTo="margin" w:alignment="center" w:leader="none"/>
     </w:r>
@@ -2861,7 +3272,7 @@
 </file>
 
 <file path=word/footnotes.xml><?xml version="1.0" encoding="utf-8"?>
-<w:footnotes xmlns:wpc="http://schemas.microsoft.com/office/word/2010/wordprocessingCanvas" xmlns:cx="http://schemas.microsoft.com/office/drawing/2014/chartex" xmlns:cx1="http://schemas.microsoft.com/office/drawing/2015/9/8/chartex" xmlns:cx2="http://schemas.microsoft.com/office/drawing/2015/10/21/chartex" xmlns:cx3="http://schemas.microsoft.com/office/drawing/2016/5/9/chartex" xmlns:cx4="http://schemas.microsoft.com/office/drawing/2016/5/10/chartex" xmlns:cx5="http://schemas.microsoft.com/office/drawing/2016/5/11/chartex" xmlns:cx6="http://schemas.microsoft.com/office/drawing/2016/5/12/chartex" xmlns:cx7="http://schemas.microsoft.com/office/drawing/2016/5/13/chartex" xmlns:cx8="http://schemas.microsoft.com/office/drawing/2016/5/14/chartex" xmlns:mc="http://schemas.openxmlformats.org/markup-compatibility/2006" xmlns:aink="http://schemas.microsoft.com/office/drawing/2016/ink" xmlns:am3d="http://schemas.microsoft.com/office/drawing/2017/model3d" xmlns:o="urn:schemas-microsoft-com:office:office" xmlns:r="http://schemas.openxmlformats.org/officeDocument/2006/relationships" xmlns:m="http://schemas.openxmlformats.org/officeDocument/2006/math" xmlns:v="urn:schemas-microsoft-com:vml" xmlns:wp14="http://schemas.microsoft.com/office/word/2010/wordprocessingDrawing" xmlns:wp="http://schemas.openxmlformats.org/drawingml/2006/wordprocessingDrawing" xmlns:w10="urn:schemas-microsoft-com:office:word" xmlns:w="http://schemas.openxmlformats.org/wordprocessingml/2006/main" xmlns:w14="http://schemas.microsoft.com/office/word/2010/wordml" xmlns:w15="http://schemas.microsoft.com/office/word/2012/wordml" xmlns:w16cex="http://schemas.microsoft.com/office/word/2018/wordml/cex" xmlns:w16cid="http://schemas.microsoft.com/office/word/2016/wordml/cid" xmlns:w16="http://schemas.microsoft.com/office/word/2018/wordml" xmlns:w16sdtdh="http://schemas.microsoft.com/office/word/2020/wordml/sdtdatahash" xmlns:w16se="http://schemas.microsoft.com/office/word/2015/wordml/symex" xmlns:wpg="http://schemas.microsoft.com/office/word/2010/wordprocessingGroup" xmlns:wpi="http://schemas.microsoft.com/office/word/2010/wordprocessingInk" xmlns:wne="http://schemas.microsoft.com/office/word/2006/wordml" xmlns:wps="http://schemas.microsoft.com/office/word/2010/wordprocessingShape" mc:Ignorable="w14 w15 w16se w16cid w16 w16cex w16sdtdh wp14">
+<w:footnotes xmlns:wpc="http://schemas.microsoft.com/office/word/2010/wordprocessingCanvas" xmlns:cx="http://schemas.microsoft.com/office/drawing/2014/chartex" xmlns:cx1="http://schemas.microsoft.com/office/drawing/2015/9/8/chartex" xmlns:cx2="http://schemas.microsoft.com/office/drawing/2015/10/21/chartex" xmlns:cx3="http://schemas.microsoft.com/office/drawing/2016/5/9/chartex" xmlns:cx4="http://schemas.microsoft.com/office/drawing/2016/5/10/chartex" xmlns:cx5="http://schemas.microsoft.com/office/drawing/2016/5/11/chartex" xmlns:cx6="http://schemas.microsoft.com/office/drawing/2016/5/12/chartex" xmlns:cx7="http://schemas.microsoft.com/office/drawing/2016/5/13/chartex" xmlns:cx8="http://schemas.microsoft.com/office/drawing/2016/5/14/chartex" xmlns:mc="http://schemas.openxmlformats.org/markup-compatibility/2006" xmlns:aink="http://schemas.microsoft.com/office/drawing/2016/ink" xmlns:am3d="http://schemas.microsoft.com/office/drawing/2017/model3d" xmlns:o="urn:schemas-microsoft-com:office:office" xmlns:oel="http://schemas.microsoft.com/office/2019/extlst" xmlns:r="http://schemas.openxmlformats.org/officeDocument/2006/relationships" xmlns:m="http://schemas.openxmlformats.org/officeDocument/2006/math" xmlns:v="urn:schemas-microsoft-com:vml" xmlns:wp14="http://schemas.microsoft.com/office/word/2010/wordprocessingDrawing" xmlns:wp="http://schemas.openxmlformats.org/drawingml/2006/wordprocessingDrawing" xmlns:w10="urn:schemas-microsoft-com:office:word" xmlns:w="http://schemas.openxmlformats.org/wordprocessingml/2006/main" xmlns:w14="http://schemas.microsoft.com/office/word/2010/wordml" xmlns:w15="http://schemas.microsoft.com/office/word/2012/wordml" xmlns:w16cex="http://schemas.microsoft.com/office/word/2018/wordml/cex" xmlns:w16cid="http://schemas.microsoft.com/office/word/2016/wordml/cid" xmlns:w16="http://schemas.microsoft.com/office/word/2018/wordml" xmlns:w16sdtdh="http://schemas.microsoft.com/office/word/2020/wordml/sdtdatahash" xmlns:w16se="http://schemas.microsoft.com/office/word/2015/wordml/symex" xmlns:wpg="http://schemas.microsoft.com/office/word/2010/wordprocessingGroup" xmlns:wpi="http://schemas.microsoft.com/office/word/2010/wordprocessingInk" xmlns:wne="http://schemas.microsoft.com/office/word/2006/wordml" xmlns:wps="http://schemas.microsoft.com/office/word/2010/wordprocessingShape" mc:Ignorable="w14 w15 w16se w16cid w16 w16cex w16sdtdh wp14">
   <w:footnote w:type="separator" w:id="-1">
     <w:p>
       <w:r>
@@ -2880,13 +3291,10 @@
 </file>
 
 <file path=word/header1.xml><?xml version="1.0" encoding="utf-8"?>
-<w:hdr xmlns:wpc="http://schemas.microsoft.com/office/word/2010/wordprocessingCanvas" xmlns:cx="http://schemas.microsoft.com/office/drawing/2014/chartex" xmlns:cx1="http://schemas.microsoft.com/office/drawing/2015/9/8/chartex" xmlns:cx2="http://schemas.microsoft.com/office/drawing/2015/10/21/chartex" xmlns:cx3="http://schemas.microsoft.com/office/drawing/2016/5/9/chartex" xmlns:cx4="http://schemas.microsoft.com/office/drawing/2016/5/10/chartex" xmlns:cx5="http://schemas.microsoft.com/office/drawing/2016/5/11/chartex" xmlns:cx6="http://schemas.microsoft.com/office/drawing/2016/5/12/chartex" xmlns:cx7="http://schemas.microsoft.com/office/drawing/2016/5/13/chartex" xmlns:cx8="http://schemas.microsoft.com/office/drawing/2016/5/14/chartex" xmlns:mc="http://schemas.openxmlformats.org/markup-compatibility/2006" xmlns:aink="http://schemas.microsoft.com/office/drawing/2016/ink" xmlns:am3d="http://schemas.microsoft.com/office/drawing/2017/model3d" xmlns:o="urn:schemas-microsoft-com:office:office" xmlns:r="http://schemas.openxmlformats.org/officeDocument/2006/relationships" xmlns:m="http://schemas.openxmlformats.org/officeDocument/2006/math" xmlns:v="urn:schemas-microsoft-com:vml" xmlns:wp14="http://schemas.microsoft.com/office/word/2010/wordprocessingDrawing" xmlns:wp="http://schemas.openxmlformats.org/drawingml/2006/wordprocessingDrawing" xmlns:w10="urn:schemas-microsoft-com:office:word" xmlns:w="http://schemas.openxmlformats.org/wordprocessingml/2006/main" xmlns:w14="http://schemas.microsoft.com/office/word/2010/wordml" xmlns:w15="http://schemas.microsoft.com/office/word/2012/wordml" xmlns:w16cex="http://schemas.microsoft.com/office/word/2018/wordml/cex" xmlns:w16cid="http://schemas.microsoft.com/office/word/2016/wordml/cid" xmlns:w16="http://schemas.microsoft.com/office/word/2018/wordml" xmlns:w16sdtdh="http://schemas.microsoft.com/office/word/2020/wordml/sdtdatahash" xmlns:w16se="http://schemas.microsoft.com/office/word/2015/wordml/symex" xmlns:wpg="http://schemas.microsoft.com/office/word/2010/wordprocessingGroup" xmlns:wpi="http://schemas.microsoft.com/office/word/2010/wordprocessingInk" xmlns:wne="http://schemas.microsoft.com/office/word/2006/wordml" xmlns:wps="http://schemas.microsoft.com/office/word/2010/wordprocessingShape" mc:Ignorable="w14 w15 w16se w16cid w16 w16cex w16sdtdh wp14">
+<w:hdr xmlns:wpc="http://schemas.microsoft.com/office/word/2010/wordprocessingCanvas" xmlns:cx="http://schemas.microsoft.com/office/drawing/2014/chartex" xmlns:cx1="http://schemas.microsoft.com/office/drawing/2015/9/8/chartex" xmlns:cx2="http://schemas.microsoft.com/office/drawing/2015/10/21/chartex" xmlns:cx3="http://schemas.microsoft.com/office/drawing/2016/5/9/chartex" xmlns:cx4="http://schemas.microsoft.com/office/drawing/2016/5/10/chartex" xmlns:cx5="http://schemas.microsoft.com/office/drawing/2016/5/11/chartex" xmlns:cx6="http://schemas.microsoft.com/office/drawing/2016/5/12/chartex" xmlns:cx7="http://schemas.microsoft.com/office/drawing/2016/5/13/chartex" xmlns:cx8="http://schemas.microsoft.com/office/drawing/2016/5/14/chartex" xmlns:mc="http://schemas.openxmlformats.org/markup-compatibility/2006" xmlns:aink="http://schemas.microsoft.com/office/drawing/2016/ink" xmlns:am3d="http://schemas.microsoft.com/office/drawing/2017/model3d" xmlns:o="urn:schemas-microsoft-com:office:office" xmlns:oel="http://schemas.microsoft.com/office/2019/extlst" xmlns:r="http://schemas.openxmlformats.org/officeDocument/2006/relationships" xmlns:m="http://schemas.openxmlformats.org/officeDocument/2006/math" xmlns:v="urn:schemas-microsoft-com:vml" xmlns:wp14="http://schemas.microsoft.com/office/word/2010/wordprocessingDrawing" xmlns:wp="http://schemas.openxmlformats.org/drawingml/2006/wordprocessingDrawing" xmlns:w10="urn:schemas-microsoft-com:office:word" xmlns:w="http://schemas.openxmlformats.org/wordprocessingml/2006/main" xmlns:w14="http://schemas.microsoft.com/office/word/2010/wordml" xmlns:w15="http://schemas.microsoft.com/office/word/2012/wordml" xmlns:w16cex="http://schemas.microsoft.com/office/word/2018/wordml/cex" xmlns:w16cid="http://schemas.microsoft.com/office/word/2016/wordml/cid" xmlns:w16="http://schemas.microsoft.com/office/word/2018/wordml" xmlns:w16sdtdh="http://schemas.microsoft.com/office/word/2020/wordml/sdtdatahash" xmlns:w16se="http://schemas.microsoft.com/office/word/2015/wordml/symex" xmlns:wpg="http://schemas.microsoft.com/office/word/2010/wordprocessingGroup" xmlns:wpi="http://schemas.microsoft.com/office/word/2010/wordprocessingInk" xmlns:wne="http://schemas.microsoft.com/office/word/2006/wordml" xmlns:wps="http://schemas.microsoft.com/office/word/2010/wordprocessingShape" mc:Ignorable="w14 w15 w16se w16cid w16 w16cex w16sdtdh wp14">
   <w:p>
     <w:pPr>
       <w:pStyle w:val="Header"/>
-      <w:rPr>
-        <w:lang w:val="en-CH"/>
-      </w:rPr>
     </w:pPr>
     <w:r>
       <w:tab/>

</xml_diff>

<commit_message>
implement feedback word files
</commit_message>
<xml_diff>
--- a/incident-response-plan-template/Incident-Response-Kontaktformular.docx
+++ b/incident-response-plan-template/Incident-Response-Kontaktformular.docx
@@ -2,17 +2,477 @@
 <file path=word/document.xml><?xml version="1.0" encoding="utf-8"?>
 <w:document xmlns:wpc="http://schemas.microsoft.com/office/word/2010/wordprocessingCanvas" xmlns:cx="http://schemas.microsoft.com/office/drawing/2014/chartex" xmlns:cx1="http://schemas.microsoft.com/office/drawing/2015/9/8/chartex" xmlns:cx2="http://schemas.microsoft.com/office/drawing/2015/10/21/chartex" xmlns:cx3="http://schemas.microsoft.com/office/drawing/2016/5/9/chartex" xmlns:cx4="http://schemas.microsoft.com/office/drawing/2016/5/10/chartex" xmlns:cx5="http://schemas.microsoft.com/office/drawing/2016/5/11/chartex" xmlns:cx6="http://schemas.microsoft.com/office/drawing/2016/5/12/chartex" xmlns:cx7="http://schemas.microsoft.com/office/drawing/2016/5/13/chartex" xmlns:cx8="http://schemas.microsoft.com/office/drawing/2016/5/14/chartex" xmlns:mc="http://schemas.openxmlformats.org/markup-compatibility/2006" xmlns:aink="http://schemas.microsoft.com/office/drawing/2016/ink" xmlns:am3d="http://schemas.microsoft.com/office/drawing/2017/model3d" xmlns:o="urn:schemas-microsoft-com:office:office" xmlns:oel="http://schemas.microsoft.com/office/2019/extlst" xmlns:r="http://schemas.openxmlformats.org/officeDocument/2006/relationships" xmlns:m="http://schemas.openxmlformats.org/officeDocument/2006/math" xmlns:v="urn:schemas-microsoft-com:vml" xmlns:wp14="http://schemas.microsoft.com/office/word/2010/wordprocessingDrawing" xmlns:wp="http://schemas.openxmlformats.org/drawingml/2006/wordprocessingDrawing" xmlns:w10="urn:schemas-microsoft-com:office:word" xmlns:w="http://schemas.openxmlformats.org/wordprocessingml/2006/main" xmlns:w14="http://schemas.microsoft.com/office/word/2010/wordml" xmlns:w15="http://schemas.microsoft.com/office/word/2012/wordml" xmlns:w16cex="http://schemas.microsoft.com/office/word/2018/wordml/cex" xmlns:w16cid="http://schemas.microsoft.com/office/word/2016/wordml/cid" xmlns:w16="http://schemas.microsoft.com/office/word/2018/wordml" xmlns:w16sdtdh="http://schemas.microsoft.com/office/word/2020/wordml/sdtdatahash" xmlns:w16se="http://schemas.microsoft.com/office/word/2015/wordml/symex" xmlns:wpg="http://schemas.microsoft.com/office/word/2010/wordprocessingGroup" xmlns:wpi="http://schemas.microsoft.com/office/word/2010/wordprocessingInk" xmlns:wne="http://schemas.microsoft.com/office/word/2006/wordml" xmlns:wps="http://schemas.microsoft.com/office/word/2010/wordprocessingShape" mc:Ignorable="w14 w15 w16se w16cid w16 w16cex w16sdtdh wp14">
   <w:body>
+    <w:p>
+      <w:pPr>
+        <w:rPr>
+          <w:b w:val="1"/>
+          <w:bCs w:val="1"/>
+          <w:i w:val="1"/>
+          <w:iCs w:val="1"/>
+          <w:color w:val="FF0000"/>
+          <w:sz w:val="36"/>
+          <w:szCs w:val="36"/>
+        </w:rPr>
+      </w:pPr>
+      <w:r>
+        <w:rPr>
+          <w:b w:val="1"/>
+          <w:bCs w:val="1"/>
+          <w:i w:val="1"/>
+          <w:iCs w:val="1"/>
+          <w:color w:val="FF0000"/>
+          <w:sz w:val="32"/>
+          <w:szCs w:val="32"/>
+        </w:rPr>
+        <w:t>Wegleitung Kontaktformular</w:t>
+      </w:r>
+    </w:p>
+    <w:p>
+      <w:pPr>
+        <w:pStyle w:val="Normal"/>
+        <w:rPr>
+          <w:i w:val="1"/>
+          <w:iCs w:val="1"/>
+          <w:color w:val="FF0000"/>
+          <w:u w:val="none"/>
+        </w:rPr>
+      </w:pPr>
+      <w:r>
+        <w:rPr>
+          <w:i w:val="1"/>
+          <w:iCs w:val="1"/>
+          <w:color w:val="FF0000"/>
+          <w:u w:val="none"/>
+        </w:rPr>
+        <w:t>Diese Seite ist nur für Erklärungen und kann gelöscht werden.</w:t>
+      </w:r>
+    </w:p>
+    <w:p>
+      <w:pPr>
+        <w:pStyle w:val="Normal"/>
+        <w:rPr>
+          <w:i w:val="1"/>
+          <w:iCs w:val="1"/>
+          <w:color w:val="FF0000"/>
+          <w:u w:val="none"/>
+        </w:rPr>
+      </w:pPr>
+    </w:p>
+    <w:p>
+      <w:pPr>
+        <w:pStyle w:val="Normal"/>
+        <w:rPr>
+          <w:i w:val="1"/>
+          <w:iCs w:val="1"/>
+          <w:color w:val="FF0000"/>
+          <w:u w:val="none"/>
+        </w:rPr>
+      </w:pPr>
+      <w:r>
+        <w:rPr>
+          <w:i w:val="1"/>
+          <w:iCs w:val="1"/>
+          <w:color w:val="FF0000"/>
+          <w:u w:val="none"/>
+        </w:rPr>
+        <w:t>Im Kontaktformular werden alle benötigten Kommunikationswege zu Kontaktpersonen aufgelistet. Dies wird gemacht, damit bei einem Sicherheitsvorfall nicht zuerst noch die Kontaktdaten zusammengesammelt werden müssen und dadurch Zeit gespart werden kann.</w:t>
+      </w:r>
+    </w:p>
+    <w:p>
+      <w:pPr>
+        <w:pStyle w:val="Normal"/>
+        <w:rPr>
+          <w:i w:val="1"/>
+          <w:iCs w:val="1"/>
+          <w:color w:val="FF0000"/>
+          <w:u w:val="none"/>
+        </w:rPr>
+      </w:pPr>
+    </w:p>
+    <w:p>
+      <w:pPr>
+        <w:pStyle w:val="Normal"/>
+        <w:rPr>
+          <w:i w:val="1"/>
+          <w:iCs w:val="1"/>
+          <w:color w:val="FF0000"/>
+          <w:u w:val="none"/>
+        </w:rPr>
+      </w:pPr>
+      <w:r>
+        <w:rPr>
+          <w:i w:val="1"/>
+          <w:iCs w:val="1"/>
+          <w:color w:val="FF0000"/>
+          <w:u w:val="none"/>
+        </w:rPr>
+        <w:t>Definition der unten genannten Kontakte:</w:t>
+      </w:r>
+    </w:p>
+    <w:p>
+      <w:pPr>
+        <w:pStyle w:val="ListParagraph"/>
+        <w:numPr>
+          <w:ilvl w:val="0"/>
+          <w:numId w:val="1"/>
+        </w:numPr>
+        <w:rPr>
+          <w:rFonts w:ascii="Calibri" w:hAnsi="Calibri" w:eastAsia="Calibri" w:cs="Calibri" w:asciiTheme="minorAscii" w:hAnsiTheme="minorAscii" w:eastAsiaTheme="minorAscii" w:cstheme="minorAscii"/>
+          <w:i w:val="1"/>
+          <w:iCs w:val="1"/>
+          <w:color w:val="FF0000"/>
+          <w:sz w:val="24"/>
+          <w:szCs w:val="24"/>
+          <w:u w:val="none"/>
+        </w:rPr>
+      </w:pPr>
+      <w:r>
+        <w:rPr>
+          <w:b w:val="1"/>
+          <w:bCs w:val="1"/>
+          <w:i w:val="1"/>
+          <w:iCs w:val="1"/>
+          <w:color w:val="FF0000"/>
+          <w:u w:val="none"/>
+        </w:rPr>
+        <w:t>IT-Support</w:t>
+      </w:r>
+      <w:r>
+        <w:rPr>
+          <w:i w:val="1"/>
+          <w:iCs w:val="1"/>
+          <w:color w:val="FF0000"/>
+          <w:u w:val="none"/>
+        </w:rPr>
+        <w:t xml:space="preserve">, </w:t>
+      </w:r>
+      <w:r>
+        <w:rPr>
+          <w:b w:val="1"/>
+          <w:bCs w:val="1"/>
+          <w:i w:val="1"/>
+          <w:iCs w:val="1"/>
+          <w:color w:val="FF0000"/>
+          <w:u w:val="none"/>
+        </w:rPr>
+        <w:t>Vorfallmanager</w:t>
+      </w:r>
+      <w:r>
+        <w:rPr>
+          <w:i w:val="1"/>
+          <w:iCs w:val="1"/>
+          <w:color w:val="FF0000"/>
+          <w:u w:val="none"/>
+        </w:rPr>
+        <w:t xml:space="preserve">,  </w:t>
+      </w:r>
+      <w:r>
+        <w:rPr>
+          <w:b w:val="1"/>
+          <w:bCs w:val="1"/>
+          <w:i w:val="1"/>
+          <w:iCs w:val="1"/>
+          <w:color w:val="FF0000"/>
+          <w:u w:val="none"/>
+        </w:rPr>
+        <w:t xml:space="preserve">Sicherheitsverantwortlicher </w:t>
+      </w:r>
+      <w:r>
+        <w:rPr>
+          <w:i w:val="1"/>
+          <w:iCs w:val="1"/>
+          <w:color w:val="FF0000"/>
+          <w:u w:val="none"/>
+        </w:rPr>
+        <w:t xml:space="preserve">und </w:t>
+      </w:r>
+      <w:r>
+        <w:rPr>
+          <w:b w:val="1"/>
+          <w:bCs w:val="1"/>
+          <w:i w:val="1"/>
+          <w:iCs w:val="1"/>
+          <w:color w:val="FF0000"/>
+          <w:u w:val="none"/>
+        </w:rPr>
+        <w:t xml:space="preserve">Incident Response Team </w:t>
+      </w:r>
+      <w:r>
+        <w:rPr>
+          <w:i w:val="1"/>
+          <w:iCs w:val="1"/>
+          <w:color w:val="FF0000"/>
+          <w:u w:val="none"/>
+        </w:rPr>
+        <w:t xml:space="preserve">sind im Dokument “Incident Response Plan” definiert. </w:t>
+      </w:r>
+    </w:p>
+    <w:p>
+      <w:pPr>
+        <w:pStyle w:val="ListParagraph"/>
+        <w:numPr>
+          <w:ilvl w:val="0"/>
+          <w:numId w:val="1"/>
+        </w:numPr>
+        <w:rPr>
+          <w:i w:val="1"/>
+          <w:iCs w:val="1"/>
+          <w:color w:val="FF0000"/>
+          <w:sz w:val="24"/>
+          <w:szCs w:val="24"/>
+          <w:u w:val="none"/>
+        </w:rPr>
+      </w:pPr>
+      <w:r>
+        <w:rPr>
+          <w:b w:val="1"/>
+          <w:bCs w:val="1"/>
+          <w:i w:val="1"/>
+          <w:iCs w:val="1"/>
+          <w:color w:val="FF0000"/>
+          <w:u w:val="none"/>
+        </w:rPr>
+        <w:t>Geschäftsleitung</w:t>
+      </w:r>
+      <w:r>
+        <w:rPr>
+          <w:b w:val="0"/>
+          <w:bCs w:val="0"/>
+          <w:i w:val="1"/>
+          <w:iCs w:val="1"/>
+          <w:color w:val="FF0000"/>
+          <w:u w:val="none"/>
+        </w:rPr>
+        <w:t xml:space="preserve"> ist die Geschäftsleitung des Unternehmens</w:t>
+      </w:r>
+    </w:p>
+    <w:p>
+      <w:pPr>
+        <w:pStyle w:val="ListParagraph"/>
+        <w:numPr>
+          <w:ilvl w:val="0"/>
+          <w:numId w:val="1"/>
+        </w:numPr>
+        <w:rPr>
+          <w:i w:val="1"/>
+          <w:iCs w:val="1"/>
+          <w:color w:val="FF0000"/>
+          <w:sz w:val="24"/>
+          <w:szCs w:val="24"/>
+          <w:u w:val="none"/>
+        </w:rPr>
+      </w:pPr>
+      <w:r>
+        <w:rPr>
+          <w:b w:val="0"/>
+          <w:bCs w:val="0"/>
+          <w:i w:val="1"/>
+          <w:iCs w:val="1"/>
+          <w:color w:val="FF0000"/>
+          <w:u w:val="none"/>
+        </w:rPr>
+        <w:t xml:space="preserve">Das </w:t>
+      </w:r>
+      <w:r>
+        <w:rPr>
+          <w:b w:val="1"/>
+          <w:bCs w:val="1"/>
+          <w:i w:val="1"/>
+          <w:iCs w:val="1"/>
+          <w:color w:val="FF0000"/>
+          <w:u w:val="none"/>
+        </w:rPr>
+        <w:t>NCSC</w:t>
+      </w:r>
+      <w:r>
+        <w:rPr>
+          <w:b w:val="0"/>
+          <w:bCs w:val="0"/>
+          <w:i w:val="1"/>
+          <w:iCs w:val="1"/>
+          <w:color w:val="FF0000"/>
+          <w:u w:val="none"/>
+        </w:rPr>
+        <w:t xml:space="preserve"> ist das Nationale Zentrum für Cybersicherheit. Dieses kann bei Sicherheitsvorfällen informiert werden und gibt Hilfestellungen nach Melden eines Vorfalls. Ausserdem hilft es dem NCSC, trends zu erkennen und gegebenenfalls proaktive Massnahmen zu treffen.</w:t>
+      </w:r>
+    </w:p>
+    <w:p>
+      <w:pPr>
+        <w:pStyle w:val="ListParagraph"/>
+        <w:numPr>
+          <w:ilvl w:val="0"/>
+          <w:numId w:val="1"/>
+        </w:numPr>
+        <w:rPr>
+          <w:i w:val="1"/>
+          <w:iCs w:val="1"/>
+          <w:color w:val="FF0000"/>
+          <w:sz w:val="24"/>
+          <w:szCs w:val="24"/>
+          <w:u w:val="none"/>
+        </w:rPr>
+      </w:pPr>
+      <w:r>
+        <w:rPr>
+          <w:b w:val="0"/>
+          <w:bCs w:val="0"/>
+          <w:i w:val="1"/>
+          <w:iCs w:val="1"/>
+          <w:color w:val="FF0000"/>
+          <w:u w:val="none"/>
+        </w:rPr>
+        <w:t xml:space="preserve">Der </w:t>
+      </w:r>
+      <w:r>
+        <w:rPr>
+          <w:b w:val="1"/>
+          <w:bCs w:val="1"/>
+          <w:i w:val="1"/>
+          <w:iCs w:val="1"/>
+          <w:color w:val="FF0000"/>
+          <w:u w:val="none"/>
+        </w:rPr>
+        <w:t>ISP</w:t>
+      </w:r>
+      <w:r>
+        <w:rPr>
+          <w:b w:val="0"/>
+          <w:bCs w:val="0"/>
+          <w:i w:val="1"/>
+          <w:iCs w:val="1"/>
+          <w:color w:val="FF0000"/>
+          <w:u w:val="none"/>
+        </w:rPr>
+        <w:t xml:space="preserve"> ist der Internet Service Provider. Also zum Beispiel die Swisscom oder Sunrise.</w:t>
+      </w:r>
+    </w:p>
+    <w:p>
+      <w:pPr>
+        <w:pStyle w:val="ListParagraph"/>
+        <w:numPr>
+          <w:ilvl w:val="0"/>
+          <w:numId w:val="1"/>
+        </w:numPr>
+        <w:rPr>
+          <w:i w:val="1"/>
+          <w:iCs w:val="1"/>
+          <w:color w:val="FF0000"/>
+          <w:sz w:val="24"/>
+          <w:szCs w:val="24"/>
+          <w:u w:val="none"/>
+        </w:rPr>
+      </w:pPr>
+      <w:r>
+        <w:rPr>
+          <w:b w:val="0"/>
+          <w:bCs w:val="0"/>
+          <w:i w:val="1"/>
+          <w:iCs w:val="1"/>
+          <w:color w:val="FF0000"/>
+          <w:u w:val="none"/>
+        </w:rPr>
+        <w:t xml:space="preserve">Als </w:t>
+      </w:r>
+      <w:r>
+        <w:rPr>
+          <w:b w:val="1"/>
+          <w:bCs w:val="1"/>
+          <w:i w:val="1"/>
+          <w:iCs w:val="1"/>
+          <w:color w:val="FF0000"/>
+          <w:u w:val="none"/>
+        </w:rPr>
+        <w:t>Cloudanbieter</w:t>
+      </w:r>
+      <w:r>
+        <w:rPr>
+          <w:b w:val="0"/>
+          <w:bCs w:val="0"/>
+          <w:i w:val="1"/>
+          <w:iCs w:val="1"/>
+          <w:color w:val="FF0000"/>
+          <w:u w:val="none"/>
+        </w:rPr>
+        <w:t xml:space="preserve"> gelten alle extern gehosteten Services. Zum Beispiel Email Hosting bei Microsoft oder ein Webserver bei einem kleinen Webhoster.</w:t>
+      </w:r>
+    </w:p>
+    <w:p>
+      <w:pPr>
+        <w:pStyle w:val="ListParagraph"/>
+        <w:numPr>
+          <w:ilvl w:val="0"/>
+          <w:numId w:val="1"/>
+        </w:numPr>
+        <w:rPr>
+          <w:i w:val="1"/>
+          <w:iCs w:val="1"/>
+          <w:color w:val="FF0000"/>
+          <w:sz w:val="24"/>
+          <w:szCs w:val="24"/>
+          <w:u w:val="none"/>
+        </w:rPr>
+      </w:pPr>
+      <w:r>
+        <w:rPr>
+          <w:i w:val="1"/>
+          <w:iCs w:val="1"/>
+          <w:color w:val="FF0000"/>
+          <w:u w:val="none"/>
+        </w:rPr>
+        <w:t xml:space="preserve">Bei den </w:t>
+      </w:r>
+      <w:r>
+        <w:rPr>
+          <w:b w:val="1"/>
+          <w:bCs w:val="1"/>
+          <w:i w:val="1"/>
+          <w:iCs w:val="1"/>
+          <w:color w:val="FF0000"/>
+          <w:u w:val="none"/>
+        </w:rPr>
+        <w:t>Software</w:t>
+      </w:r>
+      <w:r>
+        <w:rPr>
+          <w:b w:val="0"/>
+          <w:bCs w:val="0"/>
+          <w:i w:val="1"/>
+          <w:iCs w:val="1"/>
+          <w:color w:val="FF0000"/>
+          <w:u w:val="none"/>
+        </w:rPr>
+        <w:t xml:space="preserve"> Kontaktpersonen werden Kontaktpersonen der eingesetzten properitären Softwaren aufgeschrieben. Dies hilft einerseit für Inventur und falls Schwachstellen dieser Softwaren ausgenutzt werden.</w:t>
+      </w:r>
+    </w:p>
+    <w:p>
+      <w:pPr>
+        <w:pStyle w:val="Normal"/>
+        <w:rPr>
+          <w:i w:val="1"/>
+          <w:iCs w:val="1"/>
+          <w:color w:val="FF0000"/>
+          <w:u w:val="none"/>
+        </w:rPr>
+      </w:pPr>
+    </w:p>
+    <w:p/>
+    <w:p/>
+    <w:p>
+      <w:r>
+        <w:br w:type="page"/>
+      </w:r>
+    </w:p>
     <w:tbl>
       <w:tblPr>
         <w:tblStyle w:val="TableGrid"/>
         <w:tblW w:w="0" w:type="auto"/>
         <w:tblBorders>
-          <w:top w:val="single" w:sz="4" w:space="0" w:color="FFFFFF" w:themeColor="background1"/>
-          <w:left w:val="single" w:sz="4" w:space="0" w:color="FFFFFF" w:themeColor="background1"/>
-          <w:bottom w:val="single" w:sz="4" w:space="0" w:color="FFFFFF" w:themeColor="background1"/>
-          <w:right w:val="single" w:sz="4" w:space="0" w:color="FFFFFF" w:themeColor="background1"/>
-          <w:insideH w:val="single" w:sz="4" w:space="0" w:color="FFFFFF" w:themeColor="background1"/>
-          <w:insideV w:val="single" w:sz="4" w:space="0" w:color="FFFFFF" w:themeColor="background1"/>
+          <w:top w:val="single" w:color="FFFFFF" w:themeColor="background1" w:sz="4" w:space="0"/>
+          <w:left w:val="single" w:color="FFFFFF" w:themeColor="background1" w:sz="4" w:space="0"/>
+          <w:bottom w:val="single" w:color="FFFFFF" w:themeColor="background1" w:sz="4" w:space="0"/>
+          <w:right w:val="single" w:color="FFFFFF" w:themeColor="background1" w:sz="4" w:space="0"/>
+          <w:insideH w:val="single" w:color="FFFFFF" w:themeColor="background1" w:sz="4" w:space="0"/>
+          <w:insideV w:val="single" w:color="FFFFFF" w:themeColor="background1" w:sz="4" w:space="0"/>
         </w:tblBorders>
         <w:tblLook w:val="04A0" w:firstRow="1" w:lastRow="0" w:firstColumn="1" w:lastColumn="0" w:noHBand="0" w:noVBand="1"/>
       </w:tblPr>
@@ -25,6 +485,7 @@
           <w:tcPr>
             <w:tcW w:w="9016" w:type="dxa"/>
             <w:gridSpan w:val="2"/>
+            <w:tcMar/>
           </w:tcPr>
           <w:p>
             <w:pPr>
@@ -41,34 +502,32 @@
                 <w:noProof/>
                 <w:lang w:val="de-CH"/>
               </w:rPr>
-              <w:t>Erster Ansprechpartner:</w:t>
-            </w:r>
+              <w:t>IT-Support - Erster Ansprechpartner _________________________________________</w:t>
+            </w:r>
+          </w:p>
+          <w:p>
+            <w:pPr>
+              <w:tabs>
+                <w:tab w:val="left" w:pos="2445"/>
+              </w:tabs>
+              <w:rPr>
+                <w:noProof/>
+                <w:lang w:val="de-CH"/>
+              </w:rPr>
+            </w:pPr>
             <w:r>
               <w:rPr>
                 <w:noProof/>
                 <w:lang w:val="de-CH"/>
               </w:rPr>
               <w:tab/>
-              <w:t>_____________________________________________________</w:t>
-            </w:r>
-          </w:p>
-          <w:p>
-            <w:pPr>
-              <w:tabs>
-                <w:tab w:val="left" w:pos="2445"/>
-              </w:tabs>
-              <w:rPr>
-                <w:noProof/>
-                <w:lang w:val="de-CH"/>
-              </w:rPr>
-            </w:pPr>
-            <w:r>
-              <w:rPr>
-                <w:noProof/>
-                <w:lang w:val="de-CH"/>
-              </w:rPr>
-              <w:tab/>
-              <w:t>_____________________________________________________</w:t>
+            </w:r>
+            <w:r>
+              <w:rPr>
+                <w:noProof/>
+                <w:lang w:val="de-CH"/>
+              </w:rPr>
+              <w:t>___________________________________________________</w:t>
             </w:r>
           </w:p>
           <w:p>
@@ -144,12 +603,14 @@
         <w:tc>
           <w:tcPr>
             <w:tcW w:w="4508" w:type="dxa"/>
+            <w:tcMar/>
           </w:tcPr>
           <w:p>
             <w:pPr>
-              <w:rPr>
-                <w:b/>
-                <w:bCs/>
+              <w:pStyle w:val="Normal"/>
+              <w:rPr>
+                <w:b w:val="1"/>
+                <w:bCs w:val="1"/>
                 <w:noProof/>
                 <w:u w:val="single"/>
                 <w:lang w:val="de-CH"/>
@@ -157,13 +618,13 @@
             </w:pPr>
             <w:r>
               <w:rPr>
-                <w:b/>
-                <w:bCs/>
+                <w:b w:val="1"/>
+                <w:bCs w:val="1"/>
                 <w:noProof/>
                 <w:u w:val="single"/>
                 <w:lang w:val="de-CH"/>
               </w:rPr>
-              <w:t>Verantwortlicher bei Incidents</w:t>
+              <w:t>Vorfallmanager</w:t>
             </w:r>
           </w:p>
           <w:p>
@@ -189,6 +650,12 @@
                 <w:lang w:val="de-CH"/>
               </w:rPr>
               <w:tab/>
+            </w:r>
+            <w:r>
+              <w:rPr>
+                <w:noProof/>
+                <w:lang w:val="de-CH"/>
+              </w:rPr>
               <w:t>_____________________________</w:t>
             </w:r>
           </w:p>
@@ -222,6 +689,12 @@
                 <w:lang w:val="de-CH"/>
               </w:rPr>
               <w:tab/>
+            </w:r>
+            <w:r>
+              <w:rPr>
+                <w:noProof/>
+                <w:lang w:val="de-CH"/>
+              </w:rPr>
               <w:t>_____________________________</w:t>
             </w:r>
           </w:p>
@@ -334,12 +807,14 @@
         <w:tc>
           <w:tcPr>
             <w:tcW w:w="4508" w:type="dxa"/>
+            <w:tcMar/>
           </w:tcPr>
           <w:p>
             <w:pPr>
-              <w:rPr>
-                <w:b/>
-                <w:bCs/>
+              <w:pStyle w:val="Normal"/>
+              <w:rPr>
+                <w:b w:val="1"/>
+                <w:bCs w:val="1"/>
                 <w:noProof/>
                 <w:u w:val="single"/>
                 <w:lang w:val="de-CH"/>
@@ -347,53 +822,13 @@
             </w:pPr>
             <w:r>
               <w:rPr>
-                <w:b/>
-                <w:bCs/>
+                <w:b w:val="1"/>
+                <w:bCs w:val="1"/>
                 <w:noProof/>
                 <w:u w:val="single"/>
                 <w:lang w:val="de-CH"/>
               </w:rPr>
-              <w:t>Stv.</w:t>
-            </w:r>
-            <w:r>
-              <w:rPr>
-                <w:b/>
-                <w:bCs/>
-                <w:noProof/>
-                <w:u w:val="single"/>
-                <w:lang w:val="de-CH"/>
-              </w:rPr>
-              <w:t xml:space="preserve"> </w:t>
-            </w:r>
-            <w:r>
-              <w:rPr>
-                <w:b/>
-                <w:bCs/>
-                <w:noProof/>
-                <w:u w:val="single"/>
-                <w:lang w:val="de-CH"/>
-              </w:rPr>
-              <w:t xml:space="preserve">Verantwortlicher </w:t>
-            </w:r>
-            <w:r>
-              <w:rPr>
-                <w:b/>
-                <w:bCs/>
-                <w:noProof/>
-                <w:u w:val="single"/>
-                <w:lang w:val="de-CH"/>
-              </w:rPr>
-              <w:t xml:space="preserve">bei </w:t>
-            </w:r>
-            <w:r>
-              <w:rPr>
-                <w:b/>
-                <w:bCs/>
-                <w:noProof/>
-                <w:u w:val="single"/>
-                <w:lang w:val="de-CH"/>
-              </w:rPr>
-              <w:t>Incidents</w:t>
+              <w:t>Sicherheitsverantwortlicher</w:t>
             </w:r>
           </w:p>
           <w:p>
@@ -419,6 +854,12 @@
                 <w:lang w:val="de-CH"/>
               </w:rPr>
               <w:tab/>
+            </w:r>
+            <w:r>
+              <w:rPr>
+                <w:noProof/>
+                <w:lang w:val="de-CH"/>
+              </w:rPr>
               <w:t>_____________________________</w:t>
             </w:r>
           </w:p>
@@ -452,6 +893,12 @@
                 <w:lang w:val="de-CH"/>
               </w:rPr>
               <w:tab/>
+            </w:r>
+            <w:r>
+              <w:rPr>
+                <w:noProof/>
+                <w:lang w:val="de-CH"/>
+              </w:rPr>
               <w:t>_____________________________</w:t>
             </w:r>
           </w:p>
@@ -566,12 +1013,18 @@
         <w:tc>
           <w:tcPr>
             <w:tcW w:w="4508" w:type="dxa"/>
+            <w:tcMar/>
           </w:tcPr>
           <w:p>
             <w:pPr>
-              <w:rPr>
-                <w:b/>
-                <w:bCs/>
+              <w:pStyle w:val="Normal"/>
+              <w:bidi w:val="0"/>
+              <w:spacing w:before="0" w:beforeAutospacing="off" w:after="0" w:afterAutospacing="off" w:line="259" w:lineRule="auto"/>
+              <w:ind w:left="0" w:right="0"/>
+              <w:jc w:val="left"/>
+              <w:rPr>
+                <w:b w:val="1"/>
+                <w:bCs w:val="1"/>
                 <w:noProof/>
                 <w:u w:val="single"/>
                 <w:lang w:val="de-CH"/>
@@ -579,13 +1032,13 @@
             </w:pPr>
             <w:r>
               <w:rPr>
-                <w:b/>
-                <w:bCs/>
+                <w:b w:val="1"/>
+                <w:bCs w:val="1"/>
                 <w:noProof/>
                 <w:u w:val="single"/>
                 <w:lang w:val="de-CH"/>
               </w:rPr>
-              <w:t>Ansprechpartner Management</w:t>
+              <w:t>Ansprechpartner Geschäftsleitung</w:t>
             </w:r>
           </w:p>
           <w:p>
@@ -611,6 +1064,12 @@
                 <w:lang w:val="de-CH"/>
               </w:rPr>
               <w:tab/>
+            </w:r>
+            <w:r>
+              <w:rPr>
+                <w:noProof/>
+                <w:lang w:val="de-CH"/>
+              </w:rPr>
               <w:t>_____________________________</w:t>
             </w:r>
           </w:p>
@@ -637,6 +1096,12 @@
                 <w:lang w:val="de-CH"/>
               </w:rPr>
               <w:tab/>
+            </w:r>
+            <w:r>
+              <w:rPr>
+                <w:noProof/>
+                <w:lang w:val="de-CH"/>
+              </w:rPr>
               <w:t>_____________________________</w:t>
             </w:r>
           </w:p>
@@ -735,12 +1200,14 @@
         <w:tc>
           <w:tcPr>
             <w:tcW w:w="4508" w:type="dxa"/>
+            <w:tcMar/>
           </w:tcPr>
           <w:p>
             <w:pPr>
-              <w:rPr>
-                <w:b/>
-                <w:bCs/>
+              <w:pStyle w:val="Normal"/>
+              <w:rPr>
+                <w:b w:val="1"/>
+                <w:bCs w:val="1"/>
                 <w:noProof/>
                 <w:u w:val="single"/>
                 <w:lang w:val="de-CH"/>
@@ -748,13 +1215,13 @@
             </w:pPr>
             <w:r>
               <w:rPr>
-                <w:b/>
-                <w:bCs/>
+                <w:b w:val="1"/>
+                <w:bCs w:val="1"/>
                 <w:noProof/>
                 <w:u w:val="single"/>
                 <w:lang w:val="de-CH"/>
               </w:rPr>
-              <w:t>Stv. Ansprechpartner Management</w:t>
+              <w:t>Stv. Ansprechpartner Geschäftsleitung</w:t>
             </w:r>
           </w:p>
           <w:p>
@@ -780,6 +1247,12 @@
                 <w:lang w:val="de-CH"/>
               </w:rPr>
               <w:tab/>
+            </w:r>
+            <w:r>
+              <w:rPr>
+                <w:noProof/>
+                <w:lang w:val="de-CH"/>
+              </w:rPr>
               <w:t>_____________________________</w:t>
             </w:r>
           </w:p>
@@ -806,6 +1279,12 @@
                 <w:lang w:val="de-CH"/>
               </w:rPr>
               <w:tab/>
+            </w:r>
+            <w:r>
+              <w:rPr>
+                <w:noProof/>
+                <w:lang w:val="de-CH"/>
+              </w:rPr>
               <w:t>_____________________________</w:t>
             </w:r>
           </w:p>
@@ -906,6 +1385,7 @@
         <w:tc>
           <w:tcPr>
             <w:tcW w:w="4508" w:type="dxa"/>
+            <w:tcMar/>
           </w:tcPr>
           <w:p>
             <w:pPr>
@@ -951,6 +1431,12 @@
                 <w:lang w:val="de-CH"/>
               </w:rPr>
               <w:tab/>
+            </w:r>
+            <w:r>
+              <w:rPr>
+                <w:noProof/>
+                <w:lang w:val="de-CH"/>
+              </w:rPr>
               <w:t>_____________________________</w:t>
             </w:r>
           </w:p>
@@ -977,6 +1463,12 @@
                 <w:lang w:val="de-CH"/>
               </w:rPr>
               <w:tab/>
+            </w:r>
+            <w:r>
+              <w:rPr>
+                <w:noProof/>
+                <w:lang w:val="de-CH"/>
+              </w:rPr>
               <w:t>_____________________________</w:t>
             </w:r>
           </w:p>
@@ -1003,6 +1495,12 @@
                 <w:lang w:val="de-CH"/>
               </w:rPr>
               <w:tab/>
+            </w:r>
+            <w:r>
+              <w:rPr>
+                <w:noProof/>
+                <w:lang w:val="de-CH"/>
+              </w:rPr>
               <w:t>_____________________________</w:t>
             </w:r>
           </w:p>
@@ -1093,12 +1591,13 @@
         <w:tc>
           <w:tcPr>
             <w:tcW w:w="4508" w:type="dxa"/>
+            <w:tcMar/>
           </w:tcPr>
           <w:p>
             <w:pPr>
               <w:rPr>
-                <w:b/>
-                <w:bCs/>
+                <w:b w:val="1"/>
+                <w:bCs w:val="1"/>
                 <w:noProof/>
                 <w:u w:val="single"/>
                 <w:lang w:val="de-CH"/>
@@ -1106,13 +1605,13 @@
             </w:pPr>
             <w:r>
               <w:rPr>
-                <w:b/>
-                <w:bCs/>
+                <w:b w:val="1"/>
+                <w:bCs w:val="1"/>
                 <w:noProof/>
                 <w:u w:val="single"/>
                 <w:lang w:val="de-CH"/>
               </w:rPr>
-              <w:t>Zweiter Kontakt Incident Response Team</w:t>
+              <w:t>Stv. Kontakt Incident Response Team</w:t>
             </w:r>
           </w:p>
           <w:p>
@@ -1138,6 +1637,12 @@
                 <w:lang w:val="de-CH"/>
               </w:rPr>
               <w:tab/>
+            </w:r>
+            <w:r>
+              <w:rPr>
+                <w:noProof/>
+                <w:lang w:val="de-CH"/>
+              </w:rPr>
               <w:t>_____________________________</w:t>
             </w:r>
           </w:p>
@@ -1164,6 +1669,12 @@
                 <w:lang w:val="de-CH"/>
               </w:rPr>
               <w:tab/>
+            </w:r>
+            <w:r>
+              <w:rPr>
+                <w:noProof/>
+                <w:lang w:val="de-CH"/>
+              </w:rPr>
               <w:t>_____________________________</w:t>
             </w:r>
           </w:p>
@@ -1190,6 +1701,12 @@
                 <w:lang w:val="de-CH"/>
               </w:rPr>
               <w:tab/>
+            </w:r>
+            <w:r>
+              <w:rPr>
+                <w:noProof/>
+                <w:lang w:val="de-CH"/>
+              </w:rPr>
               <w:t>_____________________________</w:t>
             </w:r>
           </w:p>
@@ -1283,6 +1800,7 @@
           <w:tcPr>
             <w:tcW w:w="9016" w:type="dxa"/>
             <w:gridSpan w:val="2"/>
+            <w:tcMar/>
           </w:tcPr>
           <w:p>
             <w:pPr>
@@ -1351,7 +1869,7 @@
               </w:rPr>
               <w:t xml:space="preserve">E-Mail: </w:t>
             </w:r>
-            <w:hyperlink r:id="rId7" w:history="1">
+            <w:hyperlink w:history="1" r:id="rId7">
               <w:r>
                 <w:rPr>
                   <w:rStyle w:val="Hyperlink"/>
@@ -1433,7 +1951,7 @@
               </w:rPr>
               <w:t xml:space="preserve">Incident melden: </w:t>
             </w:r>
-            <w:hyperlink r:id="rId8" w:history="1">
+            <w:hyperlink w:history="1" r:id="rId8">
               <w:r>
                 <w:rPr>
                   <w:rStyle w:val="Hyperlink"/>
@@ -1489,12 +2007,12 @@
         <w:tblStyle w:val="TableGrid"/>
         <w:tblW w:w="0" w:type="auto"/>
         <w:tblBorders>
-          <w:top w:val="single" w:sz="4" w:space="0" w:color="FFFFFF" w:themeColor="background1"/>
-          <w:left w:val="single" w:sz="4" w:space="0" w:color="FFFFFF" w:themeColor="background1"/>
-          <w:bottom w:val="single" w:sz="4" w:space="0" w:color="FFFFFF" w:themeColor="background1"/>
-          <w:right w:val="single" w:sz="4" w:space="0" w:color="FFFFFF" w:themeColor="background1"/>
-          <w:insideH w:val="single" w:sz="4" w:space="0" w:color="FFFFFF" w:themeColor="background1"/>
-          <w:insideV w:val="single" w:sz="4" w:space="0" w:color="FFFFFF" w:themeColor="background1"/>
+          <w:top w:val="single" w:color="FFFFFF" w:themeColor="background1" w:sz="4" w:space="0"/>
+          <w:left w:val="single" w:color="FFFFFF" w:themeColor="background1" w:sz="4" w:space="0"/>
+          <w:bottom w:val="single" w:color="FFFFFF" w:themeColor="background1" w:sz="4" w:space="0"/>
+          <w:right w:val="single" w:color="FFFFFF" w:themeColor="background1" w:sz="4" w:space="0"/>
+          <w:insideH w:val="single" w:color="FFFFFF" w:themeColor="background1" w:sz="4" w:space="0"/>
+          <w:insideV w:val="single" w:color="FFFFFF" w:themeColor="background1" w:sz="4" w:space="0"/>
         </w:tblBorders>
         <w:tblLook w:val="04A0" w:firstRow="1" w:lastRow="0" w:firstColumn="1" w:lastColumn="0" w:noHBand="0" w:noVBand="1"/>
       </w:tblPr>
@@ -1569,6 +2087,12 @@
                 <w:lang w:val="de-CH"/>
               </w:rPr>
               <w:tab/>
+            </w:r>
+            <w:r>
+              <w:rPr>
+                <w:noProof/>
+                <w:lang w:val="de-CH"/>
+              </w:rPr>
               <w:t>_______________________</w:t>
             </w:r>
           </w:p>
@@ -1595,6 +2119,12 @@
                 <w:lang w:val="de-CH"/>
               </w:rPr>
               <w:tab/>
+            </w:r>
+            <w:r>
+              <w:rPr>
+                <w:noProof/>
+                <w:lang w:val="de-CH"/>
+              </w:rPr>
               <w:t>_____________________________</w:t>
             </w:r>
           </w:p>
@@ -1621,6 +2151,12 @@
                 <w:lang w:val="de-CH"/>
               </w:rPr>
               <w:tab/>
+            </w:r>
+            <w:r>
+              <w:rPr>
+                <w:noProof/>
+                <w:lang w:val="de-CH"/>
+              </w:rPr>
               <w:t>_____________________________</w:t>
             </w:r>
           </w:p>
@@ -1784,6 +2320,12 @@
                 <w:lang w:val="de-CH"/>
               </w:rPr>
               <w:tab/>
+            </w:r>
+            <w:r>
+              <w:rPr>
+                <w:noProof/>
+                <w:lang w:val="de-CH"/>
+              </w:rPr>
               <w:t>_______________________</w:t>
             </w:r>
           </w:p>
@@ -1810,6 +2352,12 @@
                 <w:lang w:val="de-CH"/>
               </w:rPr>
               <w:tab/>
+            </w:r>
+            <w:r>
+              <w:rPr>
+                <w:noProof/>
+                <w:lang w:val="de-CH"/>
+              </w:rPr>
               <w:t>_____________________________</w:t>
             </w:r>
           </w:p>
@@ -1836,6 +2384,12 @@
                 <w:lang w:val="de-CH"/>
               </w:rPr>
               <w:tab/>
+            </w:r>
+            <w:r>
+              <w:rPr>
+                <w:noProof/>
+                <w:lang w:val="de-CH"/>
+              </w:rPr>
               <w:t>_____________________________</w:t>
             </w:r>
           </w:p>
@@ -2001,6 +2555,12 @@
                 <w:lang w:val="de-CH"/>
               </w:rPr>
               <w:tab/>
+            </w:r>
+            <w:r>
+              <w:rPr>
+                <w:noProof/>
+                <w:lang w:val="de-CH"/>
+              </w:rPr>
               <w:t>_______________________</w:t>
             </w:r>
           </w:p>
@@ -2027,6 +2587,12 @@
                 <w:lang w:val="de-CH"/>
               </w:rPr>
               <w:tab/>
+            </w:r>
+            <w:r>
+              <w:rPr>
+                <w:noProof/>
+                <w:lang w:val="de-CH"/>
+              </w:rPr>
               <w:t>_____________________________</w:t>
             </w:r>
           </w:p>
@@ -2053,6 +2619,12 @@
                 <w:lang w:val="de-CH"/>
               </w:rPr>
               <w:tab/>
+            </w:r>
+            <w:r>
+              <w:rPr>
+                <w:noProof/>
+                <w:lang w:val="de-CH"/>
+              </w:rPr>
               <w:t>_____________________________</w:t>
             </w:r>
           </w:p>
@@ -2216,6 +2788,12 @@
                 <w:lang w:val="de-CH"/>
               </w:rPr>
               <w:tab/>
+            </w:r>
+            <w:r>
+              <w:rPr>
+                <w:noProof/>
+                <w:lang w:val="de-CH"/>
+              </w:rPr>
               <w:t>_______________________</w:t>
             </w:r>
           </w:p>
@@ -2242,6 +2820,12 @@
                 <w:lang w:val="de-CH"/>
               </w:rPr>
               <w:tab/>
+            </w:r>
+            <w:r>
+              <w:rPr>
+                <w:noProof/>
+                <w:lang w:val="de-CH"/>
+              </w:rPr>
               <w:t>_____________________________</w:t>
             </w:r>
           </w:p>
@@ -2268,6 +2852,12 @@
                 <w:lang w:val="de-CH"/>
               </w:rPr>
               <w:tab/>
+            </w:r>
+            <w:r>
+              <w:rPr>
+                <w:noProof/>
+                <w:lang w:val="de-CH"/>
+              </w:rPr>
               <w:t>_____________________________</w:t>
             </w:r>
           </w:p>
@@ -2423,6 +3013,12 @@
                 <w:lang w:val="de-CH"/>
               </w:rPr>
               <w:tab/>
+            </w:r>
+            <w:r>
+              <w:rPr>
+                <w:noProof/>
+                <w:lang w:val="de-CH"/>
+              </w:rPr>
               <w:t>_______________________</w:t>
             </w:r>
           </w:p>
@@ -2449,6 +3045,12 @@
                 <w:lang w:val="de-CH"/>
               </w:rPr>
               <w:tab/>
+            </w:r>
+            <w:r>
+              <w:rPr>
+                <w:noProof/>
+                <w:lang w:val="de-CH"/>
+              </w:rPr>
               <w:t>_____________________________</w:t>
             </w:r>
           </w:p>
@@ -2475,6 +3077,12 @@
                 <w:lang w:val="de-CH"/>
               </w:rPr>
               <w:tab/>
+            </w:r>
+            <w:r>
+              <w:rPr>
+                <w:noProof/>
+                <w:lang w:val="de-CH"/>
+              </w:rPr>
               <w:t>_____________________________</w:t>
             </w:r>
           </w:p>
@@ -2628,6 +3236,12 @@
                 <w:lang w:val="de-CH"/>
               </w:rPr>
               <w:tab/>
+            </w:r>
+            <w:r>
+              <w:rPr>
+                <w:noProof/>
+                <w:lang w:val="de-CH"/>
+              </w:rPr>
               <w:t>_______________________</w:t>
             </w:r>
           </w:p>
@@ -2654,6 +3268,12 @@
                 <w:lang w:val="de-CH"/>
               </w:rPr>
               <w:tab/>
+            </w:r>
+            <w:r>
+              <w:rPr>
+                <w:noProof/>
+                <w:lang w:val="de-CH"/>
+              </w:rPr>
               <w:t>_____________________________</w:t>
             </w:r>
           </w:p>
@@ -2680,6 +3300,12 @@
                 <w:lang w:val="de-CH"/>
               </w:rPr>
               <w:tab/>
+            </w:r>
+            <w:r>
+              <w:rPr>
+                <w:noProof/>
+                <w:lang w:val="de-CH"/>
+              </w:rPr>
               <w:t>_____________________________</w:t>
             </w:r>
           </w:p>
@@ -2835,6 +3461,12 @@
                 <w:lang w:val="de-CH"/>
               </w:rPr>
               <w:tab/>
+            </w:r>
+            <w:r>
+              <w:rPr>
+                <w:noProof/>
+                <w:lang w:val="de-CH"/>
+              </w:rPr>
               <w:t>_______________________</w:t>
             </w:r>
           </w:p>
@@ -2861,6 +3493,12 @@
                 <w:lang w:val="de-CH"/>
               </w:rPr>
               <w:tab/>
+            </w:r>
+            <w:r>
+              <w:rPr>
+                <w:noProof/>
+                <w:lang w:val="de-CH"/>
+              </w:rPr>
               <w:t>_____________________________</w:t>
             </w:r>
           </w:p>
@@ -2887,6 +3525,12 @@
                 <w:lang w:val="de-CH"/>
               </w:rPr>
               <w:tab/>
+            </w:r>
+            <w:r>
+              <w:rPr>
+                <w:noProof/>
+                <w:lang w:val="de-CH"/>
+              </w:rPr>
               <w:t>_____________________________</w:t>
             </w:r>
           </w:p>
@@ -3040,6 +3684,12 @@
                 <w:lang w:val="de-CH"/>
               </w:rPr>
               <w:tab/>
+            </w:r>
+            <w:r>
+              <w:rPr>
+                <w:noProof/>
+                <w:lang w:val="de-CH"/>
+              </w:rPr>
               <w:t>_______________________</w:t>
             </w:r>
           </w:p>
@@ -3066,6 +3716,12 @@
                 <w:lang w:val="de-CH"/>
               </w:rPr>
               <w:tab/>
+            </w:r>
+            <w:r>
+              <w:rPr>
+                <w:noProof/>
+                <w:lang w:val="de-CH"/>
+              </w:rPr>
               <w:t>_____________________________</w:t>
             </w:r>
           </w:p>
@@ -3092,6 +3748,12 @@
                 <w:lang w:val="de-CH"/>
               </w:rPr>
               <w:tab/>
+            </w:r>
+            <w:r>
+              <w:rPr>
+                <w:noProof/>
+                <w:lang w:val="de-CH"/>
+              </w:rPr>
               <w:t>_____________________________</w:t>
             </w:r>
           </w:p>
@@ -3203,7 +3865,7 @@
     <w:sectPr>
       <w:headerReference w:type="default" r:id="rId9"/>
       <w:footerReference w:type="default" r:id="rId10"/>
-      <w:pgSz w:w="11906" w:h="16838"/>
+      <w:pgSz w:w="11906" w:h="16838" w:orient="portrait"/>
       <w:pgMar w:top="1440" w:right="1440" w:bottom="1440" w:left="1440" w:header="708" w:footer="708" w:gutter="0"/>
       <w:cols w:space="708"/>
       <w:docGrid w:linePitch="360"/>
@@ -3244,7 +3906,7 @@
       <w:t>Dokument Pfad</w:t>
     </w:r>
     <w:r>
-      <w:ptab w:relativeTo="margin" w:alignment="center" w:leader="none"/>
+      <w:ptab w:alignment="center" w:relativeTo="margin" w:leader="none"/>
     </w:r>
     <w:r>
       <w:rPr>
@@ -3259,7 +3921,7 @@
       <w:t>[Autor]</w:t>
     </w:r>
     <w:r>
-      <w:ptab w:relativeTo="margin" w:alignment="right" w:leader="none"/>
+      <w:ptab w:alignment="right" w:relativeTo="margin" w:leader="none"/>
     </w:r>
     <w:r>
       <w:rPr>
@@ -3317,12 +3979,131 @@
 </w:hdr>
 </file>
 
+<file path=word/numbering.xml><?xml version="1.0" encoding="utf-8"?>
+<w:numbering xmlns:w="http://schemas.openxmlformats.org/wordprocessingml/2006/main">
+  <w:abstractNum xmlns:w="http://schemas.openxmlformats.org/wordprocessingml/2006/main" w:abstractNumId="0">
+    <w:multiLevelType xmlns:w="http://schemas.openxmlformats.org/wordprocessingml/2006/main" w:val="hybridMultilevel"/>
+    <w:lvl xmlns:w="http://schemas.openxmlformats.org/wordprocessingml/2006/main" w:ilvl="0">
+      <w:start w:val="1"/>
+      <w:numFmt w:val="bullet"/>
+      <w:lvlText w:val=""/>
+      <w:lvlJc w:val="left"/>
+      <w:pPr>
+        <w:ind w:left="720" w:hanging="360"/>
+      </w:pPr>
+      <w:rPr>
+        <w:rFonts w:hint="default" w:ascii="Symbol" w:hAnsi="Symbol"/>
+      </w:rPr>
+    </w:lvl>
+    <w:lvl xmlns:w="http://schemas.openxmlformats.org/wordprocessingml/2006/main" w:ilvl="1">
+      <w:start w:val="1"/>
+      <w:numFmt w:val="bullet"/>
+      <w:lvlText w:val="o"/>
+      <w:lvlJc w:val="left"/>
+      <w:pPr>
+        <w:ind w:left="1440" w:hanging="360"/>
+      </w:pPr>
+      <w:rPr>
+        <w:rFonts w:hint="default" w:ascii="Courier New" w:hAnsi="Courier New"/>
+      </w:rPr>
+    </w:lvl>
+    <w:lvl xmlns:w="http://schemas.openxmlformats.org/wordprocessingml/2006/main" w:ilvl="2">
+      <w:start w:val="1"/>
+      <w:numFmt w:val="bullet"/>
+      <w:lvlText w:val=""/>
+      <w:lvlJc w:val="left"/>
+      <w:pPr>
+        <w:ind w:left="2160" w:hanging="360"/>
+      </w:pPr>
+      <w:rPr>
+        <w:rFonts w:hint="default" w:ascii="Wingdings" w:hAnsi="Wingdings"/>
+      </w:rPr>
+    </w:lvl>
+    <w:lvl xmlns:w="http://schemas.openxmlformats.org/wordprocessingml/2006/main" w:ilvl="3">
+      <w:start w:val="1"/>
+      <w:numFmt w:val="bullet"/>
+      <w:lvlText w:val=""/>
+      <w:lvlJc w:val="left"/>
+      <w:pPr>
+        <w:ind w:left="2880" w:hanging="360"/>
+      </w:pPr>
+      <w:rPr>
+        <w:rFonts w:hint="default" w:ascii="Symbol" w:hAnsi="Symbol"/>
+      </w:rPr>
+    </w:lvl>
+    <w:lvl xmlns:w="http://schemas.openxmlformats.org/wordprocessingml/2006/main" w:ilvl="4">
+      <w:start w:val="1"/>
+      <w:numFmt w:val="bullet"/>
+      <w:lvlText w:val="o"/>
+      <w:lvlJc w:val="left"/>
+      <w:pPr>
+        <w:ind w:left="3600" w:hanging="360"/>
+      </w:pPr>
+      <w:rPr>
+        <w:rFonts w:hint="default" w:ascii="Courier New" w:hAnsi="Courier New"/>
+      </w:rPr>
+    </w:lvl>
+    <w:lvl xmlns:w="http://schemas.openxmlformats.org/wordprocessingml/2006/main" w:ilvl="5">
+      <w:start w:val="1"/>
+      <w:numFmt w:val="bullet"/>
+      <w:lvlText w:val=""/>
+      <w:lvlJc w:val="left"/>
+      <w:pPr>
+        <w:ind w:left="4320" w:hanging="360"/>
+      </w:pPr>
+      <w:rPr>
+        <w:rFonts w:hint="default" w:ascii="Wingdings" w:hAnsi="Wingdings"/>
+      </w:rPr>
+    </w:lvl>
+    <w:lvl xmlns:w="http://schemas.openxmlformats.org/wordprocessingml/2006/main" w:ilvl="6">
+      <w:start w:val="1"/>
+      <w:numFmt w:val="bullet"/>
+      <w:lvlText w:val=""/>
+      <w:lvlJc w:val="left"/>
+      <w:pPr>
+        <w:ind w:left="5040" w:hanging="360"/>
+      </w:pPr>
+      <w:rPr>
+        <w:rFonts w:hint="default" w:ascii="Symbol" w:hAnsi="Symbol"/>
+      </w:rPr>
+    </w:lvl>
+    <w:lvl xmlns:w="http://schemas.openxmlformats.org/wordprocessingml/2006/main" w:ilvl="7">
+      <w:start w:val="1"/>
+      <w:numFmt w:val="bullet"/>
+      <w:lvlText w:val="o"/>
+      <w:lvlJc w:val="left"/>
+      <w:pPr>
+        <w:ind w:left="5760" w:hanging="360"/>
+      </w:pPr>
+      <w:rPr>
+        <w:rFonts w:hint="default" w:ascii="Courier New" w:hAnsi="Courier New"/>
+      </w:rPr>
+    </w:lvl>
+    <w:lvl xmlns:w="http://schemas.openxmlformats.org/wordprocessingml/2006/main" w:ilvl="8">
+      <w:start w:val="1"/>
+      <w:numFmt w:val="bullet"/>
+      <w:lvlText w:val=""/>
+      <w:lvlJc w:val="left"/>
+      <w:pPr>
+        <w:ind w:left="6480" w:hanging="360"/>
+      </w:pPr>
+      <w:rPr>
+        <w:rFonts w:hint="default" w:ascii="Wingdings" w:hAnsi="Wingdings"/>
+      </w:rPr>
+    </w:lvl>
+  </w:abstractNum>
+  <w:num w:numId="1">
+    <w:abstractNumId w:val="0"/>
+  </w:num>
+</w:numbering>
+</file>
+
 <file path=word/styles.xml><?xml version="1.0" encoding="utf-8"?>
-<w:styles xmlns:mc="http://schemas.openxmlformats.org/markup-compatibility/2006" xmlns:r="http://schemas.openxmlformats.org/officeDocument/2006/relationships" xmlns:w="http://schemas.openxmlformats.org/wordprocessingml/2006/main" xmlns:w14="http://schemas.microsoft.com/office/word/2010/wordml" xmlns:w15="http://schemas.microsoft.com/office/word/2012/wordml" xmlns:w16cex="http://schemas.microsoft.com/office/word/2018/wordml/cex" xmlns:w16cid="http://schemas.microsoft.com/office/word/2016/wordml/cid" xmlns:w16="http://schemas.microsoft.com/office/word/2018/wordml" xmlns:w16sdtdh="http://schemas.microsoft.com/office/word/2020/wordml/sdtdatahash" xmlns:w16se="http://schemas.microsoft.com/office/word/2015/wordml/symex" mc:Ignorable="w14 w15 w16se w16cid w16 w16cex w16sdtdh">
+<w:styles xmlns:wp14="http://schemas.microsoft.com/office/word/2010/wordprocessingDrawing" xmlns:mc="http://schemas.openxmlformats.org/markup-compatibility/2006" xmlns:r="http://schemas.openxmlformats.org/officeDocument/2006/relationships" xmlns:w="http://schemas.openxmlformats.org/wordprocessingml/2006/main" xmlns:w14="http://schemas.microsoft.com/office/word/2010/wordml" xmlns:w15="http://schemas.microsoft.com/office/word/2012/wordml" xmlns:w16cex="http://schemas.microsoft.com/office/word/2018/wordml/cex" xmlns:w16cid="http://schemas.microsoft.com/office/word/2016/wordml/cid" xmlns:w16="http://schemas.microsoft.com/office/word/2018/wordml" xmlns:w16sdtdh="http://schemas.microsoft.com/office/word/2020/wordml/sdtdatahash" xmlns:w16se="http://schemas.microsoft.com/office/word/2015/wordml/symex" mc:Ignorable="w14 w15 w16se w16cid w16 w16cex w16sdtdh wp14">
   <w:docDefaults>
     <w:rPrDefault>
       <w:rPr>
-        <w:rFonts w:asciiTheme="minorHAnsi" w:eastAsiaTheme="minorHAnsi" w:hAnsiTheme="minorHAnsi" w:cstheme="minorBidi"/>
+        <w:rFonts w:asciiTheme="minorHAnsi" w:hAnsiTheme="minorHAnsi" w:eastAsiaTheme="minorHAnsi" w:cstheme="minorBidi"/>
         <w:sz w:val="24"/>
         <w:szCs w:val="24"/>
         <w:lang w:val="en-CH" w:eastAsia="en-US" w:bidi="ar-SA"/>
@@ -3333,14 +4114,14 @@
   <w:latentStyles w:defLockedState="0" w:defUIPriority="99" w:defSemiHidden="0" w:defUnhideWhenUsed="0" w:defQFormat="0" w:count="376">
     <w:lsdException w:name="Normal" w:uiPriority="0" w:qFormat="1"/>
     <w:lsdException w:name="heading 1" w:uiPriority="9" w:qFormat="1"/>
-    <w:lsdException w:name="heading 2" w:semiHidden="1" w:uiPriority="9" w:unhideWhenUsed="1" w:qFormat="1"/>
-    <w:lsdException w:name="heading 3" w:semiHidden="1" w:uiPriority="9" w:unhideWhenUsed="1" w:qFormat="1"/>
-    <w:lsdException w:name="heading 4" w:semiHidden="1" w:uiPriority="9" w:unhideWhenUsed="1" w:qFormat="1"/>
-    <w:lsdException w:name="heading 5" w:semiHidden="1" w:uiPriority="9" w:unhideWhenUsed="1" w:qFormat="1"/>
-    <w:lsdException w:name="heading 6" w:semiHidden="1" w:uiPriority="9" w:unhideWhenUsed="1" w:qFormat="1"/>
-    <w:lsdException w:name="heading 7" w:semiHidden="1" w:uiPriority="9" w:unhideWhenUsed="1" w:qFormat="1"/>
-    <w:lsdException w:name="heading 8" w:semiHidden="1" w:uiPriority="9" w:unhideWhenUsed="1" w:qFormat="1"/>
-    <w:lsdException w:name="heading 9" w:semiHidden="1" w:uiPriority="9" w:unhideWhenUsed="1" w:qFormat="1"/>
+    <w:lsdException w:name="heading 2" w:uiPriority="9" w:semiHidden="1" w:unhideWhenUsed="1" w:qFormat="1"/>
+    <w:lsdException w:name="heading 3" w:uiPriority="9" w:semiHidden="1" w:unhideWhenUsed="1" w:qFormat="1"/>
+    <w:lsdException w:name="heading 4" w:uiPriority="9" w:semiHidden="1" w:unhideWhenUsed="1" w:qFormat="1"/>
+    <w:lsdException w:name="heading 5" w:uiPriority="9" w:semiHidden="1" w:unhideWhenUsed="1" w:qFormat="1"/>
+    <w:lsdException w:name="heading 6" w:uiPriority="9" w:semiHidden="1" w:unhideWhenUsed="1" w:qFormat="1"/>
+    <w:lsdException w:name="heading 7" w:uiPriority="9" w:semiHidden="1" w:unhideWhenUsed="1" w:qFormat="1"/>
+    <w:lsdException w:name="heading 8" w:uiPriority="9" w:semiHidden="1" w:unhideWhenUsed="1" w:qFormat="1"/>
+    <w:lsdException w:name="heading 9" w:uiPriority="9" w:semiHidden="1" w:unhideWhenUsed="1" w:qFormat="1"/>
     <w:lsdException w:name="index 1" w:semiHidden="1" w:unhideWhenUsed="1"/>
     <w:lsdException w:name="index 2" w:semiHidden="1" w:unhideWhenUsed="1"/>
     <w:lsdException w:name="index 3" w:semiHidden="1" w:unhideWhenUsed="1"/>
@@ -3350,22 +4131,22 @@
     <w:lsdException w:name="index 7" w:semiHidden="1" w:unhideWhenUsed="1"/>
     <w:lsdException w:name="index 8" w:semiHidden="1" w:unhideWhenUsed="1"/>
     <w:lsdException w:name="index 9" w:semiHidden="1" w:unhideWhenUsed="1"/>
-    <w:lsdException w:name="toc 1" w:semiHidden="1" w:uiPriority="39" w:unhideWhenUsed="1"/>
-    <w:lsdException w:name="toc 2" w:semiHidden="1" w:uiPriority="39" w:unhideWhenUsed="1"/>
-    <w:lsdException w:name="toc 3" w:semiHidden="1" w:uiPriority="39" w:unhideWhenUsed="1"/>
-    <w:lsdException w:name="toc 4" w:semiHidden="1" w:uiPriority="39" w:unhideWhenUsed="1"/>
-    <w:lsdException w:name="toc 5" w:semiHidden="1" w:uiPriority="39" w:unhideWhenUsed="1"/>
-    <w:lsdException w:name="toc 6" w:semiHidden="1" w:uiPriority="39" w:unhideWhenUsed="1"/>
-    <w:lsdException w:name="toc 7" w:semiHidden="1" w:uiPriority="39" w:unhideWhenUsed="1"/>
-    <w:lsdException w:name="toc 8" w:semiHidden="1" w:uiPriority="39" w:unhideWhenUsed="1"/>
-    <w:lsdException w:name="toc 9" w:semiHidden="1" w:uiPriority="39" w:unhideWhenUsed="1"/>
+    <w:lsdException w:name="toc 1" w:uiPriority="39" w:semiHidden="1" w:unhideWhenUsed="1"/>
+    <w:lsdException w:name="toc 2" w:uiPriority="39" w:semiHidden="1" w:unhideWhenUsed="1"/>
+    <w:lsdException w:name="toc 3" w:uiPriority="39" w:semiHidden="1" w:unhideWhenUsed="1"/>
+    <w:lsdException w:name="toc 4" w:uiPriority="39" w:semiHidden="1" w:unhideWhenUsed="1"/>
+    <w:lsdException w:name="toc 5" w:uiPriority="39" w:semiHidden="1" w:unhideWhenUsed="1"/>
+    <w:lsdException w:name="toc 6" w:uiPriority="39" w:semiHidden="1" w:unhideWhenUsed="1"/>
+    <w:lsdException w:name="toc 7" w:uiPriority="39" w:semiHidden="1" w:unhideWhenUsed="1"/>
+    <w:lsdException w:name="toc 8" w:uiPriority="39" w:semiHidden="1" w:unhideWhenUsed="1"/>
+    <w:lsdException w:name="toc 9" w:uiPriority="39" w:semiHidden="1" w:unhideWhenUsed="1"/>
     <w:lsdException w:name="Normal Indent" w:semiHidden="1" w:unhideWhenUsed="1"/>
     <w:lsdException w:name="footnote text" w:semiHidden="1" w:unhideWhenUsed="1"/>
     <w:lsdException w:name="annotation text" w:semiHidden="1" w:unhideWhenUsed="1"/>
     <w:lsdException w:name="header" w:semiHidden="1" w:unhideWhenUsed="1"/>
     <w:lsdException w:name="footer" w:semiHidden="1" w:unhideWhenUsed="1"/>
     <w:lsdException w:name="index heading" w:semiHidden="1" w:unhideWhenUsed="1"/>
-    <w:lsdException w:name="caption" w:semiHidden="1" w:uiPriority="35" w:unhideWhenUsed="1" w:qFormat="1"/>
+    <w:lsdException w:name="caption" w:uiPriority="35" w:semiHidden="1" w:unhideWhenUsed="1" w:qFormat="1"/>
     <w:lsdException w:name="table of figures" w:semiHidden="1" w:unhideWhenUsed="1"/>
     <w:lsdException w:name="envelope address" w:semiHidden="1" w:unhideWhenUsed="1"/>
     <w:lsdException w:name="envelope return" w:semiHidden="1" w:unhideWhenUsed="1"/>
@@ -3396,7 +4177,7 @@
     <w:lsdException w:name="Title" w:uiPriority="10" w:qFormat="1"/>
     <w:lsdException w:name="Closing" w:semiHidden="1" w:unhideWhenUsed="1"/>
     <w:lsdException w:name="Signature" w:semiHidden="1" w:unhideWhenUsed="1"/>
-    <w:lsdException w:name="Default Paragraph Font" w:semiHidden="1" w:uiPriority="1" w:unhideWhenUsed="1"/>
+    <w:lsdException w:name="Default Paragraph Font" w:uiPriority="1" w:semiHidden="1" w:unhideWhenUsed="1"/>
     <w:lsdException w:name="Body Text" w:semiHidden="1" w:unhideWhenUsed="1"/>
     <w:lsdException w:name="Body Text Indent" w:semiHidden="1" w:unhideWhenUsed="1"/>
     <w:lsdException w:name="List Continue" w:semiHidden="1" w:unhideWhenUsed="1"/>
@@ -3596,8 +4377,8 @@
     <w:lsdException w:name="Subtle Reference" w:uiPriority="31" w:qFormat="1"/>
     <w:lsdException w:name="Intense Reference" w:uiPriority="32" w:qFormat="1"/>
     <w:lsdException w:name="Book Title" w:uiPriority="33" w:qFormat="1"/>
-    <w:lsdException w:name="Bibliography" w:semiHidden="1" w:uiPriority="37" w:unhideWhenUsed="1"/>
-    <w:lsdException w:name="TOC Heading" w:semiHidden="1" w:uiPriority="39" w:unhideWhenUsed="1" w:qFormat="1"/>
+    <w:lsdException w:name="Bibliography" w:uiPriority="37" w:semiHidden="1" w:unhideWhenUsed="1"/>
+    <w:lsdException w:name="TOC Heading" w:uiPriority="39" w:semiHidden="1" w:unhideWhenUsed="1" w:qFormat="1"/>
     <w:lsdException w:name="Plain Table 1" w:uiPriority="41"/>
     <w:lsdException w:name="Plain Table 2" w:uiPriority="42"/>
     <w:lsdException w:name="Plain Table 3" w:uiPriority="43"/>
@@ -3708,17 +4489,17 @@
     <w:lsdException w:name="Unresolved Mention" w:semiHidden="1" w:unhideWhenUsed="1"/>
     <w:lsdException w:name="Smart Link" w:semiHidden="1" w:unhideWhenUsed="1"/>
   </w:latentStyles>
-  <w:style w:type="paragraph" w:default="1" w:styleId="Normal">
+  <w:style w:type="paragraph" w:styleId="Normal" w:default="1">
     <w:name w:val="Normal"/>
     <w:qFormat/>
   </w:style>
-  <w:style w:type="character" w:default="1" w:styleId="DefaultParagraphFont">
+  <w:style w:type="character" w:styleId="DefaultParagraphFont" w:default="1">
     <w:name w:val="Default Paragraph Font"/>
     <w:uiPriority w:val="1"/>
     <w:semiHidden/>
     <w:unhideWhenUsed/>
   </w:style>
-  <w:style w:type="table" w:default="1" w:styleId="TableNormal">
+  <w:style w:type="table" w:styleId="TableNormal" w:default="1">
     <w:name w:val="Normal Table"/>
     <w:uiPriority w:val="99"/>
     <w:semiHidden/>
@@ -3733,7 +4514,7 @@
       </w:tblCellMar>
     </w:tblPr>
   </w:style>
-  <w:style w:type="numbering" w:default="1" w:styleId="NoList">
+  <w:style w:type="numbering" w:styleId="NoList" w:default="1">
     <w:name w:val="No List"/>
     <w:uiPriority w:val="99"/>
     <w:semiHidden/>
@@ -3753,7 +4534,7 @@
       </w:tabs>
     </w:pPr>
   </w:style>
-  <w:style w:type="character" w:customStyle="1" w:styleId="HeaderChar">
+  <w:style w:type="character" w:styleId="HeaderChar" w:customStyle="1">
     <w:name w:val="Header Char"/>
     <w:basedOn w:val="DefaultParagraphFont"/>
     <w:link w:val="Header"/>
@@ -3774,7 +4555,7 @@
       </w:tabs>
     </w:pPr>
   </w:style>
-  <w:style w:type="character" w:customStyle="1" w:styleId="FooterChar">
+  <w:style w:type="character" w:styleId="FooterChar" w:customStyle="1">
     <w:name w:val="Footer Char"/>
     <w:basedOn w:val="DefaultParagraphFont"/>
     <w:link w:val="Footer"/>
@@ -3788,12 +4569,12 @@
     <w:rsid w:val="00A12DE1"/>
     <w:tblPr>
       <w:tblBorders>
-        <w:top w:val="single" w:sz="4" w:space="0" w:color="auto"/>
-        <w:left w:val="single" w:sz="4" w:space="0" w:color="auto"/>
-        <w:bottom w:val="single" w:sz="4" w:space="0" w:color="auto"/>
-        <w:right w:val="single" w:sz="4" w:space="0" w:color="auto"/>
-        <w:insideH w:val="single" w:sz="4" w:space="0" w:color="auto"/>
-        <w:insideV w:val="single" w:sz="4" w:space="0" w:color="auto"/>
+        <w:top w:val="single" w:color="auto" w:sz="4" w:space="0"/>
+        <w:left w:val="single" w:color="auto" w:sz="4" w:space="0"/>
+        <w:bottom w:val="single" w:color="auto" w:sz="4" w:space="0"/>
+        <w:right w:val="single" w:color="auto" w:sz="4" w:space="0"/>
+        <w:insideH w:val="single" w:color="auto" w:sz="4" w:space="0"/>
+        <w:insideV w:val="single" w:color="auto" w:sz="4" w:space="0"/>
       </w:tblBorders>
     </w:tblPr>
   </w:style>
@@ -3819,6 +4600,16 @@
       <w:color w:val="605E5C"/>
       <w:shd w:val="clear" w:color="auto" w:fill="E1DFDD"/>
     </w:rPr>
+  </w:style>
+  <w:style xmlns:w14="http://schemas.microsoft.com/office/word/2010/wordml" xmlns:mc="http://schemas.openxmlformats.org/markup-compatibility/2006" xmlns:w="http://schemas.openxmlformats.org/wordprocessingml/2006/main" w:type="paragraph" w:styleId="ListParagraph" mc:Ignorable="w14">
+    <w:name xmlns:w="http://schemas.openxmlformats.org/wordprocessingml/2006/main" w:val="List Paragraph"/>
+    <w:basedOn xmlns:w="http://schemas.openxmlformats.org/wordprocessingml/2006/main" w:val="Normal"/>
+    <w:uiPriority xmlns:w="http://schemas.openxmlformats.org/wordprocessingml/2006/main" w:val="34"/>
+    <w:qFormat xmlns:w="http://schemas.openxmlformats.org/wordprocessingml/2006/main"/>
+    <w:pPr xmlns:w="http://schemas.openxmlformats.org/wordprocessingml/2006/main">
+      <w:ind xmlns:w="http://schemas.openxmlformats.org/wordprocessingml/2006/main" w:left="720"/>
+      <w:contextualSpacing xmlns:w="http://schemas.openxmlformats.org/wordprocessingml/2006/main"/>
+    </w:pPr>
   </w:style>
 </w:styles>
 </file>

</xml_diff>